<commit_message>
btrees and red black trees
</commit_message>
<xml_diff>
--- a/05. Data-Structures-Heaps-Priority-Queues-Lab.docx
+++ b/05. Data-Structures-Heaps-Priority-Queues-Lab.docx
@@ -1,6 +1,6 @@
 
 <file path=word/document.xml><?xml version="1.0" encoding="utf-8"?>
-<w:document xmlns:ve="http://schemas.openxmlformats.org/markup-compatibility/2006" xmlns:o="urn:schemas-microsoft-com:office:office" xmlns:r="http://schemas.openxmlformats.org/officeDocument/2006/relationships" xmlns:m="http://schemas.openxmlformats.org/officeDocument/2006/math" xmlns:v="urn:schemas-microsoft-com:vml" xmlns:wp="http://schemas.openxmlformats.org/drawingml/2006/wordprocessingDrawing" xmlns:w10="urn:schemas-microsoft-com:office:word" xmlns:w="http://schemas.openxmlformats.org/wordprocessingml/2006/main" xmlns:wne="http://schemas.microsoft.com/office/word/2006/wordml">
+<w:document xmlns:wpc="http://schemas.microsoft.com/office/word/2010/wordprocessingCanvas" xmlns:cx="http://schemas.microsoft.com/office/drawing/2014/chartex" xmlns:cx1="http://schemas.microsoft.com/office/drawing/2015/9/8/chartex" xmlns:cx2="http://schemas.microsoft.com/office/drawing/2015/10/21/chartex" xmlns:cx3="http://schemas.microsoft.com/office/drawing/2016/5/9/chartex" xmlns:cx4="http://schemas.microsoft.com/office/drawing/2016/5/10/chartex" xmlns:cx5="http://schemas.microsoft.com/office/drawing/2016/5/11/chartex" xmlns:cx6="http://schemas.microsoft.com/office/drawing/2016/5/12/chartex" xmlns:cx7="http://schemas.microsoft.com/office/drawing/2016/5/13/chartex" xmlns:cx8="http://schemas.microsoft.com/office/drawing/2016/5/14/chartex" xmlns:mc="http://schemas.openxmlformats.org/markup-compatibility/2006" xmlns:o="urn:schemas-microsoft-com:office:office" xmlns:r="http://schemas.openxmlformats.org/officeDocument/2006/relationships" xmlns:m="http://schemas.openxmlformats.org/officeDocument/2006/math" xmlns:v="urn:schemas-microsoft-com:vml" xmlns:wp14="http://schemas.microsoft.com/office/word/2010/wordprocessingDrawing" xmlns:wp="http://schemas.openxmlformats.org/drawingml/2006/wordprocessingDrawing" xmlns:w10="urn:schemas-microsoft-com:office:word" xmlns:w="http://schemas.openxmlformats.org/wordprocessingml/2006/main" xmlns:w14="http://schemas.microsoft.com/office/word/2010/wordml" xmlns:w15="http://schemas.microsoft.com/office/word/2012/wordml" xmlns:w16se="http://schemas.microsoft.com/office/word/2015/wordml/symex" xmlns:wpg="http://schemas.microsoft.com/office/word/2010/wordprocessingGroup" xmlns:wpi="http://schemas.microsoft.com/office/word/2010/wordprocessingInk" xmlns:wne="http://schemas.microsoft.com/office/word/2006/wordml" xmlns:wps="http://schemas.microsoft.com/office/word/2010/wordprocessingShape" mc:Ignorable="w14 w15 w16se wp14">
   <w:body>
     <w:p>
       <w:pPr>
@@ -52,15 +52,7 @@
         </w:r>
       </w:hyperlink>
       <w:r>
-        <w:t xml:space="preserve">. You can submit your code in the </w:t>
-      </w:r>
-      <w:proofErr w:type="spellStart"/>
-      <w:r>
-        <w:t>SoftUni</w:t>
-      </w:r>
-      <w:proofErr w:type="spellEnd"/>
-      <w:r>
-        <w:t xml:space="preserve"> Judge Sys</w:t>
+        <w:t>. You can submit your code in the SoftUni Judge Sys</w:t>
       </w:r>
       <w:bookmarkStart w:id="0" w:name="_GoBack"/>
       <w:bookmarkEnd w:id="0"/>
@@ -295,7 +287,7 @@
           <w:top w:w="113" w:type="dxa"/>
           <w:bottom w:w="85" w:type="dxa"/>
         </w:tblCellMar>
-        <w:tblLook w:val="04A0"/>
+        <w:tblLook w:val="04A0" w:firstRow="1" w:lastRow="0" w:firstColumn="1" w:lastColumn="0" w:noHBand="0" w:noVBand="1"/>
       </w:tblPr>
       <w:tblGrid>
         <w:gridCol w:w="10401"/>
@@ -964,10 +956,10 @@
       <w:r>
         <w:rPr>
           <w:noProof/>
-          <w:lang w:val="bg-BG" w:eastAsia="bg-BG"/>
+          <w:lang w:val="en-GB" w:eastAsia="en-GB"/>
         </w:rPr>
         <w:drawing>
-          <wp:inline distT="0" distB="0" distL="0" distR="0">
+          <wp:inline distT="0" distB="0" distL="0" distR="0" wp14:anchorId="0202C6C1" wp14:editId="25665AE0">
             <wp:extent cx="3887899" cy="3074179"/>
             <wp:effectExtent l="19050" t="19050" r="17780" b="12065"/>
             <wp:docPr id="5" name="Picture 5"/>
@@ -982,7 +974,7 @@
                     <pic:cNvPicPr/>
                   </pic:nvPicPr>
                   <pic:blipFill>
-                    <a:blip r:embed="rId10" cstate="print"/>
+                    <a:blip r:embed="rId10"/>
                     <a:stretch>
                       <a:fillRect/>
                     </a:stretch>
@@ -1036,11 +1028,11 @@
       <w:r>
         <w:rPr>
           <w:noProof/>
-          <w:lang w:val="bg-BG" w:eastAsia="bg-BG"/>
+          <w:lang w:val="en-GB" w:eastAsia="en-GB"/>
         </w:rPr>
         <w:lastRenderedPageBreak/>
         <w:drawing>
-          <wp:inline distT="0" distB="0" distL="0" distR="0">
+          <wp:inline distT="0" distB="0" distL="0" distR="0" wp14:anchorId="389D88F1" wp14:editId="2376D7ED">
             <wp:extent cx="2008314" cy="332627"/>
             <wp:effectExtent l="19050" t="19050" r="11430" b="10795"/>
             <wp:docPr id="6" name="Picture 6"/>
@@ -1055,7 +1047,7 @@
                     <pic:cNvPicPr/>
                   </pic:nvPicPr>
                   <pic:blipFill>
-                    <a:blip r:embed="rId11" cstate="print"/>
+                    <a:blip r:embed="rId11"/>
                     <a:stretch>
                       <a:fillRect/>
                     </a:stretch>
@@ -1110,10 +1102,10 @@
       <w:r>
         <w:rPr>
           <w:noProof/>
-          <w:lang w:val="bg-BG" w:eastAsia="bg-BG"/>
+          <w:lang w:val="en-GB" w:eastAsia="en-GB"/>
         </w:rPr>
         <w:drawing>
-          <wp:inline distT="0" distB="0" distL="0" distR="0">
+          <wp:inline distT="0" distB="0" distL="0" distR="0" wp14:anchorId="541CA6D0" wp14:editId="0E126606">
             <wp:extent cx="2990032" cy="848279"/>
             <wp:effectExtent l="19050" t="19050" r="20320" b="28575"/>
             <wp:docPr id="7" name="Picture 7"/>
@@ -1128,7 +1120,7 @@
                     <pic:cNvPicPr/>
                   </pic:nvPicPr>
                   <pic:blipFill>
-                    <a:blip r:embed="rId12" cstate="print"/>
+                    <a:blip r:embed="rId12"/>
                     <a:stretch>
                       <a:fillRect/>
                     </a:stretch>
@@ -1174,10 +1166,10 @@
       <w:r>
         <w:rPr>
           <w:noProof/>
-          <w:lang w:val="bg-BG" w:eastAsia="bg-BG"/>
+          <w:lang w:val="en-GB" w:eastAsia="en-GB"/>
         </w:rPr>
         <w:drawing>
-          <wp:inline distT="0" distB="0" distL="0" distR="0">
+          <wp:inline distT="0" distB="0" distL="0" distR="0" wp14:anchorId="3AD46777" wp14:editId="5EB102AE">
             <wp:extent cx="2376633" cy="922549"/>
             <wp:effectExtent l="19050" t="19050" r="24130" b="11430"/>
             <wp:docPr id="8" name="Picture 8"/>
@@ -1192,7 +1184,7 @@
                     <pic:cNvPicPr/>
                   </pic:nvPicPr>
                   <pic:blipFill>
-                    <a:blip r:embed="rId13" cstate="print"/>
+                    <a:blip r:embed="rId13"/>
                     <a:stretch>
                       <a:fillRect/>
                     </a:stretch>
@@ -1238,10 +1230,10 @@
       <w:r>
         <w:rPr>
           <w:noProof/>
-          <w:lang w:val="bg-BG" w:eastAsia="bg-BG"/>
+          <w:lang w:val="en-GB" w:eastAsia="en-GB"/>
         </w:rPr>
         <w:drawing>
-          <wp:inline distT="0" distB="0" distL="0" distR="0">
+          <wp:inline distT="0" distB="0" distL="0" distR="0" wp14:anchorId="03660FD1" wp14:editId="1317E1E8">
             <wp:extent cx="3438817" cy="1105334"/>
             <wp:effectExtent l="19050" t="19050" r="9525" b="19050"/>
             <wp:docPr id="9" name="Picture 9"/>
@@ -1256,7 +1248,7 @@
                     <pic:cNvPicPr/>
                   </pic:nvPicPr>
                   <pic:blipFill>
-                    <a:blip r:embed="rId14" cstate="print"/>
+                    <a:blip r:embed="rId14"/>
                     <a:stretch>
                       <a:fillRect/>
                     </a:stretch>
@@ -1285,7 +1277,6 @@
       </w:r>
     </w:p>
     <w:p>
-      <w:proofErr w:type="gramStart"/>
       <w:r>
         <w:t xml:space="preserve">Time to implement </w:t>
       </w:r>
@@ -1296,11 +1287,7 @@
         <w:t>HeapifyUp</w:t>
       </w:r>
       <w:r>
-        <w:t>.</w:t>
-      </w:r>
-      <w:proofErr w:type="gramEnd"/>
-      <w:r>
-        <w:t xml:space="preserve"> While the index is greater than 0 (the element has a parent) and is greater than its parent, swap child with parent. Implement the helper methods (</w:t>
+        <w:t>. While the index is greater than 0 (the element has a parent) and is greater than its parent, swap child with parent. Implement the helper methods (</w:t>
       </w:r>
       <w:r>
         <w:rPr>
@@ -1345,10 +1332,10 @@
       <w:r>
         <w:rPr>
           <w:noProof/>
-          <w:lang w:val="bg-BG" w:eastAsia="bg-BG"/>
+          <w:lang w:val="en-GB" w:eastAsia="en-GB"/>
         </w:rPr>
         <w:drawing>
-          <wp:inline distT="0" distB="0" distL="0" distR="0">
+          <wp:inline distT="0" distB="0" distL="0" distR="0" wp14:anchorId="2344BBF2" wp14:editId="66709FB8">
             <wp:extent cx="4476633" cy="1672678"/>
             <wp:effectExtent l="19050" t="19050" r="19685" b="22860"/>
             <wp:docPr id="12" name="Picture 12"/>
@@ -1363,7 +1350,7 @@
                     <pic:cNvPicPr/>
                   </pic:nvPicPr>
                   <pic:blipFill>
-                    <a:blip r:embed="rId15" cstate="print"/>
+                    <a:blip r:embed="rId15"/>
                     <a:stretch>
                       <a:fillRect/>
                     </a:stretch>
@@ -1437,10 +1424,10 @@
       <w:r>
         <w:rPr>
           <w:noProof/>
-          <w:lang w:val="bg-BG" w:eastAsia="bg-BG"/>
+          <w:lang w:val="en-GB" w:eastAsia="en-GB"/>
         </w:rPr>
         <w:drawing>
-          <wp:inline distT="0" distB="0" distL="0" distR="0">
+          <wp:inline distT="0" distB="0" distL="0" distR="0" wp14:anchorId="619A907D" wp14:editId="5BD8A92A">
             <wp:extent cx="3403600" cy="844550"/>
             <wp:effectExtent l="19050" t="19050" r="25400" b="12700"/>
             <wp:docPr id="14" name="Picture 14"/>
@@ -1455,7 +1442,7 @@
                     <pic:cNvPicPr/>
                   </pic:nvPicPr>
                   <pic:blipFill rotWithShape="1">
-                    <a:blip r:embed="rId16" cstate="print"/>
+                    <a:blip r:embed="rId16"/>
                     <a:srcRect t="17659" r="-1008" b="-4644"/>
                     <a:stretch/>
                   </pic:blipFill>
@@ -1480,7 +1467,7 @@
                     </a:ln>
                     <a:extLst>
                       <a:ext uri="{53640926-AAD7-44D8-BBD7-CCE9431645EC}">
-                        <a14:shadowObscured xmlns:a14="http://schemas.microsoft.com/office/drawing/2010/main" xmlns:wps="http://schemas.microsoft.com/office/word/2010/wordprocessingShape" xmlns:wpi="http://schemas.microsoft.com/office/word/2010/wordprocessingInk" xmlns:wpg="http://schemas.microsoft.com/office/word/2010/wordprocessingGroup" xmlns:w16se="http://schemas.microsoft.com/office/word/2015/wordml/symex" xmlns:w15="http://schemas.microsoft.com/office/word/2012/wordml" xmlns:w14="http://schemas.microsoft.com/office/word/2010/wordml" xmlns:w="http://schemas.openxmlformats.org/wordprocessingml/2006/main" xmlns:w10="urn:schemas-microsoft-com:office:word" xmlns:wp14="http://schemas.microsoft.com/office/word/2010/wordprocessingDrawing" xmlns:v="urn:schemas-microsoft-com:vml" xmlns:o="urn:schemas-microsoft-com:office:office" xmlns:mc="http://schemas.openxmlformats.org/markup-compatibility/2006" xmlns:cx8="http://schemas.microsoft.com/office/drawing/2016/5/14/chartex" xmlns:cx7="http://schemas.microsoft.com/office/drawing/2016/5/13/chartex" xmlns:cx6="http://schemas.microsoft.com/office/drawing/2016/5/12/chartex" xmlns:cx5="http://schemas.microsoft.com/office/drawing/2016/5/11/chartex" xmlns:cx4="http://schemas.microsoft.com/office/drawing/2016/5/10/chartex" xmlns:cx3="http://schemas.microsoft.com/office/drawing/2016/5/9/chartex" xmlns:cx2="http://schemas.microsoft.com/office/drawing/2015/10/21/chartex" xmlns:cx1="http://schemas.microsoft.com/office/drawing/2015/9/8/chartex" xmlns:cx="http://schemas.microsoft.com/office/drawing/2014/chartex" xmlns:wpc="http://schemas.microsoft.com/office/word/2010/wordprocessingCanvas" xmlns=""/>
+                        <a14:shadowObscured xmlns:a14="http://schemas.microsoft.com/office/drawing/2010/main"/>
                       </a:ext>
                     </a:extLst>
                   </pic:spPr>
@@ -1509,10 +1496,10 @@
       <w:r>
         <w:rPr>
           <w:noProof/>
-          <w:lang w:val="bg-BG" w:eastAsia="bg-BG"/>
+          <w:lang w:val="en-GB" w:eastAsia="en-GB"/>
         </w:rPr>
         <w:drawing>
-          <wp:inline distT="0" distB="0" distL="0" distR="0">
+          <wp:inline distT="0" distB="0" distL="0" distR="0" wp14:anchorId="1A518435" wp14:editId="572D0754">
             <wp:extent cx="3657600" cy="1365120"/>
             <wp:effectExtent l="19050" t="19050" r="19050" b="26035"/>
             <wp:docPr id="25" name="Picture 25"/>
@@ -1527,7 +1514,7 @@
                     <pic:cNvPicPr/>
                   </pic:nvPicPr>
                   <pic:blipFill>
-                    <a:blip r:embed="rId17" cstate="print"/>
+                    <a:blip r:embed="rId17"/>
                     <a:stretch>
                       <a:fillRect/>
                     </a:stretch>
@@ -1569,10 +1556,10 @@
       <w:r>
         <w:rPr>
           <w:noProof/>
-          <w:lang w:val="bg-BG" w:eastAsia="bg-BG"/>
+          <w:lang w:val="en-GB" w:eastAsia="en-GB"/>
         </w:rPr>
         <w:drawing>
-          <wp:inline distT="0" distB="0" distL="0" distR="0">
+          <wp:inline distT="0" distB="0" distL="0" distR="0" wp14:anchorId="42FCCE63" wp14:editId="0AF054A6">
             <wp:extent cx="3568700" cy="1414128"/>
             <wp:effectExtent l="19050" t="19050" r="12700" b="15240"/>
             <wp:docPr id="27" name="Picture 27"/>
@@ -1587,7 +1574,7 @@
                     <pic:cNvPicPr/>
                   </pic:nvPicPr>
                   <pic:blipFill>
-                    <a:blip r:embed="rId18" cstate="print"/>
+                    <a:blip r:embed="rId18"/>
                     <a:stretch>
                       <a:fillRect/>
                     </a:stretch>
@@ -1626,7 +1613,13 @@
         <w:t>HeapifyDown()</w:t>
       </w:r>
       <w:r>
-        <w:t xml:space="preserve"> function will demote the element at a given index until it has no children or it is greater than its both children. The first check will be our loop condition</w:t>
+        <w:t xml:space="preserve"> function will demote the element at a given index until </w:t>
+      </w:r>
+      <w:r>
+        <w:t>it has no children</w:t>
+      </w:r>
+      <w:r>
+        <w:t xml:space="preserve"> or it is greater than its both children. The first check will be our loop condition</w:t>
       </w:r>
     </w:p>
     <w:p>
@@ -1638,10 +1631,10 @@
       <w:r>
         <w:rPr>
           <w:noProof/>
-          <w:lang w:val="bg-BG" w:eastAsia="bg-BG"/>
+          <w:lang w:val="en-GB" w:eastAsia="en-GB"/>
         </w:rPr>
         <w:drawing>
-          <wp:inline distT="0" distB="0" distL="0" distR="0">
+          <wp:inline distT="0" distB="0" distL="0" distR="0" wp14:anchorId="196EC0E1" wp14:editId="54C39984">
             <wp:extent cx="4946650" cy="3591832"/>
             <wp:effectExtent l="19050" t="19050" r="25400" b="27940"/>
             <wp:docPr id="28" name="Picture 28"/>
@@ -1656,7 +1649,7 @@
                     <pic:cNvPicPr/>
                   </pic:nvPicPr>
                   <pic:blipFill>
-                    <a:blip r:embed="rId19" cstate="print"/>
+                    <a:blip r:embed="rId19"/>
                     <a:stretch>
                       <a:fillRect/>
                     </a:stretch>
@@ -1693,10 +1686,10 @@
       <w:r>
         <w:rPr>
           <w:noProof/>
-          <w:lang w:val="bg-BG" w:eastAsia="bg-BG"/>
+          <w:lang w:val="en-GB" w:eastAsia="en-GB"/>
         </w:rPr>
         <w:drawing>
-          <wp:inline distT="0" distB="0" distL="0" distR="0">
+          <wp:inline distT="0" distB="0" distL="0" distR="0" wp14:anchorId="11081AE4" wp14:editId="5730C8A4">
             <wp:extent cx="3346450" cy="770890"/>
             <wp:effectExtent l="19050" t="19050" r="25400" b="10160"/>
             <wp:docPr id="64" name="Picture 64"/>
@@ -1711,7 +1704,7 @@
                     <pic:cNvPicPr/>
                   </pic:nvPicPr>
                   <pic:blipFill rotWithShape="1">
-                    <a:blip r:embed="rId20" cstate="print"/>
+                    <a:blip r:embed="rId20"/>
                     <a:srcRect l="1" r="-1625"/>
                     <a:stretch/>
                   </pic:blipFill>
@@ -1732,7 +1725,7 @@
                     </a:ln>
                     <a:extLst>
                       <a:ext uri="{53640926-AAD7-44D8-BBD7-CCE9431645EC}">
-                        <a14:shadowObscured xmlns:a14="http://schemas.microsoft.com/office/drawing/2010/main" xmlns:wps="http://schemas.microsoft.com/office/word/2010/wordprocessingShape" xmlns:wpi="http://schemas.microsoft.com/office/word/2010/wordprocessingInk" xmlns:wpg="http://schemas.microsoft.com/office/word/2010/wordprocessingGroup" xmlns:w16se="http://schemas.microsoft.com/office/word/2015/wordml/symex" xmlns:w15="http://schemas.microsoft.com/office/word/2012/wordml" xmlns:w14="http://schemas.microsoft.com/office/word/2010/wordml" xmlns:w="http://schemas.openxmlformats.org/wordprocessingml/2006/main" xmlns:w10="urn:schemas-microsoft-com:office:word" xmlns:wp14="http://schemas.microsoft.com/office/word/2010/wordprocessingDrawing" xmlns:v="urn:schemas-microsoft-com:vml" xmlns:o="urn:schemas-microsoft-com:office:office" xmlns:mc="http://schemas.openxmlformats.org/markup-compatibility/2006" xmlns:cx8="http://schemas.microsoft.com/office/drawing/2016/5/14/chartex" xmlns:cx7="http://schemas.microsoft.com/office/drawing/2016/5/13/chartex" xmlns:cx6="http://schemas.microsoft.com/office/drawing/2016/5/12/chartex" xmlns:cx5="http://schemas.microsoft.com/office/drawing/2016/5/11/chartex" xmlns:cx4="http://schemas.microsoft.com/office/drawing/2016/5/10/chartex" xmlns:cx3="http://schemas.microsoft.com/office/drawing/2016/5/9/chartex" xmlns:cx2="http://schemas.microsoft.com/office/drawing/2015/10/21/chartex" xmlns:cx1="http://schemas.microsoft.com/office/drawing/2015/9/8/chartex" xmlns:cx="http://schemas.microsoft.com/office/drawing/2014/chartex" xmlns:wpc="http://schemas.microsoft.com/office/word/2010/wordprocessingCanvas" xmlns=""/>
+                        <a14:shadowObscured xmlns:a14="http://schemas.microsoft.com/office/drawing/2010/main"/>
                       </a:ext>
                     </a:extLst>
                   </pic:spPr>
@@ -1768,7 +1761,19 @@
         <w:rPr>
           <w:lang w:val="en-GB"/>
         </w:rPr>
-        <w:t xml:space="preserve">You are given a skeleton. Find the static class Heap and implement the following operation: </w:t>
+        <w:t xml:space="preserve">You are given a skeleton. </w:t>
+      </w:r>
+      <w:r>
+        <w:rPr>
+          <w:lang w:val="en-GB"/>
+        </w:rPr>
+        <w:t>Find the static class Heap and implement the following operation</w:t>
+      </w:r>
+      <w:r>
+        <w:rPr>
+          <w:lang w:val="en-GB"/>
+        </w:rPr>
+        <w:t xml:space="preserve">: </w:t>
       </w:r>
     </w:p>
     <w:p>
@@ -1810,27 +1815,16 @@
         <w:sym w:font="Wingdings" w:char="F0E0"/>
       </w:r>
       <w:r>
-        <w:t xml:space="preserve"> performs an in-place sort of the given array in </w:t>
+        <w:t xml:space="preserve"> </w:t>
+      </w:r>
+      <w:r>
+        <w:t xml:space="preserve">performs an in-place sort of the given array in </w:t>
       </w:r>
       <w:r>
         <w:rPr>
           <w:b/>
         </w:rPr>
-        <w:t>O(</w:t>
-      </w:r>
-      <w:proofErr w:type="spellStart"/>
-      <w:r>
-        <w:rPr>
-          <w:b/>
-        </w:rPr>
-        <w:t>NlogN</w:t>
-      </w:r>
-      <w:proofErr w:type="spellEnd"/>
-      <w:r>
-        <w:rPr>
-          <w:b/>
-        </w:rPr>
-        <w:t>)</w:t>
+        <w:t>O(NlogN)</w:t>
       </w:r>
       <w:r>
         <w:t xml:space="preserve"> time complexity</w:t>
@@ -1872,10 +1866,10 @@
       <w:r>
         <w:rPr>
           <w:noProof/>
-          <w:lang w:val="bg-BG" w:eastAsia="bg-BG"/>
+          <w:lang w:val="en-GB" w:eastAsia="en-GB"/>
         </w:rPr>
         <w:drawing>
-          <wp:inline distT="0" distB="0" distL="0" distR="0">
+          <wp:inline distT="0" distB="0" distL="0" distR="0" wp14:anchorId="741BB732" wp14:editId="7DAC3DD1">
             <wp:extent cx="4533900" cy="1057548"/>
             <wp:effectExtent l="19050" t="19050" r="19050" b="28575"/>
             <wp:docPr id="69" name="Picture 69"/>
@@ -1890,7 +1884,7 @@
                     <pic:cNvPicPr/>
                   </pic:nvPicPr>
                   <pic:blipFill>
-                    <a:blip r:embed="rId21" cstate="print"/>
+                    <a:blip r:embed="rId21"/>
                     <a:stretch>
                       <a:fillRect/>
                     </a:stretch>
@@ -1960,10 +1954,10 @@
       <w:r>
         <w:rPr>
           <w:noProof/>
-          <w:lang w:val="bg-BG" w:eastAsia="bg-BG"/>
+          <w:lang w:val="en-GB" w:eastAsia="en-GB"/>
         </w:rPr>
         <w:drawing>
-          <wp:inline distT="0" distB="0" distL="0" distR="0">
+          <wp:inline distT="0" distB="0" distL="0" distR="0" wp14:anchorId="4B1FBA08" wp14:editId="315B4D2D">
             <wp:extent cx="3625992" cy="2673350"/>
             <wp:effectExtent l="19050" t="19050" r="12700" b="12700"/>
             <wp:docPr id="67" name="Picture 67"/>
@@ -1978,7 +1972,7 @@
                     <pic:cNvPicPr/>
                   </pic:nvPicPr>
                   <pic:blipFill>
-                    <a:blip r:embed="rId22" cstate="print"/>
+                    <a:blip r:embed="rId22"/>
                     <a:stretch>
                       <a:fillRect/>
                     </a:stretch>
@@ -2046,10 +2040,10 @@
       <w:r>
         <w:rPr>
           <w:noProof/>
-          <w:lang w:val="bg-BG" w:eastAsia="bg-BG"/>
+          <w:lang w:val="en-GB" w:eastAsia="en-GB"/>
         </w:rPr>
         <w:drawing>
-          <wp:inline distT="0" distB="0" distL="0" distR="0">
+          <wp:inline distT="0" distB="0" distL="0" distR="0" wp14:anchorId="1E033FC3" wp14:editId="2397440E">
             <wp:extent cx="5218506" cy="2330450"/>
             <wp:effectExtent l="19050" t="19050" r="20320" b="12700"/>
             <wp:docPr id="66" name="Picture 66"/>
@@ -2064,7 +2058,7 @@
                     <pic:cNvPicPr/>
                   </pic:nvPicPr>
                   <pic:blipFill>
-                    <a:blip r:embed="rId23" cstate="print"/>
+                    <a:blip r:embed="rId23"/>
                     <a:stretch>
                       <a:fillRect/>
                     </a:stretch>
@@ -2115,10 +2109,10 @@
       <w:r>
         <w:rPr>
           <w:noProof/>
-          <w:lang w:val="bg-BG" w:eastAsia="bg-BG"/>
+          <w:lang w:val="en-GB" w:eastAsia="en-GB"/>
         </w:rPr>
         <w:drawing>
-          <wp:inline distT="0" distB="0" distL="0" distR="0">
+          <wp:inline distT="0" distB="0" distL="0" distR="0" wp14:anchorId="47C0AAA4" wp14:editId="722BF0B3">
             <wp:extent cx="2825750" cy="856615"/>
             <wp:effectExtent l="19050" t="19050" r="12700" b="19685"/>
             <wp:docPr id="68" name="Picture 68"/>
@@ -2133,7 +2127,7 @@
                     <pic:cNvPicPr/>
                   </pic:nvPicPr>
                   <pic:blipFill rotWithShape="1">
-                    <a:blip r:embed="rId24" cstate="print"/>
+                    <a:blip r:embed="rId24"/>
                     <a:srcRect l="1" t="-748" r="-1146"/>
                     <a:stretch/>
                   </pic:blipFill>
@@ -2154,7 +2148,7 @@
                     </a:ln>
                     <a:extLst>
                       <a:ext uri="{53640926-AAD7-44D8-BBD7-CCE9431645EC}">
-                        <a14:shadowObscured xmlns:a14="http://schemas.microsoft.com/office/drawing/2010/main" xmlns:wps="http://schemas.microsoft.com/office/word/2010/wordprocessingShape" xmlns:wpi="http://schemas.microsoft.com/office/word/2010/wordprocessingInk" xmlns:wpg="http://schemas.microsoft.com/office/word/2010/wordprocessingGroup" xmlns:w16se="http://schemas.microsoft.com/office/word/2015/wordml/symex" xmlns:w15="http://schemas.microsoft.com/office/word/2012/wordml" xmlns:w14="http://schemas.microsoft.com/office/word/2010/wordml" xmlns:w="http://schemas.openxmlformats.org/wordprocessingml/2006/main" xmlns:w10="urn:schemas-microsoft-com:office:word" xmlns:wp14="http://schemas.microsoft.com/office/word/2010/wordprocessingDrawing" xmlns:v="urn:schemas-microsoft-com:vml" xmlns:o="urn:schemas-microsoft-com:office:office" xmlns:mc="http://schemas.openxmlformats.org/markup-compatibility/2006" xmlns:cx8="http://schemas.microsoft.com/office/drawing/2016/5/14/chartex" xmlns:cx7="http://schemas.microsoft.com/office/drawing/2016/5/13/chartex" xmlns:cx6="http://schemas.microsoft.com/office/drawing/2016/5/12/chartex" xmlns:cx5="http://schemas.microsoft.com/office/drawing/2016/5/11/chartex" xmlns:cx4="http://schemas.microsoft.com/office/drawing/2016/5/10/chartex" xmlns:cx3="http://schemas.microsoft.com/office/drawing/2016/5/9/chartex" xmlns:cx2="http://schemas.microsoft.com/office/drawing/2015/10/21/chartex" xmlns:cx1="http://schemas.microsoft.com/office/drawing/2015/9/8/chartex" xmlns:cx="http://schemas.microsoft.com/office/drawing/2014/chartex" xmlns:wpc="http://schemas.microsoft.com/office/word/2010/wordprocessingCanvas" xmlns=""/>
+                        <a14:shadowObscured xmlns:a14="http://schemas.microsoft.com/office/drawing/2010/main"/>
                       </a:ext>
                     </a:extLst>
                   </pic:spPr>
@@ -2191,7 +2185,7 @@
 </file>
 
 <file path=word/endnotes.xml><?xml version="1.0" encoding="utf-8"?>
-<w:endnotes xmlns:ve="http://schemas.openxmlformats.org/markup-compatibility/2006" xmlns:o="urn:schemas-microsoft-com:office:office" xmlns:r="http://schemas.openxmlformats.org/officeDocument/2006/relationships" xmlns:m="http://schemas.openxmlformats.org/officeDocument/2006/math" xmlns:v="urn:schemas-microsoft-com:vml" xmlns:wp="http://schemas.openxmlformats.org/drawingml/2006/wordprocessingDrawing" xmlns:w10="urn:schemas-microsoft-com:office:word" xmlns:w="http://schemas.openxmlformats.org/wordprocessingml/2006/main" xmlns:wne="http://schemas.microsoft.com/office/word/2006/wordml">
+<w:endnotes xmlns:wpc="http://schemas.microsoft.com/office/word/2010/wordprocessingCanvas" xmlns:cx="http://schemas.microsoft.com/office/drawing/2014/chartex" xmlns:cx1="http://schemas.microsoft.com/office/drawing/2015/9/8/chartex" xmlns:cx2="http://schemas.microsoft.com/office/drawing/2015/10/21/chartex" xmlns:cx3="http://schemas.microsoft.com/office/drawing/2016/5/9/chartex" xmlns:cx4="http://schemas.microsoft.com/office/drawing/2016/5/10/chartex" xmlns:cx5="http://schemas.microsoft.com/office/drawing/2016/5/11/chartex" xmlns:cx6="http://schemas.microsoft.com/office/drawing/2016/5/12/chartex" xmlns:cx7="http://schemas.microsoft.com/office/drawing/2016/5/13/chartex" xmlns:cx8="http://schemas.microsoft.com/office/drawing/2016/5/14/chartex" xmlns:mc="http://schemas.openxmlformats.org/markup-compatibility/2006" xmlns:o="urn:schemas-microsoft-com:office:office" xmlns:r="http://schemas.openxmlformats.org/officeDocument/2006/relationships" xmlns:m="http://schemas.openxmlformats.org/officeDocument/2006/math" xmlns:v="urn:schemas-microsoft-com:vml" xmlns:wp14="http://schemas.microsoft.com/office/word/2010/wordprocessingDrawing" xmlns:wp="http://schemas.openxmlformats.org/drawingml/2006/wordprocessingDrawing" xmlns:w10="urn:schemas-microsoft-com:office:word" xmlns:w="http://schemas.openxmlformats.org/wordprocessingml/2006/main" xmlns:w14="http://schemas.microsoft.com/office/word/2010/wordml" xmlns:w15="http://schemas.microsoft.com/office/word/2012/wordml" xmlns:w16se="http://schemas.microsoft.com/office/word/2015/wordml/symex" xmlns:wpg="http://schemas.microsoft.com/office/word/2010/wordprocessingGroup" xmlns:wpi="http://schemas.microsoft.com/office/word/2010/wordprocessingInk" xmlns:wne="http://schemas.microsoft.com/office/word/2006/wordml" xmlns:wps="http://schemas.microsoft.com/office/word/2010/wordprocessingShape" mc:Ignorable="w14 w15 w16se wp14">
   <w:endnote w:type="separator" w:id="-1">
     <w:p>
       <w:pPr>
@@ -2216,7 +2210,7 @@
 </file>
 
 <file path=word/footer1.xml><?xml version="1.0" encoding="utf-8"?>
-<w:ftr xmlns:ve="http://schemas.openxmlformats.org/markup-compatibility/2006" xmlns:o="urn:schemas-microsoft-com:office:office" xmlns:r="http://schemas.openxmlformats.org/officeDocument/2006/relationships" xmlns:m="http://schemas.openxmlformats.org/officeDocument/2006/math" xmlns:v="urn:schemas-microsoft-com:vml" xmlns:wp="http://schemas.openxmlformats.org/drawingml/2006/wordprocessingDrawing" xmlns:w10="urn:schemas-microsoft-com:office:word" xmlns:w="http://schemas.openxmlformats.org/wordprocessingml/2006/main" xmlns:wne="http://schemas.microsoft.com/office/word/2006/wordml">
+<w:ftr xmlns:wpc="http://schemas.microsoft.com/office/word/2010/wordprocessingCanvas" xmlns:cx="http://schemas.microsoft.com/office/drawing/2014/chartex" xmlns:cx1="http://schemas.microsoft.com/office/drawing/2015/9/8/chartex" xmlns:cx2="http://schemas.microsoft.com/office/drawing/2015/10/21/chartex" xmlns:cx3="http://schemas.microsoft.com/office/drawing/2016/5/9/chartex" xmlns:cx4="http://schemas.microsoft.com/office/drawing/2016/5/10/chartex" xmlns:cx5="http://schemas.microsoft.com/office/drawing/2016/5/11/chartex" xmlns:cx6="http://schemas.microsoft.com/office/drawing/2016/5/12/chartex" xmlns:cx7="http://schemas.microsoft.com/office/drawing/2016/5/13/chartex" xmlns:cx8="http://schemas.microsoft.com/office/drawing/2016/5/14/chartex" xmlns:mc="http://schemas.openxmlformats.org/markup-compatibility/2006" xmlns:o="urn:schemas-microsoft-com:office:office" xmlns:r="http://schemas.openxmlformats.org/officeDocument/2006/relationships" xmlns:m="http://schemas.openxmlformats.org/officeDocument/2006/math" xmlns:v="urn:schemas-microsoft-com:vml" xmlns:wp14="http://schemas.microsoft.com/office/word/2010/wordprocessingDrawing" xmlns:wp="http://schemas.openxmlformats.org/drawingml/2006/wordprocessingDrawing" xmlns:w10="urn:schemas-microsoft-com:office:word" xmlns:w="http://schemas.openxmlformats.org/wordprocessingml/2006/main" xmlns:w14="http://schemas.microsoft.com/office/word/2010/wordml" xmlns:w15="http://schemas.microsoft.com/office/word/2012/wordml" xmlns:w16se="http://schemas.microsoft.com/office/word/2015/wordml/symex" xmlns:wpg="http://schemas.microsoft.com/office/word/2010/wordprocessingGroup" xmlns:wpi="http://schemas.microsoft.com/office/word/2010/wordprocessingInk" xmlns:wne="http://schemas.microsoft.com/office/word/2006/wordml" xmlns:wps="http://schemas.microsoft.com/office/word/2010/wordprocessingShape" mc:Ignorable="w14 w15 w16se wp14">
   <w:p>
     <w:pPr>
       <w:pStyle w:val="Footer"/>
@@ -2226,114 +2220,394 @@
         <w:noProof/>
         <w:lang w:val="en-GB" w:eastAsia="en-GB"/>
       </w:rPr>
-      <w:pict>
-        <v:shapetype id="_x0000_t202" coordsize="21600,21600" o:spt="202" path="m,l,21600r21600,l21600,xe">
-          <v:stroke joinstyle="miter"/>
-          <v:path gradientshapeok="t" o:connecttype="rect"/>
-        </v:shapetype>
-        <v:shape id="Text Box 2" o:spid="_x0000_s4101" type="#_x0000_t202" style="position:absolute;margin-left:124pt;margin-top:33.45pt;width:44.9pt;height:15.75pt;z-index:251660288;visibility:visible;mso-width-relative:margin;mso-height-relative:margin;v-text-anchor:middle" o:gfxdata="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" filled="f" stroked="f" strokeweight=".5pt">
-          <v:textbox inset=".5mm,0,0,0">
-            <w:txbxContent>
-              <w:p>
-                <w:pPr>
-                  <w:spacing w:after="0" w:line="240" w:lineRule="auto"/>
-                </w:pPr>
-                <w:r>
-                  <w:rPr>
-                    <w:sz w:val="19"/>
-                    <w:szCs w:val="19"/>
-                  </w:rPr>
-                  <w:t>Follow us:</w:t>
-                </w:r>
-              </w:p>
-            </w:txbxContent>
-          </v:textbox>
-        </v:shape>
-      </w:pict>
+      <mc:AlternateContent>
+        <mc:Choice Requires="wps">
+          <w:drawing>
+            <wp:anchor distT="0" distB="0" distL="114300" distR="114300" simplePos="0" relativeHeight="251660288" behindDoc="0" locked="0" layoutInCell="1" allowOverlap="1" wp14:anchorId="4BF30908" wp14:editId="45AE6467">
+              <wp:simplePos x="0" y="0"/>
+              <wp:positionH relativeFrom="column">
+                <wp:posOffset>1574561</wp:posOffset>
+              </wp:positionH>
+              <wp:positionV relativeFrom="paragraph">
+                <wp:posOffset>424831</wp:posOffset>
+              </wp:positionV>
+              <wp:extent cx="570015" cy="200025"/>
+              <wp:effectExtent l="0" t="0" r="1905" b="9525"/>
+              <wp:wrapNone/>
+              <wp:docPr id="2" name="Text Box 2"/>
+              <wp:cNvGraphicFramePr/>
+              <a:graphic xmlns:a="http://schemas.openxmlformats.org/drawingml/2006/main">
+                <a:graphicData uri="http://schemas.microsoft.com/office/word/2010/wordprocessingShape">
+                  <wps:wsp>
+                    <wps:cNvSpPr txBox="1"/>
+                    <wps:spPr>
+                      <a:xfrm>
+                        <a:off x="0" y="0"/>
+                        <a:ext cx="570015" cy="200025"/>
+                      </a:xfrm>
+                      <a:prstGeom prst="rect">
+                        <a:avLst/>
+                      </a:prstGeom>
+                      <a:noFill/>
+                      <a:ln w="6350">
+                        <a:noFill/>
+                      </a:ln>
+                      <a:effectLst/>
+                    </wps:spPr>
+                    <wps:style>
+                      <a:lnRef idx="0">
+                        <a:schemeClr val="accent1"/>
+                      </a:lnRef>
+                      <a:fillRef idx="0">
+                        <a:schemeClr val="accent1"/>
+                      </a:fillRef>
+                      <a:effectRef idx="0">
+                        <a:schemeClr val="accent1"/>
+                      </a:effectRef>
+                      <a:fontRef idx="minor">
+                        <a:schemeClr val="dk1"/>
+                      </a:fontRef>
+                    </wps:style>
+                    <wps:txbx>
+                      <w:txbxContent>
+                        <w:p>
+                          <w:pPr>
+                            <w:spacing w:after="0" w:line="240" w:lineRule="auto"/>
+                          </w:pPr>
+                          <w:r>
+                            <w:rPr>
+                              <w:sz w:val="19"/>
+                              <w:szCs w:val="19"/>
+                            </w:rPr>
+                            <w:t>Follow us:</w:t>
+                          </w:r>
+                        </w:p>
+                      </w:txbxContent>
+                    </wps:txbx>
+                    <wps:bodyPr rot="0" spcFirstLastPara="0" vertOverflow="overflow" horzOverflow="overflow" vert="horz" wrap="square" lIns="18000" tIns="0" rIns="0" bIns="0" numCol="1" spcCol="0" rtlCol="0" fromWordArt="0" anchor="ctr" anchorCtr="0" forceAA="0" compatLnSpc="1">
+                      <a:prstTxWarp prst="textNoShape">
+                        <a:avLst/>
+                      </a:prstTxWarp>
+                      <a:noAutofit/>
+                    </wps:bodyPr>
+                  </wps:wsp>
+                </a:graphicData>
+              </a:graphic>
+              <wp14:sizeRelH relativeFrom="margin">
+                <wp14:pctWidth>0</wp14:pctWidth>
+              </wp14:sizeRelH>
+              <wp14:sizeRelV relativeFrom="margin">
+                <wp14:pctHeight>0</wp14:pctHeight>
+              </wp14:sizeRelV>
+            </wp:anchor>
+          </w:drawing>
+        </mc:Choice>
+        <mc:Fallback>
+          <w:pict>
+            <v:shapetype w14:anchorId="4BF30908" id="_x0000_t202" coordsize="21600,21600" o:spt="202" path="m,l,21600r21600,l21600,xe">
+              <v:stroke joinstyle="miter"/>
+              <v:path gradientshapeok="t" o:connecttype="rect"/>
+            </v:shapetype>
+            <v:shape id="Text Box 2" o:spid="_x0000_s1026" type="#_x0000_t202" style="position:absolute;margin-left:124pt;margin-top:33.45pt;width:44.9pt;height:15.75pt;z-index:251660288;visibility:visible;mso-wrap-style:square;mso-width-percent:0;mso-height-percent:0;mso-wrap-distance-left:9pt;mso-wrap-distance-top:0;mso-wrap-distance-right:9pt;mso-wrap-distance-bottom:0;mso-position-horizontal:absolute;mso-position-horizontal-relative:text;mso-position-vertical:absolute;mso-position-vertical-relative:text;mso-width-percent:0;mso-height-percent:0;mso-width-relative:margin;mso-height-relative:margin;v-text-anchor:middle" o:gfxdata="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" filled="f" stroked="f" strokeweight=".5pt">
+              <v:textbox inset=".5mm,0,0,0">
+                <w:txbxContent>
+                  <w:p>
+                    <w:pPr>
+                      <w:spacing w:after="0" w:line="240" w:lineRule="auto"/>
+                    </w:pPr>
+                    <w:r>
+                      <w:rPr>
+                        <w:sz w:val="19"/>
+                        <w:szCs w:val="19"/>
+                      </w:rPr>
+                      <w:t>Follow us:</w:t>
+                    </w:r>
+                  </w:p>
+                </w:txbxContent>
+              </v:textbox>
+            </v:shape>
+          </w:pict>
+        </mc:Fallback>
+      </mc:AlternateContent>
     </w:r>
     <w:r>
       <w:rPr>
         <w:noProof/>
         <w:lang w:val="en-GB" w:eastAsia="en-GB"/>
       </w:rPr>
-      <w:pict>
-        <v:shape id="Text Box 3" o:spid="_x0000_s4100" type="#_x0000_t202" style="position:absolute;margin-left:446.5pt;margin-top:33.55pt;width:70.9pt;height:15.95pt;z-index:251663360;visibility:visible;mso-width-relative:margin;mso-height-relative:margin;v-text-anchor:middle" o:gfxdata="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" filled="f" stroked="f" strokeweight=".5pt">
-          <v:textbox inset="0,0,0,0">
-            <w:txbxContent>
-              <w:p>
-                <w:pPr>
-                  <w:spacing w:after="0" w:line="240" w:lineRule="auto"/>
-                  <w:jc w:val="right"/>
-                  <w:rPr>
-                    <w:sz w:val="18"/>
-                    <w:szCs w:val="18"/>
-                  </w:rPr>
-                </w:pPr>
-                <w:r>
-                  <w:rPr>
-                    <w:sz w:val="18"/>
-                    <w:szCs w:val="18"/>
-                  </w:rPr>
-                  <w:t xml:space="preserve">Page </w:t>
-                </w:r>
-                <w:r>
-                  <w:rPr>
-                    <w:sz w:val="18"/>
-                    <w:szCs w:val="18"/>
-                  </w:rPr>
-                  <w:fldChar w:fldCharType="begin"/>
-                </w:r>
-                <w:r>
-                  <w:rPr>
-                    <w:sz w:val="18"/>
-                    <w:szCs w:val="18"/>
-                  </w:rPr>
-                  <w:instrText xml:space="preserve"> PAGE   \* MERGEFORMAT </w:instrText>
-                </w:r>
-                <w:r>
-                  <w:rPr>
-                    <w:sz w:val="18"/>
-                    <w:szCs w:val="18"/>
-                  </w:rPr>
-                  <w:fldChar w:fldCharType="separate"/>
-                </w:r>
-                <w:r>
-                  <w:rPr>
-                    <w:noProof/>
-                    <w:sz w:val="18"/>
-                    <w:szCs w:val="18"/>
-                  </w:rPr>
-                  <w:t>5</w:t>
-                </w:r>
-                <w:r>
-                  <w:rPr>
-                    <w:sz w:val="18"/>
-                    <w:szCs w:val="18"/>
-                  </w:rPr>
-                  <w:fldChar w:fldCharType="end"/>
-                </w:r>
-                <w:r>
-                  <w:rPr>
-                    <w:sz w:val="18"/>
-                    <w:szCs w:val="18"/>
-                  </w:rPr>
-                  <w:t xml:space="preserve"> of </w:t>
-                </w:r>
-                <w:fldSimple w:instr=" NUMPAGES   \* MERGEFORMAT ">
-                  <w:r>
-                    <w:rPr>
-                      <w:noProof/>
-                      <w:sz w:val="18"/>
-                      <w:szCs w:val="18"/>
-                    </w:rPr>
-                    <w:t>5</w:t>
-                  </w:r>
-                </w:fldSimple>
-              </w:p>
-            </w:txbxContent>
-          </v:textbox>
-        </v:shape>
-      </w:pict>
+      <mc:AlternateContent>
+        <mc:Choice Requires="wps">
+          <w:drawing>
+            <wp:anchor distT="0" distB="0" distL="114300" distR="114300" simplePos="0" relativeHeight="251663360" behindDoc="0" locked="0" layoutInCell="1" allowOverlap="1" wp14:anchorId="4E4E9DDB" wp14:editId="390ABD9D">
+              <wp:simplePos x="0" y="0"/>
+              <wp:positionH relativeFrom="column">
+                <wp:posOffset>5670412</wp:posOffset>
+              </wp:positionH>
+              <wp:positionV relativeFrom="paragraph">
+                <wp:posOffset>425864</wp:posOffset>
+              </wp:positionV>
+              <wp:extent cx="900568" cy="202261"/>
+              <wp:effectExtent l="0" t="0" r="13970" b="7620"/>
+              <wp:wrapNone/>
+              <wp:docPr id="3" name="Text Box 3"/>
+              <wp:cNvGraphicFramePr/>
+              <a:graphic xmlns:a="http://schemas.openxmlformats.org/drawingml/2006/main">
+                <a:graphicData uri="http://schemas.microsoft.com/office/word/2010/wordprocessingShape">
+                  <wps:wsp>
+                    <wps:cNvSpPr txBox="1"/>
+                    <wps:spPr>
+                      <a:xfrm>
+                        <a:off x="0" y="0"/>
+                        <a:ext cx="900568" cy="202261"/>
+                      </a:xfrm>
+                      <a:prstGeom prst="rect">
+                        <a:avLst/>
+                      </a:prstGeom>
+                      <a:noFill/>
+                      <a:ln w="6350">
+                        <a:noFill/>
+                      </a:ln>
+                      <a:effectLst/>
+                    </wps:spPr>
+                    <wps:style>
+                      <a:lnRef idx="0">
+                        <a:schemeClr val="accent1"/>
+                      </a:lnRef>
+                      <a:fillRef idx="0">
+                        <a:schemeClr val="accent1"/>
+                      </a:fillRef>
+                      <a:effectRef idx="0">
+                        <a:schemeClr val="accent1"/>
+                      </a:effectRef>
+                      <a:fontRef idx="minor">
+                        <a:schemeClr val="dk1"/>
+                      </a:fontRef>
+                    </wps:style>
+                    <wps:txbx>
+                      <w:txbxContent>
+                        <w:p>
+                          <w:pPr>
+                            <w:spacing w:after="0" w:line="240" w:lineRule="auto"/>
+                            <w:jc w:val="right"/>
+                            <w:rPr>
+                              <w:sz w:val="18"/>
+                              <w:szCs w:val="18"/>
+                            </w:rPr>
+                          </w:pPr>
+                          <w:r>
+                            <w:rPr>
+                              <w:sz w:val="18"/>
+                              <w:szCs w:val="18"/>
+                            </w:rPr>
+                            <w:t xml:space="preserve">Page </w:t>
+                          </w:r>
+                          <w:r>
+                            <w:rPr>
+                              <w:sz w:val="18"/>
+                              <w:szCs w:val="18"/>
+                            </w:rPr>
+                            <w:fldChar w:fldCharType="begin"/>
+                          </w:r>
+                          <w:r>
+                            <w:rPr>
+                              <w:sz w:val="18"/>
+                              <w:szCs w:val="18"/>
+                            </w:rPr>
+                            <w:instrText xml:space="preserve"> PAGE   \* MERGEFORMAT </w:instrText>
+                          </w:r>
+                          <w:r>
+                            <w:rPr>
+                              <w:sz w:val="18"/>
+                              <w:szCs w:val="18"/>
+                            </w:rPr>
+                            <w:fldChar w:fldCharType="separate"/>
+                          </w:r>
+                          <w:r>
+                            <w:rPr>
+                              <w:noProof/>
+                              <w:sz w:val="18"/>
+                              <w:szCs w:val="18"/>
+                            </w:rPr>
+                            <w:t>1</w:t>
+                          </w:r>
+                          <w:r>
+                            <w:rPr>
+                              <w:sz w:val="18"/>
+                              <w:szCs w:val="18"/>
+                            </w:rPr>
+                            <w:fldChar w:fldCharType="end"/>
+                          </w:r>
+                          <w:r>
+                            <w:rPr>
+                              <w:sz w:val="18"/>
+                              <w:szCs w:val="18"/>
+                            </w:rPr>
+                            <w:t xml:space="preserve"> of </w:t>
+                          </w:r>
+                          <w:r>
+                            <w:rPr>
+                              <w:sz w:val="18"/>
+                              <w:szCs w:val="18"/>
+                            </w:rPr>
+                            <w:fldChar w:fldCharType="begin"/>
+                          </w:r>
+                          <w:r>
+                            <w:rPr>
+                              <w:sz w:val="18"/>
+                              <w:szCs w:val="18"/>
+                            </w:rPr>
+                            <w:instrText xml:space="preserve"> NUMPAGES   \* MERGEFORMAT </w:instrText>
+                          </w:r>
+                          <w:r>
+                            <w:rPr>
+                              <w:sz w:val="18"/>
+                              <w:szCs w:val="18"/>
+                            </w:rPr>
+                            <w:fldChar w:fldCharType="separate"/>
+                          </w:r>
+                          <w:r>
+                            <w:rPr>
+                              <w:noProof/>
+                              <w:sz w:val="18"/>
+                              <w:szCs w:val="18"/>
+                            </w:rPr>
+                            <w:t>5</w:t>
+                          </w:r>
+                          <w:r>
+                            <w:rPr>
+                              <w:sz w:val="18"/>
+                              <w:szCs w:val="18"/>
+                            </w:rPr>
+                            <w:fldChar w:fldCharType="end"/>
+                          </w:r>
+                        </w:p>
+                      </w:txbxContent>
+                    </wps:txbx>
+                    <wps:bodyPr rot="0" spcFirstLastPara="0" vertOverflow="overflow" horzOverflow="overflow" vert="horz" wrap="square" lIns="0" tIns="0" rIns="0" bIns="0" numCol="1" spcCol="0" rtlCol="0" fromWordArt="0" anchor="ctr" anchorCtr="0" forceAA="0" compatLnSpc="1">
+                      <a:prstTxWarp prst="textNoShape">
+                        <a:avLst/>
+                      </a:prstTxWarp>
+                      <a:noAutofit/>
+                    </wps:bodyPr>
+                  </wps:wsp>
+                </a:graphicData>
+              </a:graphic>
+              <wp14:sizeRelH relativeFrom="margin">
+                <wp14:pctWidth>0</wp14:pctWidth>
+              </wp14:sizeRelH>
+              <wp14:sizeRelV relativeFrom="margin">
+                <wp14:pctHeight>0</wp14:pctHeight>
+              </wp14:sizeRelV>
+            </wp:anchor>
+          </w:drawing>
+        </mc:Choice>
+        <mc:Fallback>
+          <w:pict>
+            <v:shape w14:anchorId="4E4E9DDB" id="Text Box 3" o:spid="_x0000_s1027" type="#_x0000_t202" style="position:absolute;margin-left:446.5pt;margin-top:33.55pt;width:70.9pt;height:15.95pt;z-index:251663360;visibility:visible;mso-wrap-style:square;mso-width-percent:0;mso-height-percent:0;mso-wrap-distance-left:9pt;mso-wrap-distance-top:0;mso-wrap-distance-right:9pt;mso-wrap-distance-bottom:0;mso-position-horizontal:absolute;mso-position-horizontal-relative:text;mso-position-vertical:absolute;mso-position-vertical-relative:text;mso-width-percent:0;mso-height-percent:0;mso-width-relative:margin;mso-height-relative:margin;v-text-anchor:middle" o:gfxdata="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" filled="f" stroked="f" strokeweight=".5pt">
+              <v:textbox inset="0,0,0,0">
+                <w:txbxContent>
+                  <w:p>
+                    <w:pPr>
+                      <w:spacing w:after="0" w:line="240" w:lineRule="auto"/>
+                      <w:jc w:val="right"/>
+                      <w:rPr>
+                        <w:sz w:val="18"/>
+                        <w:szCs w:val="18"/>
+                      </w:rPr>
+                    </w:pPr>
+                    <w:r>
+                      <w:rPr>
+                        <w:sz w:val="18"/>
+                        <w:szCs w:val="18"/>
+                      </w:rPr>
+                      <w:t xml:space="preserve">Page </w:t>
+                    </w:r>
+                    <w:r>
+                      <w:rPr>
+                        <w:sz w:val="18"/>
+                        <w:szCs w:val="18"/>
+                      </w:rPr>
+                      <w:fldChar w:fldCharType="begin"/>
+                    </w:r>
+                    <w:r>
+                      <w:rPr>
+                        <w:sz w:val="18"/>
+                        <w:szCs w:val="18"/>
+                      </w:rPr>
+                      <w:instrText xml:space="preserve"> PAGE   \* MERGEFORMAT </w:instrText>
+                    </w:r>
+                    <w:r>
+                      <w:rPr>
+                        <w:sz w:val="18"/>
+                        <w:szCs w:val="18"/>
+                      </w:rPr>
+                      <w:fldChar w:fldCharType="separate"/>
+                    </w:r>
+                    <w:r>
+                      <w:rPr>
+                        <w:noProof/>
+                        <w:sz w:val="18"/>
+                        <w:szCs w:val="18"/>
+                      </w:rPr>
+                      <w:t>1</w:t>
+                    </w:r>
+                    <w:r>
+                      <w:rPr>
+                        <w:sz w:val="18"/>
+                        <w:szCs w:val="18"/>
+                      </w:rPr>
+                      <w:fldChar w:fldCharType="end"/>
+                    </w:r>
+                    <w:r>
+                      <w:rPr>
+                        <w:sz w:val="18"/>
+                        <w:szCs w:val="18"/>
+                      </w:rPr>
+                      <w:t xml:space="preserve"> of </w:t>
+                    </w:r>
+                    <w:r>
+                      <w:rPr>
+                        <w:sz w:val="18"/>
+                        <w:szCs w:val="18"/>
+                      </w:rPr>
+                      <w:fldChar w:fldCharType="begin"/>
+                    </w:r>
+                    <w:r>
+                      <w:rPr>
+                        <w:sz w:val="18"/>
+                        <w:szCs w:val="18"/>
+                      </w:rPr>
+                      <w:instrText xml:space="preserve"> NUMPAGES   \* MERGEFORMAT </w:instrText>
+                    </w:r>
+                    <w:r>
+                      <w:rPr>
+                        <w:sz w:val="18"/>
+                        <w:szCs w:val="18"/>
+                      </w:rPr>
+                      <w:fldChar w:fldCharType="separate"/>
+                    </w:r>
+                    <w:r>
+                      <w:rPr>
+                        <w:noProof/>
+                        <w:sz w:val="18"/>
+                        <w:szCs w:val="18"/>
+                      </w:rPr>
+                      <w:t>5</w:t>
+                    </w:r>
+                    <w:r>
+                      <w:rPr>
+                        <w:sz w:val="18"/>
+                        <w:szCs w:val="18"/>
+                      </w:rPr>
+                      <w:fldChar w:fldCharType="end"/>
+                    </w:r>
+                  </w:p>
+                </w:txbxContent>
+              </v:textbox>
+            </v:shape>
+          </w:pict>
+        </mc:Fallback>
+      </mc:AlternateContent>
     </w:r>
     <w:r>
       <w:rPr>
@@ -2343,692 +2617,1531 @@
         <w:szCs w:val="24"/>
         <w:lang w:val="en-GB" w:eastAsia="en-GB"/>
       </w:rPr>
-      <w:pict>
-        <v:shape id="Text Box 17" o:spid="_x0000_s4099" type="#_x0000_t202" style="position:absolute;margin-left:124.2pt;margin-top:13.9pt;width:396.3pt;height:40.45pt;z-index:251659264;visibility:visible;mso-wrap-distance-top:3.6pt;mso-wrap-distance-bottom:3.6pt;mso-width-relative:margin;mso-height-relative:margin" o:gfxdata="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" filled="f" stroked="f">
-          <v:textbox inset=".5mm,1.2mm,.5mm,.5mm">
-            <w:txbxContent>
-              <w:p>
-                <w:pPr>
-                  <w:spacing w:before="40" w:after="50" w:line="240" w:lineRule="auto"/>
-                  <w:rPr>
-                    <w:sz w:val="19"/>
-                    <w:szCs w:val="19"/>
-                  </w:rPr>
-                </w:pPr>
-                <w:r>
-                  <w:rPr>
-                    <w:sz w:val="19"/>
-                    <w:szCs w:val="19"/>
-                  </w:rPr>
-                  <w:t>© Software University Foundation (</w:t>
-                </w:r>
-                <w:hyperlink r:id="rId1" w:history="1">
-                  <w:r>
-                    <w:rPr>
-                      <w:rStyle w:val="Hyperlink"/>
-                      <w:sz w:val="19"/>
-                      <w:szCs w:val="19"/>
-                    </w:rPr>
-                    <w:t>softuni.org</w:t>
-                  </w:r>
-                </w:hyperlink>
-                <w:r>
-                  <w:rPr>
-                    <w:sz w:val="19"/>
-                    <w:szCs w:val="19"/>
-                  </w:rPr>
-                  <w:t xml:space="preserve">). This work </w:t>
-                </w:r>
-                <w:r>
-                  <w:rPr>
-                    <w:noProof/>
-                    <w:sz w:val="19"/>
-                    <w:szCs w:val="19"/>
-                  </w:rPr>
-                  <w:t>is licensed</w:t>
-                </w:r>
-                <w:r>
-                  <w:rPr>
-                    <w:sz w:val="19"/>
-                    <w:szCs w:val="19"/>
-                  </w:rPr>
-                  <w:t xml:space="preserve"> under the </w:t>
-                </w:r>
-                <w:hyperlink r:id="rId2" w:history="1">
-                  <w:r>
-                    <w:rPr>
-                      <w:rStyle w:val="Hyperlink"/>
-                      <w:sz w:val="19"/>
-                      <w:szCs w:val="19"/>
-                    </w:rPr>
-                    <w:t>CC-BY-NC-SA</w:t>
-                  </w:r>
-                </w:hyperlink>
-                <w:r>
-                  <w:rPr>
-                    <w:sz w:val="19"/>
-                    <w:szCs w:val="19"/>
-                  </w:rPr>
-                  <w:t xml:space="preserve"> license.</w:t>
-                </w:r>
-              </w:p>
-              <w:p>
-                <w:pPr>
-                  <w:spacing w:after="0" w:line="240" w:lineRule="auto"/>
-                  <w:ind w:left="567" w:firstLine="340"/>
-                  <w:rPr>
-                    <w:sz w:val="19"/>
-                    <w:szCs w:val="19"/>
-                  </w:rPr>
-                </w:pPr>
-                <w:r>
-                  <w:rPr>
-                    <w:noProof/>
-                    <w:sz w:val="20"/>
-                    <w:szCs w:val="20"/>
-                    <w:lang w:val="bg-BG" w:eastAsia="bg-BG"/>
-                  </w:rPr>
-                  <w:drawing>
-                    <wp:inline distT="0" distB="0" distL="0" distR="0">
-                      <wp:extent cx="200025" cy="200025"/>
-                      <wp:effectExtent l="0" t="0" r="9525" b="9525"/>
-                      <wp:docPr id="10" name="Picture 10">
-                        <a:hlinkClick xmlns:a="http://schemas.openxmlformats.org/drawingml/2006/main" r:id="rId3"/>
-                      </wp:docPr>
-                      <wp:cNvGraphicFramePr/>
-                      <a:graphic xmlns:a="http://schemas.openxmlformats.org/drawingml/2006/main">
-                        <a:graphicData uri="http://schemas.openxmlformats.org/drawingml/2006/picture">
-                          <pic:pic xmlns:pic="http://schemas.openxmlformats.org/drawingml/2006/picture">
-                            <pic:nvPicPr>
-                              <pic:cNvPr id="93" name="Picture 3">
-                                <a:hlinkClick r:id="rId3"/>
-                              </pic:cNvPr>
-                              <pic:cNvPicPr/>
-                            </pic:nvPicPr>
-                            <pic:blipFill>
-                              <a:blip r:embed="rId4"/>
-                              <a:stretch>
-                                <a:fillRect/>
-                              </a:stretch>
-                            </pic:blipFill>
-                            <pic:spPr>
-                              <a:xfrm>
-                                <a:off x="0" y="0"/>
-                                <a:ext cx="197485" cy="197485"/>
-                              </a:xfrm>
-                              <a:prstGeom prst="rect">
-                                <a:avLst/>
-                              </a:prstGeom>
-                            </pic:spPr>
-                          </pic:pic>
-                        </a:graphicData>
-                      </a:graphic>
-                    </wp:inline>
-                  </w:drawing>
-                </w:r>
-                <w:r>
-                  <w:rPr>
-                    <w:sz w:val="19"/>
-                    <w:szCs w:val="19"/>
-                  </w:rPr>
-                  <w:t xml:space="preserve">   </w:t>
-                </w:r>
-                <w:r>
-                  <w:rPr>
-                    <w:noProof/>
-                    <w:sz w:val="20"/>
-                    <w:szCs w:val="20"/>
-                    <w:lang w:val="bg-BG" w:eastAsia="bg-BG"/>
-                  </w:rPr>
-                  <w:drawing>
-                    <wp:inline distT="0" distB="0" distL="0" distR="0">
-                      <wp:extent cx="200025" cy="200025"/>
-                      <wp:effectExtent l="0" t="0" r="9525" b="9525"/>
-                      <wp:docPr id="11" name="Picture 11">
-                        <a:hlinkClick xmlns:a="http://schemas.openxmlformats.org/drawingml/2006/main" r:id="rId1"/>
-                      </wp:docPr>
-                      <wp:cNvGraphicFramePr/>
-                      <a:graphic xmlns:a="http://schemas.openxmlformats.org/drawingml/2006/main">
-                        <a:graphicData uri="http://schemas.openxmlformats.org/drawingml/2006/picture">
-                          <pic:pic xmlns:pic="http://schemas.openxmlformats.org/drawingml/2006/picture">
-                            <pic:nvPicPr>
-                              <pic:cNvPr id="94" name="Picture 4">
-                                <a:hlinkClick r:id="rId1"/>
-                              </pic:cNvPr>
-                              <pic:cNvPicPr/>
-                            </pic:nvPicPr>
-                            <pic:blipFill>
-                              <a:blip r:embed="rId5"/>
-                              <a:stretch>
-                                <a:fillRect/>
-                              </a:stretch>
-                            </pic:blipFill>
-                            <pic:spPr>
-                              <a:xfrm>
-                                <a:off x="0" y="0"/>
-                                <a:ext cx="197485" cy="197485"/>
-                              </a:xfrm>
-                              <a:prstGeom prst="rect">
-                                <a:avLst/>
-                              </a:prstGeom>
-                            </pic:spPr>
-                          </pic:pic>
-                        </a:graphicData>
-                      </a:graphic>
-                    </wp:inline>
-                  </w:drawing>
-                </w:r>
-                <w:r>
-                  <w:rPr>
-                    <w:sz w:val="19"/>
-                    <w:szCs w:val="19"/>
-                  </w:rPr>
-                  <w:t xml:space="preserve">   </w:t>
-                </w:r>
-                <w:r>
-                  <w:rPr>
-                    <w:noProof/>
-                    <w:sz w:val="20"/>
-                    <w:szCs w:val="20"/>
-                    <w:lang w:val="bg-BG" w:eastAsia="bg-BG"/>
-                  </w:rPr>
-                  <w:drawing>
-                    <wp:inline distT="0" distB="0" distL="0" distR="0">
-                      <wp:extent cx="200025" cy="200025"/>
-                      <wp:effectExtent l="0" t="0" r="9525" b="9525"/>
-                      <wp:docPr id="15" name="Picture 15">
-                        <a:hlinkClick xmlns:a="http://schemas.openxmlformats.org/drawingml/2006/main" r:id="rId6"/>
-                      </wp:docPr>
-                      <wp:cNvGraphicFramePr/>
-                      <a:graphic xmlns:a="http://schemas.openxmlformats.org/drawingml/2006/main">
-                        <a:graphicData uri="http://schemas.openxmlformats.org/drawingml/2006/picture">
-                          <pic:pic xmlns:pic="http://schemas.openxmlformats.org/drawingml/2006/picture">
-                            <pic:nvPicPr>
-                              <pic:cNvPr id="95" name="Picture 11">
-                                <a:hlinkClick r:id="rId6"/>
-                              </pic:cNvPr>
-                              <pic:cNvPicPr/>
-                            </pic:nvPicPr>
-                            <pic:blipFill>
-                              <a:blip r:embed="rId7"/>
-                              <a:stretch>
-                                <a:fillRect/>
-                              </a:stretch>
-                            </pic:blipFill>
-                            <pic:spPr>
-                              <a:xfrm>
-                                <a:off x="0" y="0"/>
-                                <a:ext cx="197485" cy="197485"/>
-                              </a:xfrm>
-                              <a:prstGeom prst="rect">
-                                <a:avLst/>
-                              </a:prstGeom>
-                            </pic:spPr>
-                          </pic:pic>
-                        </a:graphicData>
-                      </a:graphic>
-                    </wp:inline>
-                  </w:drawing>
-                </w:r>
-                <w:r>
-                  <w:rPr>
-                    <w:sz w:val="19"/>
-                    <w:szCs w:val="19"/>
-                  </w:rPr>
-                  <w:t xml:space="preserve">   </w:t>
-                </w:r>
-                <w:r>
-                  <w:rPr>
-                    <w:noProof/>
-                    <w:sz w:val="20"/>
-                    <w:szCs w:val="20"/>
-                    <w:lang w:val="bg-BG" w:eastAsia="bg-BG"/>
-                  </w:rPr>
-                  <w:drawing>
-                    <wp:inline distT="0" distB="0" distL="0" distR="0">
-                      <wp:extent cx="200025" cy="200025"/>
-                      <wp:effectExtent l="0" t="0" r="9525" b="9525"/>
-                      <wp:docPr id="16" name="Picture 16">
-                        <a:hlinkClick xmlns:a="http://schemas.openxmlformats.org/drawingml/2006/main" r:id="rId8"/>
-                      </wp:docPr>
-                      <wp:cNvGraphicFramePr/>
-                      <a:graphic xmlns:a="http://schemas.openxmlformats.org/drawingml/2006/main">
-                        <a:graphicData uri="http://schemas.openxmlformats.org/drawingml/2006/picture">
-                          <pic:pic xmlns:pic="http://schemas.openxmlformats.org/drawingml/2006/picture">
-                            <pic:nvPicPr>
-                              <pic:cNvPr id="96" name="Picture 16">
-                                <a:hlinkClick r:id="rId8"/>
-                              </pic:cNvPr>
-                              <pic:cNvPicPr/>
-                            </pic:nvPicPr>
-                            <pic:blipFill>
-                              <a:blip r:embed="rId9"/>
-                              <a:stretch>
-                                <a:fillRect/>
-                              </a:stretch>
-                            </pic:blipFill>
-                            <pic:spPr>
-                              <a:xfrm>
-                                <a:off x="0" y="0"/>
-                                <a:ext cx="197485" cy="197485"/>
-                              </a:xfrm>
-                              <a:prstGeom prst="rect">
-                                <a:avLst/>
-                              </a:prstGeom>
-                            </pic:spPr>
-                          </pic:pic>
-                        </a:graphicData>
-                      </a:graphic>
-                    </wp:inline>
-                  </w:drawing>
-                </w:r>
-                <w:r>
-                  <w:rPr>
-                    <w:sz w:val="19"/>
-                    <w:szCs w:val="19"/>
-                  </w:rPr>
-                  <w:t xml:space="preserve">   </w:t>
-                </w:r>
-                <w:r>
-                  <w:rPr>
-                    <w:noProof/>
-                    <w:sz w:val="20"/>
-                    <w:szCs w:val="20"/>
-                    <w:lang w:val="bg-BG" w:eastAsia="bg-BG"/>
-                  </w:rPr>
-                  <w:drawing>
-                    <wp:inline distT="0" distB="0" distL="0" distR="0">
-                      <wp:extent cx="200025" cy="200025"/>
-                      <wp:effectExtent l="0" t="0" r="9525" b="9525"/>
-                      <wp:docPr id="18" name="Picture 18">
-                        <a:hlinkClick xmlns:a="http://schemas.openxmlformats.org/drawingml/2006/main" r:id="rId10"/>
-                      </wp:docPr>
-                      <wp:cNvGraphicFramePr/>
-                      <a:graphic xmlns:a="http://schemas.openxmlformats.org/drawingml/2006/main">
-                        <a:graphicData uri="http://schemas.openxmlformats.org/drawingml/2006/picture">
-                          <pic:pic xmlns:pic="http://schemas.openxmlformats.org/drawingml/2006/picture">
-                            <pic:nvPicPr>
-                              <pic:cNvPr id="97" name="Picture 23">
-                                <a:hlinkClick r:id="rId10"/>
-                              </pic:cNvPr>
-                              <pic:cNvPicPr/>
-                            </pic:nvPicPr>
-                            <pic:blipFill>
-                              <a:blip r:embed="rId11"/>
-                              <a:stretch>
-                                <a:fillRect/>
-                              </a:stretch>
-                            </pic:blipFill>
-                            <pic:spPr>
-                              <a:xfrm>
-                                <a:off x="0" y="0"/>
-                                <a:ext cx="197485" cy="197485"/>
-                              </a:xfrm>
-                              <a:prstGeom prst="rect">
-                                <a:avLst/>
-                              </a:prstGeom>
-                            </pic:spPr>
-                          </pic:pic>
-                        </a:graphicData>
-                      </a:graphic>
-                    </wp:inline>
-                  </w:drawing>
-                </w:r>
-                <w:r>
-                  <w:rPr>
-                    <w:sz w:val="19"/>
-                    <w:szCs w:val="19"/>
-                  </w:rPr>
-                  <w:t xml:space="preserve">   </w:t>
-                </w:r>
-                <w:r>
-                  <w:rPr>
-                    <w:noProof/>
-                    <w:sz w:val="20"/>
-                    <w:szCs w:val="20"/>
-                    <w:lang w:val="bg-BG" w:eastAsia="bg-BG"/>
-                  </w:rPr>
-                  <w:drawing>
-                    <wp:inline distT="0" distB="0" distL="0" distR="0">
-                      <wp:extent cx="200025" cy="200025"/>
-                      <wp:effectExtent l="0" t="0" r="9525" b="9525"/>
-                      <wp:docPr id="19" name="Picture 19">
-                        <a:hlinkClick xmlns:a="http://schemas.openxmlformats.org/drawingml/2006/main" r:id="rId12"/>
-                      </wp:docPr>
-                      <wp:cNvGraphicFramePr/>
-                      <a:graphic xmlns:a="http://schemas.openxmlformats.org/drawingml/2006/main">
-                        <a:graphicData uri="http://schemas.openxmlformats.org/drawingml/2006/picture">
-                          <pic:pic xmlns:pic="http://schemas.openxmlformats.org/drawingml/2006/picture">
-                            <pic:nvPicPr>
-                              <pic:cNvPr id="98" name="Picture 25">
-                                <a:hlinkClick r:id="rId12"/>
-                              </pic:cNvPr>
-                              <pic:cNvPicPr/>
-                            </pic:nvPicPr>
-                            <pic:blipFill>
-                              <a:blip r:embed="rId13"/>
-                              <a:stretch>
-                                <a:fillRect/>
-                              </a:stretch>
-                            </pic:blipFill>
-                            <pic:spPr>
-                              <a:xfrm>
-                                <a:off x="0" y="0"/>
-                                <a:ext cx="197485" cy="197485"/>
-                              </a:xfrm>
-                              <a:prstGeom prst="rect">
-                                <a:avLst/>
-                              </a:prstGeom>
-                            </pic:spPr>
-                          </pic:pic>
-                        </a:graphicData>
-                      </a:graphic>
-                    </wp:inline>
-                  </w:drawing>
-                </w:r>
-                <w:r>
-                  <w:rPr>
-                    <w:sz w:val="19"/>
-                    <w:szCs w:val="19"/>
-                  </w:rPr>
-                  <w:t xml:space="preserve">   </w:t>
-                </w:r>
-                <w:r>
-                  <w:rPr>
-                    <w:noProof/>
-                    <w:sz w:val="20"/>
-                    <w:szCs w:val="20"/>
-                    <w:lang w:val="bg-BG" w:eastAsia="bg-BG"/>
-                  </w:rPr>
-                  <w:drawing>
-                    <wp:inline distT="0" distB="0" distL="0" distR="0">
-                      <wp:extent cx="200025" cy="200025"/>
-                      <wp:effectExtent l="0" t="0" r="9525" b="9525"/>
-                      <wp:docPr id="20" name="Picture 20">
-                        <a:hlinkClick xmlns:a="http://schemas.openxmlformats.org/drawingml/2006/main" r:id="rId14"/>
-                      </wp:docPr>
-                      <wp:cNvGraphicFramePr/>
-                      <a:graphic xmlns:a="http://schemas.openxmlformats.org/drawingml/2006/main">
-                        <a:graphicData uri="http://schemas.openxmlformats.org/drawingml/2006/picture">
-                          <pic:pic xmlns:pic="http://schemas.openxmlformats.org/drawingml/2006/picture">
-                            <pic:nvPicPr>
-                              <pic:cNvPr id="99" name="Picture 27">
-                                <a:hlinkClick r:id="rId14"/>
-                              </pic:cNvPr>
-                              <pic:cNvPicPr/>
-                            </pic:nvPicPr>
-                            <pic:blipFill>
-                              <a:blip r:embed="rId15"/>
-                              <a:stretch>
-                                <a:fillRect/>
-                              </a:stretch>
-                            </pic:blipFill>
-                            <pic:spPr>
-                              <a:xfrm>
-                                <a:off x="0" y="0"/>
-                                <a:ext cx="197485" cy="197485"/>
-                              </a:xfrm>
-                              <a:prstGeom prst="rect">
-                                <a:avLst/>
-                              </a:prstGeom>
-                            </pic:spPr>
-                          </pic:pic>
-                        </a:graphicData>
-                      </a:graphic>
-                    </wp:inline>
-                  </w:drawing>
-                </w:r>
-                <w:r>
-                  <w:rPr>
-                    <w:sz w:val="19"/>
-                    <w:szCs w:val="19"/>
-                  </w:rPr>
-                  <w:t xml:space="preserve">   </w:t>
-                </w:r>
-                <w:r>
-                  <w:rPr>
-                    <w:noProof/>
-                    <w:sz w:val="20"/>
-                    <w:szCs w:val="20"/>
-                    <w:lang w:val="bg-BG" w:eastAsia="bg-BG"/>
-                  </w:rPr>
-                  <w:drawing>
-                    <wp:inline distT="0" distB="0" distL="0" distR="0">
-                      <wp:extent cx="200025" cy="200025"/>
-                      <wp:effectExtent l="0" t="0" r="9525" b="9525"/>
-                      <wp:docPr id="21" name="Picture 21">
-                        <a:hlinkClick xmlns:a="http://schemas.openxmlformats.org/drawingml/2006/main" r:id="rId16"/>
-                      </wp:docPr>
-                      <wp:cNvGraphicFramePr/>
-                      <a:graphic xmlns:a="http://schemas.openxmlformats.org/drawingml/2006/main">
-                        <a:graphicData uri="http://schemas.openxmlformats.org/drawingml/2006/picture">
-                          <pic:pic xmlns:pic="http://schemas.openxmlformats.org/drawingml/2006/picture">
-                            <pic:nvPicPr>
-                              <pic:cNvPr id="101" name="Picture 99">
-                                <a:hlinkClick r:id="rId16"/>
-                              </pic:cNvPr>
-                              <pic:cNvPicPr/>
-                            </pic:nvPicPr>
-                            <pic:blipFill>
-                              <a:blip r:embed="rId17"/>
-                              <a:stretch>
-                                <a:fillRect/>
-                              </a:stretch>
-                            </pic:blipFill>
-                            <pic:spPr>
-                              <a:xfrm>
-                                <a:off x="0" y="0"/>
-                                <a:ext cx="197485" cy="197485"/>
-                              </a:xfrm>
-                              <a:prstGeom prst="rect">
-                                <a:avLst/>
-                              </a:prstGeom>
-                            </pic:spPr>
-                          </pic:pic>
-                        </a:graphicData>
-                      </a:graphic>
-                    </wp:inline>
-                  </w:drawing>
-                </w:r>
-                <w:r>
-                  <w:rPr>
-                    <w:sz w:val="19"/>
-                    <w:szCs w:val="19"/>
-                  </w:rPr>
-                  <w:t xml:space="preserve">   </w:t>
-                </w:r>
-                <w:r>
-                  <w:rPr>
-                    <w:noProof/>
-                    <w:sz w:val="20"/>
-                    <w:szCs w:val="20"/>
-                    <w:lang w:val="bg-BG" w:eastAsia="bg-BG"/>
-                  </w:rPr>
-                  <w:drawing>
-                    <wp:inline distT="0" distB="0" distL="0" distR="0">
-                      <wp:extent cx="200025" cy="200025"/>
-                      <wp:effectExtent l="0" t="0" r="9525" b="9525"/>
-                      <wp:docPr id="22" name="Picture 22">
-                        <a:hlinkClick xmlns:a="http://schemas.openxmlformats.org/drawingml/2006/main" r:id="rId18"/>
-                      </wp:docPr>
-                      <wp:cNvGraphicFramePr/>
-                      <a:graphic xmlns:a="http://schemas.openxmlformats.org/drawingml/2006/main">
-                        <a:graphicData uri="http://schemas.openxmlformats.org/drawingml/2006/picture">
-                          <pic:pic xmlns:pic="http://schemas.openxmlformats.org/drawingml/2006/picture">
-                            <pic:nvPicPr>
-                              <pic:cNvPr id="102" name="Picture 35">
-                                <a:hlinkClick r:id="rId18"/>
-                              </pic:cNvPr>
-                              <pic:cNvPicPr/>
-                            </pic:nvPicPr>
-                            <pic:blipFill>
-                              <a:blip r:embed="rId19"/>
-                              <a:stretch>
-                                <a:fillRect/>
-                              </a:stretch>
-                            </pic:blipFill>
-                            <pic:spPr>
-                              <a:xfrm>
-                                <a:off x="0" y="0"/>
-                                <a:ext cx="197485" cy="197485"/>
-                              </a:xfrm>
-                              <a:prstGeom prst="rect">
-                                <a:avLst/>
-                              </a:prstGeom>
-                            </pic:spPr>
-                          </pic:pic>
-                        </a:graphicData>
-                      </a:graphic>
-                    </wp:inline>
-                  </w:drawing>
-                </w:r>
-                <w:r>
-                  <w:rPr>
-                    <w:sz w:val="19"/>
-                    <w:szCs w:val="19"/>
-                  </w:rPr>
-                  <w:t xml:space="preserve">   </w:t>
-                </w:r>
-                <w:r>
-                  <w:rPr>
-                    <w:noProof/>
-                    <w:sz w:val="20"/>
-                    <w:szCs w:val="20"/>
-                    <w:lang w:val="bg-BG" w:eastAsia="bg-BG"/>
-                  </w:rPr>
-                  <w:drawing>
-                    <wp:inline distT="0" distB="0" distL="0" distR="0">
-                      <wp:extent cx="200025" cy="200025"/>
-                      <wp:effectExtent l="0" t="0" r="9525" b="9525"/>
-                      <wp:docPr id="23" name="Picture 23">
-                        <a:hlinkClick xmlns:a="http://schemas.openxmlformats.org/drawingml/2006/main" r:id="rId20"/>
-                      </wp:docPr>
-                      <wp:cNvGraphicFramePr/>
-                      <a:graphic xmlns:a="http://schemas.openxmlformats.org/drawingml/2006/main">
-                        <a:graphicData uri="http://schemas.openxmlformats.org/drawingml/2006/picture">
-                          <pic:pic xmlns:pic="http://schemas.openxmlformats.org/drawingml/2006/picture">
-                            <pic:nvPicPr>
-                              <pic:cNvPr id="103" name="Picture 85">
-                                <a:hlinkClick r:id="rId20"/>
-                              </pic:cNvPr>
-                              <pic:cNvPicPr/>
-                            </pic:nvPicPr>
-                            <pic:blipFill>
-                              <a:blip r:embed="rId21"/>
-                              <a:stretch>
-                                <a:fillRect/>
-                              </a:stretch>
-                            </pic:blipFill>
-                            <pic:spPr>
-                              <a:xfrm>
-                                <a:off x="0" y="0"/>
-                                <a:ext cx="197485" cy="197485"/>
-                              </a:xfrm>
-                              <a:prstGeom prst="rect">
-                                <a:avLst/>
-                              </a:prstGeom>
-                            </pic:spPr>
-                          </pic:pic>
-                        </a:graphicData>
-                      </a:graphic>
-                    </wp:inline>
-                  </w:drawing>
-                </w:r>
-              </w:p>
-            </w:txbxContent>
-          </v:textbox>
-          <w10:wrap type="square"/>
-        </v:shape>
-      </w:pict>
+      <mc:AlternateContent>
+        <mc:Choice Requires="wps">
+          <w:drawing>
+            <wp:anchor distT="45720" distB="45720" distL="114300" distR="114300" simplePos="0" relativeHeight="251659264" behindDoc="0" locked="0" layoutInCell="1" allowOverlap="1" wp14:anchorId="6C190ED1" wp14:editId="185A5F84">
+              <wp:simplePos x="0" y="0"/>
+              <wp:positionH relativeFrom="column">
+                <wp:posOffset>1577340</wp:posOffset>
+              </wp:positionH>
+              <wp:positionV relativeFrom="paragraph">
+                <wp:posOffset>176530</wp:posOffset>
+              </wp:positionV>
+              <wp:extent cx="5033010" cy="513715"/>
+              <wp:effectExtent l="0" t="0" r="0" b="635"/>
+              <wp:wrapSquare wrapText="bothSides"/>
+              <wp:docPr id="17" name="Text Box 17"/>
+              <wp:cNvGraphicFramePr>
+                <a:graphicFrameLocks xmlns:a="http://schemas.openxmlformats.org/drawingml/2006/main"/>
+              </wp:cNvGraphicFramePr>
+              <a:graphic xmlns:a="http://schemas.openxmlformats.org/drawingml/2006/main">
+                <a:graphicData uri="http://schemas.microsoft.com/office/word/2010/wordprocessingShape">
+                  <wps:wsp>
+                    <wps:cNvSpPr txBox="1">
+                      <a:spLocks noChangeArrowheads="1"/>
+                    </wps:cNvSpPr>
+                    <wps:spPr bwMode="auto">
+                      <a:xfrm>
+                        <a:off x="0" y="0"/>
+                        <a:ext cx="5033010" cy="513715"/>
+                      </a:xfrm>
+                      <a:prstGeom prst="rect">
+                        <a:avLst/>
+                      </a:prstGeom>
+                      <a:noFill/>
+                      <a:ln w="9525">
+                        <a:noFill/>
+                        <a:miter lim="800000"/>
+                        <a:headEnd/>
+                        <a:tailEnd/>
+                      </a:ln>
+                    </wps:spPr>
+                    <wps:txbx>
+                      <w:txbxContent>
+                        <w:p>
+                          <w:pPr>
+                            <w:spacing w:before="40" w:after="50" w:line="240" w:lineRule="auto"/>
+                            <w:rPr>
+                              <w:sz w:val="19"/>
+                              <w:szCs w:val="19"/>
+                            </w:rPr>
+                          </w:pPr>
+                          <w:r>
+                            <w:rPr>
+                              <w:sz w:val="19"/>
+                              <w:szCs w:val="19"/>
+                            </w:rPr>
+                            <w:t>© Software University Foundation (</w:t>
+                          </w:r>
+                          <w:hyperlink r:id="rId1" w:history="1">
+                            <w:r>
+                              <w:rPr>
+                                <w:rStyle w:val="Hyperlink"/>
+                                <w:sz w:val="19"/>
+                                <w:szCs w:val="19"/>
+                              </w:rPr>
+                              <w:t>softuni.org</w:t>
+                            </w:r>
+                          </w:hyperlink>
+                          <w:r>
+                            <w:rPr>
+                              <w:sz w:val="19"/>
+                              <w:szCs w:val="19"/>
+                            </w:rPr>
+                            <w:t xml:space="preserve">). This work </w:t>
+                          </w:r>
+                          <w:r>
+                            <w:rPr>
+                              <w:noProof/>
+                              <w:sz w:val="19"/>
+                              <w:szCs w:val="19"/>
+                            </w:rPr>
+                            <w:t>is licensed</w:t>
+                          </w:r>
+                          <w:r>
+                            <w:rPr>
+                              <w:sz w:val="19"/>
+                              <w:szCs w:val="19"/>
+                            </w:rPr>
+                            <w:t xml:space="preserve"> under the </w:t>
+                          </w:r>
+                          <w:hyperlink r:id="rId2" w:history="1">
+                            <w:r>
+                              <w:rPr>
+                                <w:rStyle w:val="Hyperlink"/>
+                                <w:sz w:val="19"/>
+                                <w:szCs w:val="19"/>
+                              </w:rPr>
+                              <w:t>CC-BY-NC-SA</w:t>
+                            </w:r>
+                          </w:hyperlink>
+                          <w:r>
+                            <w:rPr>
+                              <w:sz w:val="19"/>
+                              <w:szCs w:val="19"/>
+                            </w:rPr>
+                            <w:t xml:space="preserve"> license.</w:t>
+                          </w:r>
+                        </w:p>
+                        <w:p>
+                          <w:pPr>
+                            <w:spacing w:after="0" w:line="240" w:lineRule="auto"/>
+                            <w:ind w:left="567" w:firstLine="340"/>
+                            <w:rPr>
+                              <w:sz w:val="19"/>
+                              <w:szCs w:val="19"/>
+                            </w:rPr>
+                          </w:pPr>
+                          <w:r>
+                            <w:rPr>
+                              <w:noProof/>
+                              <w:sz w:val="20"/>
+                              <w:szCs w:val="20"/>
+                              <w:lang w:val="en-GB" w:eastAsia="en-GB"/>
+                            </w:rPr>
+                            <w:drawing>
+                              <wp:inline distT="0" distB="0" distL="0" distR="0" wp14:anchorId="6AE4B92C" wp14:editId="63A0AA58">
+                                <wp:extent cx="200025" cy="200025"/>
+                                <wp:effectExtent l="0" t="0" r="9525" b="9525"/>
+                                <wp:docPr id="10" name="Picture 10" title="Software University">
+                                  <a:hlinkClick xmlns:a="http://schemas.openxmlformats.org/drawingml/2006/main" r:id="rId3"/>
+                                </wp:docPr>
+                                <wp:cNvGraphicFramePr/>
+                                <a:graphic xmlns:a="http://schemas.openxmlformats.org/drawingml/2006/main">
+                                  <a:graphicData uri="http://schemas.openxmlformats.org/drawingml/2006/picture">
+                                    <pic:pic xmlns:pic="http://schemas.openxmlformats.org/drawingml/2006/picture">
+                                      <pic:nvPicPr>
+                                        <pic:cNvPr id="93" name="Picture 3" title="Software University">
+                                          <a:hlinkClick r:id="rId3"/>
+                                        </pic:cNvPr>
+                                        <pic:cNvPicPr/>
+                                      </pic:nvPicPr>
+                                      <pic:blipFill>
+                                        <a:blip r:embed="rId4"/>
+                                        <a:stretch>
+                                          <a:fillRect/>
+                                        </a:stretch>
+                                      </pic:blipFill>
+                                      <pic:spPr>
+                                        <a:xfrm>
+                                          <a:off x="0" y="0"/>
+                                          <a:ext cx="197485" cy="197485"/>
+                                        </a:xfrm>
+                                        <a:prstGeom prst="rect">
+                                          <a:avLst/>
+                                        </a:prstGeom>
+                                      </pic:spPr>
+                                    </pic:pic>
+                                  </a:graphicData>
+                                </a:graphic>
+                              </wp:inline>
+                            </w:drawing>
+                          </w:r>
+                          <w:r>
+                            <w:rPr>
+                              <w:sz w:val="19"/>
+                              <w:szCs w:val="19"/>
+                            </w:rPr>
+                            <w:t xml:space="preserve">   </w:t>
+                          </w:r>
+                          <w:r>
+                            <w:rPr>
+                              <w:noProof/>
+                              <w:sz w:val="20"/>
+                              <w:szCs w:val="20"/>
+                              <w:lang w:val="en-GB" w:eastAsia="en-GB"/>
+                            </w:rPr>
+                            <w:drawing>
+                              <wp:inline distT="0" distB="0" distL="0" distR="0" wp14:anchorId="25B3D866" wp14:editId="7F818024">
+                                <wp:extent cx="200025" cy="200025"/>
+                                <wp:effectExtent l="0" t="0" r="9525" b="9525"/>
+                                <wp:docPr id="11" name="Picture 11" title="Software University Foundation">
+                                  <a:hlinkClick xmlns:a="http://schemas.openxmlformats.org/drawingml/2006/main" r:id="rId1"/>
+                                </wp:docPr>
+                                <wp:cNvGraphicFramePr/>
+                                <a:graphic xmlns:a="http://schemas.openxmlformats.org/drawingml/2006/main">
+                                  <a:graphicData uri="http://schemas.openxmlformats.org/drawingml/2006/picture">
+                                    <pic:pic xmlns:pic="http://schemas.openxmlformats.org/drawingml/2006/picture">
+                                      <pic:nvPicPr>
+                                        <pic:cNvPr id="94" name="Picture 4" title="Software University Foundation">
+                                          <a:hlinkClick r:id="rId1"/>
+                                        </pic:cNvPr>
+                                        <pic:cNvPicPr/>
+                                      </pic:nvPicPr>
+                                      <pic:blipFill>
+                                        <a:blip r:embed="rId5"/>
+                                        <a:stretch>
+                                          <a:fillRect/>
+                                        </a:stretch>
+                                      </pic:blipFill>
+                                      <pic:spPr>
+                                        <a:xfrm>
+                                          <a:off x="0" y="0"/>
+                                          <a:ext cx="197485" cy="197485"/>
+                                        </a:xfrm>
+                                        <a:prstGeom prst="rect">
+                                          <a:avLst/>
+                                        </a:prstGeom>
+                                      </pic:spPr>
+                                    </pic:pic>
+                                  </a:graphicData>
+                                </a:graphic>
+                              </wp:inline>
+                            </w:drawing>
+                          </w:r>
+                          <w:r>
+                            <w:rPr>
+                              <w:sz w:val="19"/>
+                              <w:szCs w:val="19"/>
+                            </w:rPr>
+                            <w:t xml:space="preserve">   </w:t>
+                          </w:r>
+                          <w:r>
+                            <w:rPr>
+                              <w:noProof/>
+                              <w:sz w:val="20"/>
+                              <w:szCs w:val="20"/>
+                              <w:lang w:val="en-GB" w:eastAsia="en-GB"/>
+                            </w:rPr>
+                            <w:drawing>
+                              <wp:inline distT="0" distB="0" distL="0" distR="0" wp14:anchorId="261DE309" wp14:editId="639B90C8">
+                                <wp:extent cx="200025" cy="200025"/>
+                                <wp:effectExtent l="0" t="0" r="9525" b="9525"/>
+                                <wp:docPr id="15" name="Picture 15" title="Software University @ Facebook">
+                                  <a:hlinkClick xmlns:a="http://schemas.openxmlformats.org/drawingml/2006/main" r:id="rId6"/>
+                                </wp:docPr>
+                                <wp:cNvGraphicFramePr/>
+                                <a:graphic xmlns:a="http://schemas.openxmlformats.org/drawingml/2006/main">
+                                  <a:graphicData uri="http://schemas.openxmlformats.org/drawingml/2006/picture">
+                                    <pic:pic xmlns:pic="http://schemas.openxmlformats.org/drawingml/2006/picture">
+                                      <pic:nvPicPr>
+                                        <pic:cNvPr id="95" name="Picture 11" title="Software University @ Facebook">
+                                          <a:hlinkClick r:id="rId6"/>
+                                        </pic:cNvPr>
+                                        <pic:cNvPicPr/>
+                                      </pic:nvPicPr>
+                                      <pic:blipFill>
+                                        <a:blip r:embed="rId7"/>
+                                        <a:stretch>
+                                          <a:fillRect/>
+                                        </a:stretch>
+                                      </pic:blipFill>
+                                      <pic:spPr>
+                                        <a:xfrm>
+                                          <a:off x="0" y="0"/>
+                                          <a:ext cx="197485" cy="197485"/>
+                                        </a:xfrm>
+                                        <a:prstGeom prst="rect">
+                                          <a:avLst/>
+                                        </a:prstGeom>
+                                      </pic:spPr>
+                                    </pic:pic>
+                                  </a:graphicData>
+                                </a:graphic>
+                              </wp:inline>
+                            </w:drawing>
+                          </w:r>
+                          <w:r>
+                            <w:rPr>
+                              <w:sz w:val="19"/>
+                              <w:szCs w:val="19"/>
+                            </w:rPr>
+                            <w:t xml:space="preserve">   </w:t>
+                          </w:r>
+                          <w:r>
+                            <w:rPr>
+                              <w:noProof/>
+                              <w:sz w:val="20"/>
+                              <w:szCs w:val="20"/>
+                              <w:lang w:val="en-GB" w:eastAsia="en-GB"/>
+                            </w:rPr>
+                            <w:drawing>
+                              <wp:inline distT="0" distB="0" distL="0" distR="0" wp14:anchorId="620E318E" wp14:editId="558FF9D0">
+                                <wp:extent cx="200025" cy="200025"/>
+                                <wp:effectExtent l="0" t="0" r="9525" b="9525"/>
+                                <wp:docPr id="16" name="Picture 16" title="Software University @ Twitter">
+                                  <a:hlinkClick xmlns:a="http://schemas.openxmlformats.org/drawingml/2006/main" r:id="rId8"/>
+                                </wp:docPr>
+                                <wp:cNvGraphicFramePr/>
+                                <a:graphic xmlns:a="http://schemas.openxmlformats.org/drawingml/2006/main">
+                                  <a:graphicData uri="http://schemas.openxmlformats.org/drawingml/2006/picture">
+                                    <pic:pic xmlns:pic="http://schemas.openxmlformats.org/drawingml/2006/picture">
+                                      <pic:nvPicPr>
+                                        <pic:cNvPr id="96" name="Picture 16" title="Software University @ Twitter">
+                                          <a:hlinkClick r:id="rId8"/>
+                                        </pic:cNvPr>
+                                        <pic:cNvPicPr/>
+                                      </pic:nvPicPr>
+                                      <pic:blipFill>
+                                        <a:blip r:embed="rId9"/>
+                                        <a:stretch>
+                                          <a:fillRect/>
+                                        </a:stretch>
+                                      </pic:blipFill>
+                                      <pic:spPr>
+                                        <a:xfrm>
+                                          <a:off x="0" y="0"/>
+                                          <a:ext cx="197485" cy="197485"/>
+                                        </a:xfrm>
+                                        <a:prstGeom prst="rect">
+                                          <a:avLst/>
+                                        </a:prstGeom>
+                                      </pic:spPr>
+                                    </pic:pic>
+                                  </a:graphicData>
+                                </a:graphic>
+                              </wp:inline>
+                            </w:drawing>
+                          </w:r>
+                          <w:r>
+                            <w:rPr>
+                              <w:sz w:val="19"/>
+                              <w:szCs w:val="19"/>
+                            </w:rPr>
+                            <w:t xml:space="preserve">   </w:t>
+                          </w:r>
+                          <w:r>
+                            <w:rPr>
+                              <w:noProof/>
+                              <w:sz w:val="20"/>
+                              <w:szCs w:val="20"/>
+                              <w:lang w:val="en-GB" w:eastAsia="en-GB"/>
+                            </w:rPr>
+                            <w:drawing>
+                              <wp:inline distT="0" distB="0" distL="0" distR="0" wp14:anchorId="0F6F899E" wp14:editId="44FF18D6">
+                                <wp:extent cx="200025" cy="200025"/>
+                                <wp:effectExtent l="0" t="0" r="9525" b="9525"/>
+                                <wp:docPr id="18" name="Picture 18" title="Software University @ YouTube">
+                                  <a:hlinkClick xmlns:a="http://schemas.openxmlformats.org/drawingml/2006/main" r:id="rId10"/>
+                                </wp:docPr>
+                                <wp:cNvGraphicFramePr/>
+                                <a:graphic xmlns:a="http://schemas.openxmlformats.org/drawingml/2006/main">
+                                  <a:graphicData uri="http://schemas.openxmlformats.org/drawingml/2006/picture">
+                                    <pic:pic xmlns:pic="http://schemas.openxmlformats.org/drawingml/2006/picture">
+                                      <pic:nvPicPr>
+                                        <pic:cNvPr id="97" name="Picture 23" title="Software University @ YouTube">
+                                          <a:hlinkClick r:id="rId10"/>
+                                        </pic:cNvPr>
+                                        <pic:cNvPicPr/>
+                                      </pic:nvPicPr>
+                                      <pic:blipFill>
+                                        <a:blip r:embed="rId11"/>
+                                        <a:stretch>
+                                          <a:fillRect/>
+                                        </a:stretch>
+                                      </pic:blipFill>
+                                      <pic:spPr>
+                                        <a:xfrm>
+                                          <a:off x="0" y="0"/>
+                                          <a:ext cx="197485" cy="197485"/>
+                                        </a:xfrm>
+                                        <a:prstGeom prst="rect">
+                                          <a:avLst/>
+                                        </a:prstGeom>
+                                      </pic:spPr>
+                                    </pic:pic>
+                                  </a:graphicData>
+                                </a:graphic>
+                              </wp:inline>
+                            </w:drawing>
+                          </w:r>
+                          <w:r>
+                            <w:rPr>
+                              <w:sz w:val="19"/>
+                              <w:szCs w:val="19"/>
+                            </w:rPr>
+                            <w:t xml:space="preserve">   </w:t>
+                          </w:r>
+                          <w:r>
+                            <w:rPr>
+                              <w:noProof/>
+                              <w:sz w:val="20"/>
+                              <w:szCs w:val="20"/>
+                              <w:lang w:val="en-GB" w:eastAsia="en-GB"/>
+                            </w:rPr>
+                            <w:drawing>
+                              <wp:inline distT="0" distB="0" distL="0" distR="0" wp14:anchorId="0968AA8E" wp14:editId="0F63B0C7">
+                                <wp:extent cx="200025" cy="200025"/>
+                                <wp:effectExtent l="0" t="0" r="9525" b="9525"/>
+                                <wp:docPr id="19" name="Picture 19" title="Software University @ Google+">
+                                  <a:hlinkClick xmlns:a="http://schemas.openxmlformats.org/drawingml/2006/main" r:id="rId12"/>
+                                </wp:docPr>
+                                <wp:cNvGraphicFramePr/>
+                                <a:graphic xmlns:a="http://schemas.openxmlformats.org/drawingml/2006/main">
+                                  <a:graphicData uri="http://schemas.openxmlformats.org/drawingml/2006/picture">
+                                    <pic:pic xmlns:pic="http://schemas.openxmlformats.org/drawingml/2006/picture">
+                                      <pic:nvPicPr>
+                                        <pic:cNvPr id="98" name="Picture 25" title="Software University @ Google+">
+                                          <a:hlinkClick r:id="rId12"/>
+                                        </pic:cNvPr>
+                                        <pic:cNvPicPr/>
+                                      </pic:nvPicPr>
+                                      <pic:blipFill>
+                                        <a:blip r:embed="rId13"/>
+                                        <a:stretch>
+                                          <a:fillRect/>
+                                        </a:stretch>
+                                      </pic:blipFill>
+                                      <pic:spPr>
+                                        <a:xfrm>
+                                          <a:off x="0" y="0"/>
+                                          <a:ext cx="197485" cy="197485"/>
+                                        </a:xfrm>
+                                        <a:prstGeom prst="rect">
+                                          <a:avLst/>
+                                        </a:prstGeom>
+                                      </pic:spPr>
+                                    </pic:pic>
+                                  </a:graphicData>
+                                </a:graphic>
+                              </wp:inline>
+                            </w:drawing>
+                          </w:r>
+                          <w:r>
+                            <w:rPr>
+                              <w:sz w:val="19"/>
+                              <w:szCs w:val="19"/>
+                            </w:rPr>
+                            <w:t xml:space="preserve">   </w:t>
+                          </w:r>
+                          <w:r>
+                            <w:rPr>
+                              <w:noProof/>
+                              <w:sz w:val="20"/>
+                              <w:szCs w:val="20"/>
+                              <w:lang w:val="en-GB" w:eastAsia="en-GB"/>
+                            </w:rPr>
+                            <w:drawing>
+                              <wp:inline distT="0" distB="0" distL="0" distR="0" wp14:anchorId="7E8175B1" wp14:editId="478CF85E">
+                                <wp:extent cx="200025" cy="200025"/>
+                                <wp:effectExtent l="0" t="0" r="9525" b="9525"/>
+                                <wp:docPr id="20" name="Picture 20" title="Software University @ LinkedIn">
+                                  <a:hlinkClick xmlns:a="http://schemas.openxmlformats.org/drawingml/2006/main" r:id="rId14"/>
+                                </wp:docPr>
+                                <wp:cNvGraphicFramePr/>
+                                <a:graphic xmlns:a="http://schemas.openxmlformats.org/drawingml/2006/main">
+                                  <a:graphicData uri="http://schemas.openxmlformats.org/drawingml/2006/picture">
+                                    <pic:pic xmlns:pic="http://schemas.openxmlformats.org/drawingml/2006/picture">
+                                      <pic:nvPicPr>
+                                        <pic:cNvPr id="99" name="Picture 27" title="Software University @ LinkedIn">
+                                          <a:hlinkClick r:id="rId14"/>
+                                        </pic:cNvPr>
+                                        <pic:cNvPicPr/>
+                                      </pic:nvPicPr>
+                                      <pic:blipFill>
+                                        <a:blip r:embed="rId15"/>
+                                        <a:stretch>
+                                          <a:fillRect/>
+                                        </a:stretch>
+                                      </pic:blipFill>
+                                      <pic:spPr>
+                                        <a:xfrm>
+                                          <a:off x="0" y="0"/>
+                                          <a:ext cx="197485" cy="197485"/>
+                                        </a:xfrm>
+                                        <a:prstGeom prst="rect">
+                                          <a:avLst/>
+                                        </a:prstGeom>
+                                      </pic:spPr>
+                                    </pic:pic>
+                                  </a:graphicData>
+                                </a:graphic>
+                              </wp:inline>
+                            </w:drawing>
+                          </w:r>
+                          <w:r>
+                            <w:rPr>
+                              <w:sz w:val="19"/>
+                              <w:szCs w:val="19"/>
+                            </w:rPr>
+                            <w:t xml:space="preserve">   </w:t>
+                          </w:r>
+                          <w:r>
+                            <w:rPr>
+                              <w:noProof/>
+                              <w:sz w:val="20"/>
+                              <w:szCs w:val="20"/>
+                              <w:lang w:val="en-GB" w:eastAsia="en-GB"/>
+                            </w:rPr>
+                            <w:drawing>
+                              <wp:inline distT="0" distB="0" distL="0" distR="0" wp14:anchorId="06210BBD" wp14:editId="3CCC001E">
+                                <wp:extent cx="200025" cy="200025"/>
+                                <wp:effectExtent l="0" t="0" r="9525" b="9525"/>
+                                <wp:docPr id="21" name="Picture 21" title="Software University @ SlideShare">
+                                  <a:hlinkClick xmlns:a="http://schemas.openxmlformats.org/drawingml/2006/main" r:id="rId16"/>
+                                </wp:docPr>
+                                <wp:cNvGraphicFramePr/>
+                                <a:graphic xmlns:a="http://schemas.openxmlformats.org/drawingml/2006/main">
+                                  <a:graphicData uri="http://schemas.openxmlformats.org/drawingml/2006/picture">
+                                    <pic:pic xmlns:pic="http://schemas.openxmlformats.org/drawingml/2006/picture">
+                                      <pic:nvPicPr>
+                                        <pic:cNvPr id="101" name="Picture 99" title="Software University @ SlideShare">
+                                          <a:hlinkClick r:id="rId16"/>
+                                        </pic:cNvPr>
+                                        <pic:cNvPicPr/>
+                                      </pic:nvPicPr>
+                                      <pic:blipFill>
+                                        <a:blip r:embed="rId17"/>
+                                        <a:stretch>
+                                          <a:fillRect/>
+                                        </a:stretch>
+                                      </pic:blipFill>
+                                      <pic:spPr>
+                                        <a:xfrm>
+                                          <a:off x="0" y="0"/>
+                                          <a:ext cx="197485" cy="197485"/>
+                                        </a:xfrm>
+                                        <a:prstGeom prst="rect">
+                                          <a:avLst/>
+                                        </a:prstGeom>
+                                      </pic:spPr>
+                                    </pic:pic>
+                                  </a:graphicData>
+                                </a:graphic>
+                              </wp:inline>
+                            </w:drawing>
+                          </w:r>
+                          <w:r>
+                            <w:rPr>
+                              <w:sz w:val="19"/>
+                              <w:szCs w:val="19"/>
+                            </w:rPr>
+                            <w:t xml:space="preserve">   </w:t>
+                          </w:r>
+                          <w:r>
+                            <w:rPr>
+                              <w:noProof/>
+                              <w:sz w:val="20"/>
+                              <w:szCs w:val="20"/>
+                              <w:lang w:val="en-GB" w:eastAsia="en-GB"/>
+                            </w:rPr>
+                            <w:drawing>
+                              <wp:inline distT="0" distB="0" distL="0" distR="0" wp14:anchorId="792D4A0C" wp14:editId="597EB5AE">
+                                <wp:extent cx="200025" cy="200025"/>
+                                <wp:effectExtent l="0" t="0" r="9525" b="9525"/>
+                                <wp:docPr id="22" name="Picture 22" title="Software University @ GitHub">
+                                  <a:hlinkClick xmlns:a="http://schemas.openxmlformats.org/drawingml/2006/main" r:id="rId18"/>
+                                </wp:docPr>
+                                <wp:cNvGraphicFramePr/>
+                                <a:graphic xmlns:a="http://schemas.openxmlformats.org/drawingml/2006/main">
+                                  <a:graphicData uri="http://schemas.openxmlformats.org/drawingml/2006/picture">
+                                    <pic:pic xmlns:pic="http://schemas.openxmlformats.org/drawingml/2006/picture">
+                                      <pic:nvPicPr>
+                                        <pic:cNvPr id="102" name="Picture 35" title="Software University @ GitHub">
+                                          <a:hlinkClick r:id="rId18"/>
+                                        </pic:cNvPr>
+                                        <pic:cNvPicPr/>
+                                      </pic:nvPicPr>
+                                      <pic:blipFill>
+                                        <a:blip r:embed="rId19"/>
+                                        <a:stretch>
+                                          <a:fillRect/>
+                                        </a:stretch>
+                                      </pic:blipFill>
+                                      <pic:spPr>
+                                        <a:xfrm>
+                                          <a:off x="0" y="0"/>
+                                          <a:ext cx="197485" cy="197485"/>
+                                        </a:xfrm>
+                                        <a:prstGeom prst="rect">
+                                          <a:avLst/>
+                                        </a:prstGeom>
+                                      </pic:spPr>
+                                    </pic:pic>
+                                  </a:graphicData>
+                                </a:graphic>
+                              </wp:inline>
+                            </w:drawing>
+                          </w:r>
+                          <w:r>
+                            <w:rPr>
+                              <w:sz w:val="19"/>
+                              <w:szCs w:val="19"/>
+                            </w:rPr>
+                            <w:t xml:space="preserve">   </w:t>
+                          </w:r>
+                          <w:r>
+                            <w:rPr>
+                              <w:noProof/>
+                              <w:sz w:val="20"/>
+                              <w:szCs w:val="20"/>
+                              <w:lang w:val="en-GB" w:eastAsia="en-GB"/>
+                            </w:rPr>
+                            <w:drawing>
+                              <wp:inline distT="0" distB="0" distL="0" distR="0" wp14:anchorId="6D0CAFD9" wp14:editId="1AC2F74B">
+                                <wp:extent cx="200025" cy="200025"/>
+                                <wp:effectExtent l="0" t="0" r="9525" b="9525"/>
+                                <wp:docPr id="23" name="Picture 23" title="Software University: Email Us">
+                                  <a:hlinkClick xmlns:a="http://schemas.openxmlformats.org/drawingml/2006/main" r:id="rId20"/>
+                                </wp:docPr>
+                                <wp:cNvGraphicFramePr/>
+                                <a:graphic xmlns:a="http://schemas.openxmlformats.org/drawingml/2006/main">
+                                  <a:graphicData uri="http://schemas.openxmlformats.org/drawingml/2006/picture">
+                                    <pic:pic xmlns:pic="http://schemas.openxmlformats.org/drawingml/2006/picture">
+                                      <pic:nvPicPr>
+                                        <pic:cNvPr id="103" name="Picture 85" title="Software University: Email Us">
+                                          <a:hlinkClick r:id="rId20"/>
+                                        </pic:cNvPr>
+                                        <pic:cNvPicPr/>
+                                      </pic:nvPicPr>
+                                      <pic:blipFill>
+                                        <a:blip r:embed="rId21"/>
+                                        <a:stretch>
+                                          <a:fillRect/>
+                                        </a:stretch>
+                                      </pic:blipFill>
+                                      <pic:spPr>
+                                        <a:xfrm>
+                                          <a:off x="0" y="0"/>
+                                          <a:ext cx="197485" cy="197485"/>
+                                        </a:xfrm>
+                                        <a:prstGeom prst="rect">
+                                          <a:avLst/>
+                                        </a:prstGeom>
+                                      </pic:spPr>
+                                    </pic:pic>
+                                  </a:graphicData>
+                                </a:graphic>
+                              </wp:inline>
+                            </w:drawing>
+                          </w:r>
+                        </w:p>
+                      </w:txbxContent>
+                    </wps:txbx>
+                    <wps:bodyPr rot="0" vert="horz" wrap="square" lIns="18000" tIns="43200" rIns="18000" bIns="18000" anchor="t" anchorCtr="0">
+                      <a:noAutofit/>
+                    </wps:bodyPr>
+                  </wps:wsp>
+                </a:graphicData>
+              </a:graphic>
+              <wp14:sizeRelH relativeFrom="margin">
+                <wp14:pctWidth>0</wp14:pctWidth>
+              </wp14:sizeRelH>
+              <wp14:sizeRelV relativeFrom="margin">
+                <wp14:pctHeight>0</wp14:pctHeight>
+              </wp14:sizeRelV>
+            </wp:anchor>
+          </w:drawing>
+        </mc:Choice>
+        <mc:Fallback>
+          <w:pict>
+            <v:shape w14:anchorId="6C190ED1" id="Text Box 17" o:spid="_x0000_s1028" type="#_x0000_t202" style="position:absolute;margin-left:124.2pt;margin-top:13.9pt;width:396.3pt;height:40.45pt;z-index:251659264;visibility:visible;mso-wrap-style:square;mso-width-percent:0;mso-height-percent:0;mso-wrap-distance-left:9pt;mso-wrap-distance-top:3.6pt;mso-wrap-distance-right:9pt;mso-wrap-distance-bottom:3.6pt;mso-position-horizontal:absolute;mso-position-horizontal-relative:text;mso-position-vertical:absolute;mso-position-vertical-relative:text;mso-width-percent:0;mso-height-percent:0;mso-width-relative:margin;mso-height-relative:margin;v-text-anchor:top" o:gfxdata="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" filled="f" stroked="f">
+              <v:textbox inset=".5mm,1.2mm,.5mm,.5mm">
+                <w:txbxContent>
+                  <w:p>
+                    <w:pPr>
+                      <w:spacing w:before="40" w:after="50" w:line="240" w:lineRule="auto"/>
+                      <w:rPr>
+                        <w:sz w:val="19"/>
+                        <w:szCs w:val="19"/>
+                      </w:rPr>
+                    </w:pPr>
+                    <w:r>
+                      <w:rPr>
+                        <w:sz w:val="19"/>
+                        <w:szCs w:val="19"/>
+                      </w:rPr>
+                      <w:t>© Software University Foundation (</w:t>
+                    </w:r>
+                    <w:hyperlink r:id="rId22" w:history="1">
+                      <w:r>
+                        <w:rPr>
+                          <w:rStyle w:val="Hyperlink"/>
+                          <w:sz w:val="19"/>
+                          <w:szCs w:val="19"/>
+                        </w:rPr>
+                        <w:t>softuni.org</w:t>
+                      </w:r>
+                    </w:hyperlink>
+                    <w:r>
+                      <w:rPr>
+                        <w:sz w:val="19"/>
+                        <w:szCs w:val="19"/>
+                      </w:rPr>
+                      <w:t xml:space="preserve">). This work </w:t>
+                    </w:r>
+                    <w:r>
+                      <w:rPr>
+                        <w:noProof/>
+                        <w:sz w:val="19"/>
+                        <w:szCs w:val="19"/>
+                      </w:rPr>
+                      <w:t>is licensed</w:t>
+                    </w:r>
+                    <w:r>
+                      <w:rPr>
+                        <w:sz w:val="19"/>
+                        <w:szCs w:val="19"/>
+                      </w:rPr>
+                      <w:t xml:space="preserve"> under the </w:t>
+                    </w:r>
+                    <w:hyperlink r:id="rId23" w:history="1">
+                      <w:r>
+                        <w:rPr>
+                          <w:rStyle w:val="Hyperlink"/>
+                          <w:sz w:val="19"/>
+                          <w:szCs w:val="19"/>
+                        </w:rPr>
+                        <w:t>CC-BY-NC-SA</w:t>
+                      </w:r>
+                    </w:hyperlink>
+                    <w:r>
+                      <w:rPr>
+                        <w:sz w:val="19"/>
+                        <w:szCs w:val="19"/>
+                      </w:rPr>
+                      <w:t xml:space="preserve"> license.</w:t>
+                    </w:r>
+                  </w:p>
+                  <w:p>
+                    <w:pPr>
+                      <w:spacing w:after="0" w:line="240" w:lineRule="auto"/>
+                      <w:ind w:left="567" w:firstLine="340"/>
+                      <w:rPr>
+                        <w:sz w:val="19"/>
+                        <w:szCs w:val="19"/>
+                      </w:rPr>
+                    </w:pPr>
+                    <w:r>
+                      <w:rPr>
+                        <w:noProof/>
+                        <w:sz w:val="20"/>
+                        <w:szCs w:val="20"/>
+                        <w:lang w:val="en-GB" w:eastAsia="en-GB"/>
+                      </w:rPr>
+                      <w:drawing>
+                        <wp:inline distT="0" distB="0" distL="0" distR="0" wp14:anchorId="6AE4B92C" wp14:editId="63A0AA58">
+                          <wp:extent cx="200025" cy="200025"/>
+                          <wp:effectExtent l="0" t="0" r="9525" b="9525"/>
+                          <wp:docPr id="10" name="Picture 10" title="Software University">
+                            <a:hlinkClick xmlns:a="http://schemas.openxmlformats.org/drawingml/2006/main" r:id="rId3"/>
+                          </wp:docPr>
+                          <wp:cNvGraphicFramePr/>
+                          <a:graphic xmlns:a="http://schemas.openxmlformats.org/drawingml/2006/main">
+                            <a:graphicData uri="http://schemas.openxmlformats.org/drawingml/2006/picture">
+                              <pic:pic xmlns:pic="http://schemas.openxmlformats.org/drawingml/2006/picture">
+                                <pic:nvPicPr>
+                                  <pic:cNvPr id="93" name="Picture 3" title="Software University">
+                                    <a:hlinkClick r:id="rId3"/>
+                                  </pic:cNvPr>
+                                  <pic:cNvPicPr/>
+                                </pic:nvPicPr>
+                                <pic:blipFill>
+                                  <a:blip r:embed="rId4"/>
+                                  <a:stretch>
+                                    <a:fillRect/>
+                                  </a:stretch>
+                                </pic:blipFill>
+                                <pic:spPr>
+                                  <a:xfrm>
+                                    <a:off x="0" y="0"/>
+                                    <a:ext cx="197485" cy="197485"/>
+                                  </a:xfrm>
+                                  <a:prstGeom prst="rect">
+                                    <a:avLst/>
+                                  </a:prstGeom>
+                                </pic:spPr>
+                              </pic:pic>
+                            </a:graphicData>
+                          </a:graphic>
+                        </wp:inline>
+                      </w:drawing>
+                    </w:r>
+                    <w:r>
+                      <w:rPr>
+                        <w:sz w:val="19"/>
+                        <w:szCs w:val="19"/>
+                      </w:rPr>
+                      <w:t xml:space="preserve">   </w:t>
+                    </w:r>
+                    <w:r>
+                      <w:rPr>
+                        <w:noProof/>
+                        <w:sz w:val="20"/>
+                        <w:szCs w:val="20"/>
+                        <w:lang w:val="en-GB" w:eastAsia="en-GB"/>
+                      </w:rPr>
+                      <w:drawing>
+                        <wp:inline distT="0" distB="0" distL="0" distR="0" wp14:anchorId="25B3D866" wp14:editId="7F818024">
+                          <wp:extent cx="200025" cy="200025"/>
+                          <wp:effectExtent l="0" t="0" r="9525" b="9525"/>
+                          <wp:docPr id="11" name="Picture 11" title="Software University Foundation">
+                            <a:hlinkClick xmlns:a="http://schemas.openxmlformats.org/drawingml/2006/main" r:id="rId1"/>
+                          </wp:docPr>
+                          <wp:cNvGraphicFramePr/>
+                          <a:graphic xmlns:a="http://schemas.openxmlformats.org/drawingml/2006/main">
+                            <a:graphicData uri="http://schemas.openxmlformats.org/drawingml/2006/picture">
+                              <pic:pic xmlns:pic="http://schemas.openxmlformats.org/drawingml/2006/picture">
+                                <pic:nvPicPr>
+                                  <pic:cNvPr id="94" name="Picture 4" title="Software University Foundation">
+                                    <a:hlinkClick r:id="rId1"/>
+                                  </pic:cNvPr>
+                                  <pic:cNvPicPr/>
+                                </pic:nvPicPr>
+                                <pic:blipFill>
+                                  <a:blip r:embed="rId5"/>
+                                  <a:stretch>
+                                    <a:fillRect/>
+                                  </a:stretch>
+                                </pic:blipFill>
+                                <pic:spPr>
+                                  <a:xfrm>
+                                    <a:off x="0" y="0"/>
+                                    <a:ext cx="197485" cy="197485"/>
+                                  </a:xfrm>
+                                  <a:prstGeom prst="rect">
+                                    <a:avLst/>
+                                  </a:prstGeom>
+                                </pic:spPr>
+                              </pic:pic>
+                            </a:graphicData>
+                          </a:graphic>
+                        </wp:inline>
+                      </w:drawing>
+                    </w:r>
+                    <w:r>
+                      <w:rPr>
+                        <w:sz w:val="19"/>
+                        <w:szCs w:val="19"/>
+                      </w:rPr>
+                      <w:t xml:space="preserve">   </w:t>
+                    </w:r>
+                    <w:r>
+                      <w:rPr>
+                        <w:noProof/>
+                        <w:sz w:val="20"/>
+                        <w:szCs w:val="20"/>
+                        <w:lang w:val="en-GB" w:eastAsia="en-GB"/>
+                      </w:rPr>
+                      <w:drawing>
+                        <wp:inline distT="0" distB="0" distL="0" distR="0" wp14:anchorId="261DE309" wp14:editId="639B90C8">
+                          <wp:extent cx="200025" cy="200025"/>
+                          <wp:effectExtent l="0" t="0" r="9525" b="9525"/>
+                          <wp:docPr id="15" name="Picture 15" title="Software University @ Facebook">
+                            <a:hlinkClick xmlns:a="http://schemas.openxmlformats.org/drawingml/2006/main" r:id="rId6"/>
+                          </wp:docPr>
+                          <wp:cNvGraphicFramePr/>
+                          <a:graphic xmlns:a="http://schemas.openxmlformats.org/drawingml/2006/main">
+                            <a:graphicData uri="http://schemas.openxmlformats.org/drawingml/2006/picture">
+                              <pic:pic xmlns:pic="http://schemas.openxmlformats.org/drawingml/2006/picture">
+                                <pic:nvPicPr>
+                                  <pic:cNvPr id="95" name="Picture 11" title="Software University @ Facebook">
+                                    <a:hlinkClick r:id="rId6"/>
+                                  </pic:cNvPr>
+                                  <pic:cNvPicPr/>
+                                </pic:nvPicPr>
+                                <pic:blipFill>
+                                  <a:blip r:embed="rId7"/>
+                                  <a:stretch>
+                                    <a:fillRect/>
+                                  </a:stretch>
+                                </pic:blipFill>
+                                <pic:spPr>
+                                  <a:xfrm>
+                                    <a:off x="0" y="0"/>
+                                    <a:ext cx="197485" cy="197485"/>
+                                  </a:xfrm>
+                                  <a:prstGeom prst="rect">
+                                    <a:avLst/>
+                                  </a:prstGeom>
+                                </pic:spPr>
+                              </pic:pic>
+                            </a:graphicData>
+                          </a:graphic>
+                        </wp:inline>
+                      </w:drawing>
+                    </w:r>
+                    <w:r>
+                      <w:rPr>
+                        <w:sz w:val="19"/>
+                        <w:szCs w:val="19"/>
+                      </w:rPr>
+                      <w:t xml:space="preserve">   </w:t>
+                    </w:r>
+                    <w:r>
+                      <w:rPr>
+                        <w:noProof/>
+                        <w:sz w:val="20"/>
+                        <w:szCs w:val="20"/>
+                        <w:lang w:val="en-GB" w:eastAsia="en-GB"/>
+                      </w:rPr>
+                      <w:drawing>
+                        <wp:inline distT="0" distB="0" distL="0" distR="0" wp14:anchorId="620E318E" wp14:editId="558FF9D0">
+                          <wp:extent cx="200025" cy="200025"/>
+                          <wp:effectExtent l="0" t="0" r="9525" b="9525"/>
+                          <wp:docPr id="16" name="Picture 16" title="Software University @ Twitter">
+                            <a:hlinkClick xmlns:a="http://schemas.openxmlformats.org/drawingml/2006/main" r:id="rId8"/>
+                          </wp:docPr>
+                          <wp:cNvGraphicFramePr/>
+                          <a:graphic xmlns:a="http://schemas.openxmlformats.org/drawingml/2006/main">
+                            <a:graphicData uri="http://schemas.openxmlformats.org/drawingml/2006/picture">
+                              <pic:pic xmlns:pic="http://schemas.openxmlformats.org/drawingml/2006/picture">
+                                <pic:nvPicPr>
+                                  <pic:cNvPr id="96" name="Picture 16" title="Software University @ Twitter">
+                                    <a:hlinkClick r:id="rId8"/>
+                                  </pic:cNvPr>
+                                  <pic:cNvPicPr/>
+                                </pic:nvPicPr>
+                                <pic:blipFill>
+                                  <a:blip r:embed="rId9"/>
+                                  <a:stretch>
+                                    <a:fillRect/>
+                                  </a:stretch>
+                                </pic:blipFill>
+                                <pic:spPr>
+                                  <a:xfrm>
+                                    <a:off x="0" y="0"/>
+                                    <a:ext cx="197485" cy="197485"/>
+                                  </a:xfrm>
+                                  <a:prstGeom prst="rect">
+                                    <a:avLst/>
+                                  </a:prstGeom>
+                                </pic:spPr>
+                              </pic:pic>
+                            </a:graphicData>
+                          </a:graphic>
+                        </wp:inline>
+                      </w:drawing>
+                    </w:r>
+                    <w:r>
+                      <w:rPr>
+                        <w:sz w:val="19"/>
+                        <w:szCs w:val="19"/>
+                      </w:rPr>
+                      <w:t xml:space="preserve">   </w:t>
+                    </w:r>
+                    <w:r>
+                      <w:rPr>
+                        <w:noProof/>
+                        <w:sz w:val="20"/>
+                        <w:szCs w:val="20"/>
+                        <w:lang w:val="en-GB" w:eastAsia="en-GB"/>
+                      </w:rPr>
+                      <w:drawing>
+                        <wp:inline distT="0" distB="0" distL="0" distR="0" wp14:anchorId="0F6F899E" wp14:editId="44FF18D6">
+                          <wp:extent cx="200025" cy="200025"/>
+                          <wp:effectExtent l="0" t="0" r="9525" b="9525"/>
+                          <wp:docPr id="18" name="Picture 18" title="Software University @ YouTube">
+                            <a:hlinkClick xmlns:a="http://schemas.openxmlformats.org/drawingml/2006/main" r:id="rId10"/>
+                          </wp:docPr>
+                          <wp:cNvGraphicFramePr/>
+                          <a:graphic xmlns:a="http://schemas.openxmlformats.org/drawingml/2006/main">
+                            <a:graphicData uri="http://schemas.openxmlformats.org/drawingml/2006/picture">
+                              <pic:pic xmlns:pic="http://schemas.openxmlformats.org/drawingml/2006/picture">
+                                <pic:nvPicPr>
+                                  <pic:cNvPr id="97" name="Picture 23" title="Software University @ YouTube">
+                                    <a:hlinkClick r:id="rId10"/>
+                                  </pic:cNvPr>
+                                  <pic:cNvPicPr/>
+                                </pic:nvPicPr>
+                                <pic:blipFill>
+                                  <a:blip r:embed="rId11"/>
+                                  <a:stretch>
+                                    <a:fillRect/>
+                                  </a:stretch>
+                                </pic:blipFill>
+                                <pic:spPr>
+                                  <a:xfrm>
+                                    <a:off x="0" y="0"/>
+                                    <a:ext cx="197485" cy="197485"/>
+                                  </a:xfrm>
+                                  <a:prstGeom prst="rect">
+                                    <a:avLst/>
+                                  </a:prstGeom>
+                                </pic:spPr>
+                              </pic:pic>
+                            </a:graphicData>
+                          </a:graphic>
+                        </wp:inline>
+                      </w:drawing>
+                    </w:r>
+                    <w:r>
+                      <w:rPr>
+                        <w:sz w:val="19"/>
+                        <w:szCs w:val="19"/>
+                      </w:rPr>
+                      <w:t xml:space="preserve">   </w:t>
+                    </w:r>
+                    <w:r>
+                      <w:rPr>
+                        <w:noProof/>
+                        <w:sz w:val="20"/>
+                        <w:szCs w:val="20"/>
+                        <w:lang w:val="en-GB" w:eastAsia="en-GB"/>
+                      </w:rPr>
+                      <w:drawing>
+                        <wp:inline distT="0" distB="0" distL="0" distR="0" wp14:anchorId="0968AA8E" wp14:editId="0F63B0C7">
+                          <wp:extent cx="200025" cy="200025"/>
+                          <wp:effectExtent l="0" t="0" r="9525" b="9525"/>
+                          <wp:docPr id="19" name="Picture 19" title="Software University @ Google+">
+                            <a:hlinkClick xmlns:a="http://schemas.openxmlformats.org/drawingml/2006/main" r:id="rId12"/>
+                          </wp:docPr>
+                          <wp:cNvGraphicFramePr/>
+                          <a:graphic xmlns:a="http://schemas.openxmlformats.org/drawingml/2006/main">
+                            <a:graphicData uri="http://schemas.openxmlformats.org/drawingml/2006/picture">
+                              <pic:pic xmlns:pic="http://schemas.openxmlformats.org/drawingml/2006/picture">
+                                <pic:nvPicPr>
+                                  <pic:cNvPr id="98" name="Picture 25" title="Software University @ Google+">
+                                    <a:hlinkClick r:id="rId12"/>
+                                  </pic:cNvPr>
+                                  <pic:cNvPicPr/>
+                                </pic:nvPicPr>
+                                <pic:blipFill>
+                                  <a:blip r:embed="rId13"/>
+                                  <a:stretch>
+                                    <a:fillRect/>
+                                  </a:stretch>
+                                </pic:blipFill>
+                                <pic:spPr>
+                                  <a:xfrm>
+                                    <a:off x="0" y="0"/>
+                                    <a:ext cx="197485" cy="197485"/>
+                                  </a:xfrm>
+                                  <a:prstGeom prst="rect">
+                                    <a:avLst/>
+                                  </a:prstGeom>
+                                </pic:spPr>
+                              </pic:pic>
+                            </a:graphicData>
+                          </a:graphic>
+                        </wp:inline>
+                      </w:drawing>
+                    </w:r>
+                    <w:r>
+                      <w:rPr>
+                        <w:sz w:val="19"/>
+                        <w:szCs w:val="19"/>
+                      </w:rPr>
+                      <w:t xml:space="preserve">   </w:t>
+                    </w:r>
+                    <w:r>
+                      <w:rPr>
+                        <w:noProof/>
+                        <w:sz w:val="20"/>
+                        <w:szCs w:val="20"/>
+                        <w:lang w:val="en-GB" w:eastAsia="en-GB"/>
+                      </w:rPr>
+                      <w:drawing>
+                        <wp:inline distT="0" distB="0" distL="0" distR="0" wp14:anchorId="7E8175B1" wp14:editId="478CF85E">
+                          <wp:extent cx="200025" cy="200025"/>
+                          <wp:effectExtent l="0" t="0" r="9525" b="9525"/>
+                          <wp:docPr id="20" name="Picture 20" title="Software University @ LinkedIn">
+                            <a:hlinkClick xmlns:a="http://schemas.openxmlformats.org/drawingml/2006/main" r:id="rId14"/>
+                          </wp:docPr>
+                          <wp:cNvGraphicFramePr/>
+                          <a:graphic xmlns:a="http://schemas.openxmlformats.org/drawingml/2006/main">
+                            <a:graphicData uri="http://schemas.openxmlformats.org/drawingml/2006/picture">
+                              <pic:pic xmlns:pic="http://schemas.openxmlformats.org/drawingml/2006/picture">
+                                <pic:nvPicPr>
+                                  <pic:cNvPr id="99" name="Picture 27" title="Software University @ LinkedIn">
+                                    <a:hlinkClick r:id="rId14"/>
+                                  </pic:cNvPr>
+                                  <pic:cNvPicPr/>
+                                </pic:nvPicPr>
+                                <pic:blipFill>
+                                  <a:blip r:embed="rId15"/>
+                                  <a:stretch>
+                                    <a:fillRect/>
+                                  </a:stretch>
+                                </pic:blipFill>
+                                <pic:spPr>
+                                  <a:xfrm>
+                                    <a:off x="0" y="0"/>
+                                    <a:ext cx="197485" cy="197485"/>
+                                  </a:xfrm>
+                                  <a:prstGeom prst="rect">
+                                    <a:avLst/>
+                                  </a:prstGeom>
+                                </pic:spPr>
+                              </pic:pic>
+                            </a:graphicData>
+                          </a:graphic>
+                        </wp:inline>
+                      </w:drawing>
+                    </w:r>
+                    <w:r>
+                      <w:rPr>
+                        <w:sz w:val="19"/>
+                        <w:szCs w:val="19"/>
+                      </w:rPr>
+                      <w:t xml:space="preserve">   </w:t>
+                    </w:r>
+                    <w:r>
+                      <w:rPr>
+                        <w:noProof/>
+                        <w:sz w:val="20"/>
+                        <w:szCs w:val="20"/>
+                        <w:lang w:val="en-GB" w:eastAsia="en-GB"/>
+                      </w:rPr>
+                      <w:drawing>
+                        <wp:inline distT="0" distB="0" distL="0" distR="0" wp14:anchorId="06210BBD" wp14:editId="3CCC001E">
+                          <wp:extent cx="200025" cy="200025"/>
+                          <wp:effectExtent l="0" t="0" r="9525" b="9525"/>
+                          <wp:docPr id="21" name="Picture 21" title="Software University @ SlideShare">
+                            <a:hlinkClick xmlns:a="http://schemas.openxmlformats.org/drawingml/2006/main" r:id="rId16"/>
+                          </wp:docPr>
+                          <wp:cNvGraphicFramePr/>
+                          <a:graphic xmlns:a="http://schemas.openxmlformats.org/drawingml/2006/main">
+                            <a:graphicData uri="http://schemas.openxmlformats.org/drawingml/2006/picture">
+                              <pic:pic xmlns:pic="http://schemas.openxmlformats.org/drawingml/2006/picture">
+                                <pic:nvPicPr>
+                                  <pic:cNvPr id="101" name="Picture 99" title="Software University @ SlideShare">
+                                    <a:hlinkClick r:id="rId16"/>
+                                  </pic:cNvPr>
+                                  <pic:cNvPicPr/>
+                                </pic:nvPicPr>
+                                <pic:blipFill>
+                                  <a:blip r:embed="rId17"/>
+                                  <a:stretch>
+                                    <a:fillRect/>
+                                  </a:stretch>
+                                </pic:blipFill>
+                                <pic:spPr>
+                                  <a:xfrm>
+                                    <a:off x="0" y="0"/>
+                                    <a:ext cx="197485" cy="197485"/>
+                                  </a:xfrm>
+                                  <a:prstGeom prst="rect">
+                                    <a:avLst/>
+                                  </a:prstGeom>
+                                </pic:spPr>
+                              </pic:pic>
+                            </a:graphicData>
+                          </a:graphic>
+                        </wp:inline>
+                      </w:drawing>
+                    </w:r>
+                    <w:r>
+                      <w:rPr>
+                        <w:sz w:val="19"/>
+                        <w:szCs w:val="19"/>
+                      </w:rPr>
+                      <w:t xml:space="preserve">   </w:t>
+                    </w:r>
+                    <w:r>
+                      <w:rPr>
+                        <w:noProof/>
+                        <w:sz w:val="20"/>
+                        <w:szCs w:val="20"/>
+                        <w:lang w:val="en-GB" w:eastAsia="en-GB"/>
+                      </w:rPr>
+                      <w:drawing>
+                        <wp:inline distT="0" distB="0" distL="0" distR="0" wp14:anchorId="792D4A0C" wp14:editId="597EB5AE">
+                          <wp:extent cx="200025" cy="200025"/>
+                          <wp:effectExtent l="0" t="0" r="9525" b="9525"/>
+                          <wp:docPr id="22" name="Picture 22" title="Software University @ GitHub">
+                            <a:hlinkClick xmlns:a="http://schemas.openxmlformats.org/drawingml/2006/main" r:id="rId18"/>
+                          </wp:docPr>
+                          <wp:cNvGraphicFramePr/>
+                          <a:graphic xmlns:a="http://schemas.openxmlformats.org/drawingml/2006/main">
+                            <a:graphicData uri="http://schemas.openxmlformats.org/drawingml/2006/picture">
+                              <pic:pic xmlns:pic="http://schemas.openxmlformats.org/drawingml/2006/picture">
+                                <pic:nvPicPr>
+                                  <pic:cNvPr id="102" name="Picture 35" title="Software University @ GitHub">
+                                    <a:hlinkClick r:id="rId18"/>
+                                  </pic:cNvPr>
+                                  <pic:cNvPicPr/>
+                                </pic:nvPicPr>
+                                <pic:blipFill>
+                                  <a:blip r:embed="rId19"/>
+                                  <a:stretch>
+                                    <a:fillRect/>
+                                  </a:stretch>
+                                </pic:blipFill>
+                                <pic:spPr>
+                                  <a:xfrm>
+                                    <a:off x="0" y="0"/>
+                                    <a:ext cx="197485" cy="197485"/>
+                                  </a:xfrm>
+                                  <a:prstGeom prst="rect">
+                                    <a:avLst/>
+                                  </a:prstGeom>
+                                </pic:spPr>
+                              </pic:pic>
+                            </a:graphicData>
+                          </a:graphic>
+                        </wp:inline>
+                      </w:drawing>
+                    </w:r>
+                    <w:r>
+                      <w:rPr>
+                        <w:sz w:val="19"/>
+                        <w:szCs w:val="19"/>
+                      </w:rPr>
+                      <w:t xml:space="preserve">   </w:t>
+                    </w:r>
+                    <w:r>
+                      <w:rPr>
+                        <w:noProof/>
+                        <w:sz w:val="20"/>
+                        <w:szCs w:val="20"/>
+                        <w:lang w:val="en-GB" w:eastAsia="en-GB"/>
+                      </w:rPr>
+                      <w:drawing>
+                        <wp:inline distT="0" distB="0" distL="0" distR="0" wp14:anchorId="6D0CAFD9" wp14:editId="1AC2F74B">
+                          <wp:extent cx="200025" cy="200025"/>
+                          <wp:effectExtent l="0" t="0" r="9525" b="9525"/>
+                          <wp:docPr id="23" name="Picture 23" title="Software University: Email Us">
+                            <a:hlinkClick xmlns:a="http://schemas.openxmlformats.org/drawingml/2006/main" r:id="rId20"/>
+                          </wp:docPr>
+                          <wp:cNvGraphicFramePr/>
+                          <a:graphic xmlns:a="http://schemas.openxmlformats.org/drawingml/2006/main">
+                            <a:graphicData uri="http://schemas.openxmlformats.org/drawingml/2006/picture">
+                              <pic:pic xmlns:pic="http://schemas.openxmlformats.org/drawingml/2006/picture">
+                                <pic:nvPicPr>
+                                  <pic:cNvPr id="103" name="Picture 85" title="Software University: Email Us">
+                                    <a:hlinkClick r:id="rId20"/>
+                                  </pic:cNvPr>
+                                  <pic:cNvPicPr/>
+                                </pic:nvPicPr>
+                                <pic:blipFill>
+                                  <a:blip r:embed="rId21"/>
+                                  <a:stretch>
+                                    <a:fillRect/>
+                                  </a:stretch>
+                                </pic:blipFill>
+                                <pic:spPr>
+                                  <a:xfrm>
+                                    <a:off x="0" y="0"/>
+                                    <a:ext cx="197485" cy="197485"/>
+                                  </a:xfrm>
+                                  <a:prstGeom prst="rect">
+                                    <a:avLst/>
+                                  </a:prstGeom>
+                                </pic:spPr>
+                              </pic:pic>
+                            </a:graphicData>
+                          </a:graphic>
+                        </wp:inline>
+                      </w:drawing>
+                    </w:r>
+                  </w:p>
+                </w:txbxContent>
+              </v:textbox>
+              <w10:wrap type="square"/>
+            </v:shape>
+          </w:pict>
+        </mc:Fallback>
+      </mc:AlternateContent>
     </w:r>
     <w:r>
       <w:rPr>
         <w:noProof/>
         <w:lang w:val="en-GB" w:eastAsia="en-GB"/>
       </w:rPr>
-      <w:pict>
-        <v:line id="Straight Connector 1" o:spid="_x0000_s4098" style="position:absolute;flip:y;z-index:251662336;visibility:visible;mso-width-relative:margin;mso-height-relative:margin" from="-.35pt,11.2pt" to="520.45pt,11.2pt" o:gfxdata="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" strokecolor="#f37123" strokeweight="1pt">
-          <v:stroke endcap="round"/>
-        </v:line>
-      </w:pict>
+      <mc:AlternateContent>
+        <mc:Choice Requires="wps">
+          <w:drawing>
+            <wp:anchor distT="0" distB="0" distL="114300" distR="114300" simplePos="0" relativeHeight="251662336" behindDoc="0" locked="0" layoutInCell="1" allowOverlap="1" wp14:anchorId="5E0EFA88" wp14:editId="7FAE1A5B">
+              <wp:simplePos x="0" y="0"/>
+              <wp:positionH relativeFrom="column">
+                <wp:posOffset>-4445</wp:posOffset>
+              </wp:positionH>
+              <wp:positionV relativeFrom="paragraph">
+                <wp:posOffset>142240</wp:posOffset>
+              </wp:positionV>
+              <wp:extent cx="6614160" cy="0"/>
+              <wp:effectExtent l="0" t="0" r="34290" b="19050"/>
+              <wp:wrapNone/>
+              <wp:docPr id="1" name="Straight Connector 1"/>
+              <wp:cNvGraphicFramePr/>
+              <a:graphic xmlns:a="http://schemas.openxmlformats.org/drawingml/2006/main">
+                <a:graphicData uri="http://schemas.microsoft.com/office/word/2010/wordprocessingShape">
+                  <wps:wsp>
+                    <wps:cNvCnPr/>
+                    <wps:spPr>
+                      <a:xfrm flipV="1">
+                        <a:off x="0" y="0"/>
+                        <a:ext cx="6614160" cy="0"/>
+                      </a:xfrm>
+                      <a:prstGeom prst="line">
+                        <a:avLst/>
+                      </a:prstGeom>
+                      <a:ln w="12700" cap="rnd">
+                        <a:solidFill>
+                          <a:srgbClr val="F37123"/>
+                        </a:solidFill>
+                      </a:ln>
+                    </wps:spPr>
+                    <wps:style>
+                      <a:lnRef idx="1">
+                        <a:schemeClr val="accent1"/>
+                      </a:lnRef>
+                      <a:fillRef idx="0">
+                        <a:schemeClr val="accent1"/>
+                      </a:fillRef>
+                      <a:effectRef idx="0">
+                        <a:schemeClr val="accent1"/>
+                      </a:effectRef>
+                      <a:fontRef idx="minor">
+                        <a:schemeClr val="tx1"/>
+                      </a:fontRef>
+                    </wps:style>
+                    <wps:bodyPr/>
+                  </wps:wsp>
+                </a:graphicData>
+              </a:graphic>
+              <wp14:sizeRelH relativeFrom="margin">
+                <wp14:pctWidth>0</wp14:pctWidth>
+              </wp14:sizeRelH>
+              <wp14:sizeRelV relativeFrom="margin">
+                <wp14:pctHeight>0</wp14:pctHeight>
+              </wp14:sizeRelV>
+            </wp:anchor>
+          </w:drawing>
+        </mc:Choice>
+        <mc:Fallback>
+          <w:pict>
+            <v:line w14:anchorId="4A26CD11" id="Straight Connector 1" o:spid="_x0000_s1026" style="position:absolute;flip:y;z-index:251662336;visibility:visible;mso-wrap-style:square;mso-width-percent:0;mso-height-percent:0;mso-wrap-distance-left:9pt;mso-wrap-distance-top:0;mso-wrap-distance-right:9pt;mso-wrap-distance-bottom:0;mso-position-horizontal:absolute;mso-position-horizontal-relative:text;mso-position-vertical:absolute;mso-position-vertical-relative:text;mso-width-percent:0;mso-height-percent:0;mso-width-relative:margin;mso-height-relative:margin" from="-.35pt,11.2pt" to="520.45pt,11.2pt" o:gfxdata="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" strokecolor="#f37123" strokeweight="1pt">
+              <v:stroke endcap="round"/>
+            </v:line>
+          </w:pict>
+        </mc:Fallback>
+      </mc:AlternateContent>
     </w:r>
     <w:r>
       <w:rPr>
         <w:noProof/>
         <w:lang w:val="en-GB" w:eastAsia="en-GB"/>
       </w:rPr>
-      <w:pict>
-        <v:shape id="Text Box 4" o:spid="_x0000_s4097" type="#_x0000_t202" style="position:absolute;margin-left:1pt;margin-top:13.75pt;width:123.1pt;height:40.45pt;z-index:251661312;visibility:visible;mso-wrap-distance-top:3.6pt;mso-wrap-distance-bottom:3.6pt;mso-width-relative:margin;mso-height-relative:margin" o:gfxdata="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" filled="f" stroked="f">
-          <v:textbox inset=".5mm,.5mm,.5mm,.5mm">
-            <w:txbxContent>
-              <w:p>
-                <w:pPr>
-                  <w:spacing w:after="0" w:line="240" w:lineRule="auto"/>
-                </w:pPr>
-                <w:r>
-                  <w:rPr>
-                    <w:noProof/>
-                    <w:sz w:val="20"/>
-                    <w:szCs w:val="20"/>
-                    <w:lang w:val="bg-BG" w:eastAsia="bg-BG"/>
-                  </w:rPr>
-                  <w:drawing>
-                    <wp:inline distT="0" distB="0" distL="0" distR="0">
-                      <wp:extent cx="1360800" cy="439200"/>
-                      <wp:effectExtent l="0" t="0" r="0" b="0"/>
-                      <wp:docPr id="24" name="Picture 24">
-                        <a:hlinkClick xmlns:a="http://schemas.openxmlformats.org/drawingml/2006/main" r:id="rId1"/>
-                      </wp:docPr>
-                      <wp:cNvGraphicFramePr>
-                        <a:graphicFrameLocks xmlns:a="http://schemas.openxmlformats.org/drawingml/2006/main"/>
-                      </wp:cNvGraphicFramePr>
-                      <a:graphic xmlns:a="http://schemas.openxmlformats.org/drawingml/2006/main">
-                        <a:graphicData uri="http://schemas.openxmlformats.org/drawingml/2006/picture">
-                          <pic:pic xmlns:pic="http://schemas.openxmlformats.org/drawingml/2006/picture">
-                            <pic:nvPicPr>
-                              <pic:cNvPr id="1" name="Picture 1">
-                                <a:hlinkClick r:id="rId22"/>
-                              </pic:cNvPr>
-                              <pic:cNvPicPr/>
-                            </pic:nvPicPr>
-                            <pic:blipFill>
-                              <a:blip r:embed="rId23">
-                                <a:extLst>
-                                  <a:ext uri="{28A0092B-C50C-407E-A947-70E740481C1C}">
-                                    <a14:useLocalDpi xmlns:a14="http://schemas.microsoft.com/office/drawing/2010/main" xmlns:wps="http://schemas.microsoft.com/office/word/2010/wordprocessingShape" xmlns:wpi="http://schemas.microsoft.com/office/word/2010/wordprocessingInk" xmlns:wpg="http://schemas.microsoft.com/office/word/2010/wordprocessingGroup" xmlns:w16se="http://schemas.microsoft.com/office/word/2015/wordml/symex" xmlns:w15="http://schemas.microsoft.com/office/word/2012/wordml" xmlns:w14="http://schemas.microsoft.com/office/word/2010/wordml" xmlns:w="http://schemas.openxmlformats.org/wordprocessingml/2006/main" xmlns:w10="urn:schemas-microsoft-com:office:word" xmlns:wp14="http://schemas.microsoft.com/office/word/2010/wordprocessingDrawing" xmlns:v="urn:schemas-microsoft-com:vml" xmlns:o="urn:schemas-microsoft-com:office:office" xmlns:mc="http://schemas.openxmlformats.org/markup-compatibility/2006" xmlns:cx8="http://schemas.microsoft.com/office/drawing/2016/5/14/chartex" xmlns:cx7="http://schemas.microsoft.com/office/drawing/2016/5/13/chartex" xmlns:cx6="http://schemas.microsoft.com/office/drawing/2016/5/12/chartex" xmlns:cx5="http://schemas.microsoft.com/office/drawing/2016/5/11/chartex" xmlns:cx4="http://schemas.microsoft.com/office/drawing/2016/5/10/chartex" xmlns:cx3="http://schemas.microsoft.com/office/drawing/2016/5/9/chartex" xmlns:cx2="http://schemas.microsoft.com/office/drawing/2015/10/21/chartex" xmlns:cx1="http://schemas.microsoft.com/office/drawing/2015/9/8/chartex" xmlns:cx="http://schemas.microsoft.com/office/drawing/2014/chartex" xmlns:wpc="http://schemas.microsoft.com/office/word/2010/wordprocessingCanvas" xmlns="" val="0"/>
-                                  </a:ext>
-                                </a:extLst>
-                              </a:blip>
-                              <a:srcRect/>
-                              <a:stretch>
-                                <a:fillRect/>
-                              </a:stretch>
-                            </pic:blipFill>
-                            <pic:spPr bwMode="auto">
-                              <a:xfrm>
-                                <a:off x="0" y="0"/>
-                                <a:ext cx="1360800" cy="439200"/>
-                              </a:xfrm>
-                              <a:prstGeom prst="rect">
-                                <a:avLst/>
-                              </a:prstGeom>
-                              <a:noFill/>
-                              <a:ln>
-                                <a:noFill/>
-                              </a:ln>
-                            </pic:spPr>
-                          </pic:pic>
-                        </a:graphicData>
-                      </a:graphic>
-                    </wp:inline>
-                  </w:drawing>
-                </w:r>
-              </w:p>
-            </w:txbxContent>
-          </v:textbox>
-          <w10:wrap type="square"/>
-        </v:shape>
-      </w:pict>
+      <mc:AlternateContent>
+        <mc:Choice Requires="wps">
+          <w:drawing>
+            <wp:anchor distT="45720" distB="45720" distL="114300" distR="114300" simplePos="0" relativeHeight="251661312" behindDoc="0" locked="0" layoutInCell="1" allowOverlap="1" wp14:anchorId="553604ED" wp14:editId="1467D948">
+              <wp:simplePos x="0" y="0"/>
+              <wp:positionH relativeFrom="column">
+                <wp:posOffset>12700</wp:posOffset>
+              </wp:positionH>
+              <wp:positionV relativeFrom="paragraph">
+                <wp:posOffset>174625</wp:posOffset>
+              </wp:positionV>
+              <wp:extent cx="1563370" cy="513715"/>
+              <wp:effectExtent l="0" t="0" r="0" b="635"/>
+              <wp:wrapSquare wrapText="bothSides"/>
+              <wp:docPr id="4" name="Text Box 4"/>
+              <wp:cNvGraphicFramePr>
+                <a:graphicFrameLocks xmlns:a="http://schemas.openxmlformats.org/drawingml/2006/main"/>
+              </wp:cNvGraphicFramePr>
+              <a:graphic xmlns:a="http://schemas.openxmlformats.org/drawingml/2006/main">
+                <a:graphicData uri="http://schemas.microsoft.com/office/word/2010/wordprocessingShape">
+                  <wps:wsp>
+                    <wps:cNvSpPr txBox="1">
+                      <a:spLocks noChangeArrowheads="1"/>
+                    </wps:cNvSpPr>
+                    <wps:spPr bwMode="auto">
+                      <a:xfrm>
+                        <a:off x="0" y="0"/>
+                        <a:ext cx="1563370" cy="513715"/>
+                      </a:xfrm>
+                      <a:prstGeom prst="rect">
+                        <a:avLst/>
+                      </a:prstGeom>
+                      <a:noFill/>
+                      <a:ln w="9525">
+                        <a:noFill/>
+                        <a:miter lim="800000"/>
+                        <a:headEnd/>
+                        <a:tailEnd/>
+                      </a:ln>
+                    </wps:spPr>
+                    <wps:txbx>
+                      <w:txbxContent>
+                        <w:p>
+                          <w:pPr>
+                            <w:spacing w:after="0" w:line="240" w:lineRule="auto"/>
+                          </w:pPr>
+                          <w:r>
+                            <w:rPr>
+                              <w:noProof/>
+                              <w:sz w:val="20"/>
+                              <w:szCs w:val="20"/>
+                              <w:lang w:val="en-GB" w:eastAsia="en-GB"/>
+                            </w:rPr>
+                            <w:drawing>
+                              <wp:inline distT="0" distB="0" distL="0" distR="0" wp14:anchorId="3D76A6F3" wp14:editId="0BEF8934">
+                                <wp:extent cx="1360800" cy="439200"/>
+                                <wp:effectExtent l="0" t="0" r="0" b="0"/>
+                                <wp:docPr id="24" name="Picture 24" title="Software University Foundation - logo">
+                                  <a:hlinkClick xmlns:a="http://schemas.openxmlformats.org/drawingml/2006/main" r:id="rId1"/>
+                                </wp:docPr>
+                                <wp:cNvGraphicFramePr>
+                                  <a:graphicFrameLocks xmlns:a="http://schemas.openxmlformats.org/drawingml/2006/main"/>
+                                </wp:cNvGraphicFramePr>
+                                <a:graphic xmlns:a="http://schemas.openxmlformats.org/drawingml/2006/main">
+                                  <a:graphicData uri="http://schemas.openxmlformats.org/drawingml/2006/picture">
+                                    <pic:pic xmlns:pic="http://schemas.openxmlformats.org/drawingml/2006/picture">
+                                      <pic:nvPicPr>
+                                        <pic:cNvPr id="1" name="Picture 1" title="Software University Foundation - logo">
+                                          <a:hlinkClick r:id="rId24"/>
+                                        </pic:cNvPr>
+                                        <pic:cNvPicPr/>
+                                      </pic:nvPicPr>
+                                      <pic:blipFill>
+                                        <a:blip r:embed="rId25">
+                                          <a:extLst>
+                                            <a:ext uri="{28A0092B-C50C-407E-A947-70E740481C1C}">
+                                              <a14:useLocalDpi xmlns:a14="http://schemas.microsoft.com/office/drawing/2010/main" val="0"/>
+                                            </a:ext>
+                                          </a:extLst>
+                                        </a:blip>
+                                        <a:srcRect/>
+                                        <a:stretch>
+                                          <a:fillRect/>
+                                        </a:stretch>
+                                      </pic:blipFill>
+                                      <pic:spPr bwMode="auto">
+                                        <a:xfrm>
+                                          <a:off x="0" y="0"/>
+                                          <a:ext cx="1360800" cy="439200"/>
+                                        </a:xfrm>
+                                        <a:prstGeom prst="rect">
+                                          <a:avLst/>
+                                        </a:prstGeom>
+                                        <a:noFill/>
+                                        <a:ln>
+                                          <a:noFill/>
+                                        </a:ln>
+                                      </pic:spPr>
+                                    </pic:pic>
+                                  </a:graphicData>
+                                </a:graphic>
+                              </wp:inline>
+                            </w:drawing>
+                          </w:r>
+                        </w:p>
+                      </w:txbxContent>
+                    </wps:txbx>
+                    <wps:bodyPr rot="0" vert="horz" wrap="square" lIns="18000" tIns="18000" rIns="18000" bIns="18000" anchor="t" anchorCtr="0">
+                      <a:noAutofit/>
+                    </wps:bodyPr>
+                  </wps:wsp>
+                </a:graphicData>
+              </a:graphic>
+              <wp14:sizeRelH relativeFrom="margin">
+                <wp14:pctWidth>0</wp14:pctWidth>
+              </wp14:sizeRelH>
+              <wp14:sizeRelV relativeFrom="margin">
+                <wp14:pctHeight>0</wp14:pctHeight>
+              </wp14:sizeRelV>
+            </wp:anchor>
+          </w:drawing>
+        </mc:Choice>
+        <mc:Fallback>
+          <w:pict>
+            <v:shape w14:anchorId="553604ED" id="Text Box 4" o:spid="_x0000_s1029" type="#_x0000_t202" style="position:absolute;margin-left:1pt;margin-top:13.75pt;width:123.1pt;height:40.45pt;z-index:251661312;visibility:visible;mso-wrap-style:square;mso-width-percent:0;mso-height-percent:0;mso-wrap-distance-left:9pt;mso-wrap-distance-top:3.6pt;mso-wrap-distance-right:9pt;mso-wrap-distance-bottom:3.6pt;mso-position-horizontal:absolute;mso-position-horizontal-relative:text;mso-position-vertical:absolute;mso-position-vertical-relative:text;mso-width-percent:0;mso-height-percent:0;mso-width-relative:margin;mso-height-relative:margin;v-text-anchor:top" o:gfxdata="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" filled="f" stroked="f">
+              <v:textbox inset=".5mm,.5mm,.5mm,.5mm">
+                <w:txbxContent>
+                  <w:p>
+                    <w:pPr>
+                      <w:spacing w:after="0" w:line="240" w:lineRule="auto"/>
+                    </w:pPr>
+                    <w:r>
+                      <w:rPr>
+                        <w:noProof/>
+                        <w:sz w:val="20"/>
+                        <w:szCs w:val="20"/>
+                        <w:lang w:val="en-GB" w:eastAsia="en-GB"/>
+                      </w:rPr>
+                      <w:drawing>
+                        <wp:inline distT="0" distB="0" distL="0" distR="0" wp14:anchorId="3D76A6F3" wp14:editId="0BEF8934">
+                          <wp:extent cx="1360800" cy="439200"/>
+                          <wp:effectExtent l="0" t="0" r="0" b="0"/>
+                          <wp:docPr id="24" name="Picture 24" title="Software University Foundation - logo">
+                            <a:hlinkClick xmlns:a="http://schemas.openxmlformats.org/drawingml/2006/main" r:id="rId1"/>
+                          </wp:docPr>
+                          <wp:cNvGraphicFramePr>
+                            <a:graphicFrameLocks xmlns:a="http://schemas.openxmlformats.org/drawingml/2006/main"/>
+                          </wp:cNvGraphicFramePr>
+                          <a:graphic xmlns:a="http://schemas.openxmlformats.org/drawingml/2006/main">
+                            <a:graphicData uri="http://schemas.openxmlformats.org/drawingml/2006/picture">
+                              <pic:pic xmlns:pic="http://schemas.openxmlformats.org/drawingml/2006/picture">
+                                <pic:nvPicPr>
+                                  <pic:cNvPr id="1" name="Picture 1" title="Software University Foundation - logo">
+                                    <a:hlinkClick r:id="rId24"/>
+                                  </pic:cNvPr>
+                                  <pic:cNvPicPr/>
+                                </pic:nvPicPr>
+                                <pic:blipFill>
+                                  <a:blip r:embed="rId25">
+                                    <a:extLst>
+                                      <a:ext uri="{28A0092B-C50C-407E-A947-70E740481C1C}">
+                                        <a14:useLocalDpi xmlns:a14="http://schemas.microsoft.com/office/drawing/2010/main" val="0"/>
+                                      </a:ext>
+                                    </a:extLst>
+                                  </a:blip>
+                                  <a:srcRect/>
+                                  <a:stretch>
+                                    <a:fillRect/>
+                                  </a:stretch>
+                                </pic:blipFill>
+                                <pic:spPr bwMode="auto">
+                                  <a:xfrm>
+                                    <a:off x="0" y="0"/>
+                                    <a:ext cx="1360800" cy="439200"/>
+                                  </a:xfrm>
+                                  <a:prstGeom prst="rect">
+                                    <a:avLst/>
+                                  </a:prstGeom>
+                                  <a:noFill/>
+                                  <a:ln>
+                                    <a:noFill/>
+                                  </a:ln>
+                                </pic:spPr>
+                              </pic:pic>
+                            </a:graphicData>
+                          </a:graphic>
+                        </wp:inline>
+                      </w:drawing>
+                    </w:r>
+                  </w:p>
+                </w:txbxContent>
+              </v:textbox>
+              <w10:wrap type="square"/>
+            </v:shape>
+          </w:pict>
+        </mc:Fallback>
+      </mc:AlternateContent>
     </w:r>
   </w:p>
   <w:p>
@@ -3045,7 +4158,7 @@
 </file>
 
 <file path=word/footnotes.xml><?xml version="1.0" encoding="utf-8"?>
-<w:footnotes xmlns:ve="http://schemas.openxmlformats.org/markup-compatibility/2006" xmlns:o="urn:schemas-microsoft-com:office:office" xmlns:r="http://schemas.openxmlformats.org/officeDocument/2006/relationships" xmlns:m="http://schemas.openxmlformats.org/officeDocument/2006/math" xmlns:v="urn:schemas-microsoft-com:vml" xmlns:wp="http://schemas.openxmlformats.org/drawingml/2006/wordprocessingDrawing" xmlns:w10="urn:schemas-microsoft-com:office:word" xmlns:w="http://schemas.openxmlformats.org/wordprocessingml/2006/main" xmlns:wne="http://schemas.microsoft.com/office/word/2006/wordml">
+<w:footnotes xmlns:wpc="http://schemas.microsoft.com/office/word/2010/wordprocessingCanvas" xmlns:cx="http://schemas.microsoft.com/office/drawing/2014/chartex" xmlns:cx1="http://schemas.microsoft.com/office/drawing/2015/9/8/chartex" xmlns:cx2="http://schemas.microsoft.com/office/drawing/2015/10/21/chartex" xmlns:cx3="http://schemas.microsoft.com/office/drawing/2016/5/9/chartex" xmlns:cx4="http://schemas.microsoft.com/office/drawing/2016/5/10/chartex" xmlns:cx5="http://schemas.microsoft.com/office/drawing/2016/5/11/chartex" xmlns:cx6="http://schemas.microsoft.com/office/drawing/2016/5/12/chartex" xmlns:cx7="http://schemas.microsoft.com/office/drawing/2016/5/13/chartex" xmlns:cx8="http://schemas.microsoft.com/office/drawing/2016/5/14/chartex" xmlns:mc="http://schemas.openxmlformats.org/markup-compatibility/2006" xmlns:o="urn:schemas-microsoft-com:office:office" xmlns:r="http://schemas.openxmlformats.org/officeDocument/2006/relationships" xmlns:m="http://schemas.openxmlformats.org/officeDocument/2006/math" xmlns:v="urn:schemas-microsoft-com:vml" xmlns:wp14="http://schemas.microsoft.com/office/word/2010/wordprocessingDrawing" xmlns:wp="http://schemas.openxmlformats.org/drawingml/2006/wordprocessingDrawing" xmlns:w10="urn:schemas-microsoft-com:office:word" xmlns:w="http://schemas.openxmlformats.org/wordprocessingml/2006/main" xmlns:w14="http://schemas.microsoft.com/office/word/2010/wordml" xmlns:w15="http://schemas.microsoft.com/office/word/2012/wordml" xmlns:w16se="http://schemas.microsoft.com/office/word/2015/wordml/symex" xmlns:wpg="http://schemas.microsoft.com/office/word/2010/wordprocessingGroup" xmlns:wpi="http://schemas.microsoft.com/office/word/2010/wordprocessingInk" xmlns:wne="http://schemas.microsoft.com/office/word/2006/wordml" xmlns:wps="http://schemas.microsoft.com/office/word/2010/wordprocessingShape" mc:Ignorable="w14 w15 w16se wp14">
   <w:footnote w:type="separator" w:id="-1">
     <w:p>
       <w:pPr>
@@ -3070,7 +4183,7 @@
 </file>
 
 <file path=word/header1.xml><?xml version="1.0" encoding="utf-8"?>
-<w:hdr xmlns:ve="http://schemas.openxmlformats.org/markup-compatibility/2006" xmlns:o="urn:schemas-microsoft-com:office:office" xmlns:r="http://schemas.openxmlformats.org/officeDocument/2006/relationships" xmlns:m="http://schemas.openxmlformats.org/officeDocument/2006/math" xmlns:v="urn:schemas-microsoft-com:vml" xmlns:wp="http://schemas.openxmlformats.org/drawingml/2006/wordprocessingDrawing" xmlns:w10="urn:schemas-microsoft-com:office:word" xmlns:w="http://schemas.openxmlformats.org/wordprocessingml/2006/main" xmlns:wne="http://schemas.microsoft.com/office/word/2006/wordml">
+<w:hdr xmlns:wpc="http://schemas.microsoft.com/office/word/2010/wordprocessingCanvas" xmlns:cx="http://schemas.microsoft.com/office/drawing/2014/chartex" xmlns:cx1="http://schemas.microsoft.com/office/drawing/2015/9/8/chartex" xmlns:cx2="http://schemas.microsoft.com/office/drawing/2015/10/21/chartex" xmlns:cx3="http://schemas.microsoft.com/office/drawing/2016/5/9/chartex" xmlns:cx4="http://schemas.microsoft.com/office/drawing/2016/5/10/chartex" xmlns:cx5="http://schemas.microsoft.com/office/drawing/2016/5/11/chartex" xmlns:cx6="http://schemas.microsoft.com/office/drawing/2016/5/12/chartex" xmlns:cx7="http://schemas.microsoft.com/office/drawing/2016/5/13/chartex" xmlns:cx8="http://schemas.microsoft.com/office/drawing/2016/5/14/chartex" xmlns:mc="http://schemas.openxmlformats.org/markup-compatibility/2006" xmlns:o="urn:schemas-microsoft-com:office:office" xmlns:r="http://schemas.openxmlformats.org/officeDocument/2006/relationships" xmlns:m="http://schemas.openxmlformats.org/officeDocument/2006/math" xmlns:v="urn:schemas-microsoft-com:vml" xmlns:wp14="http://schemas.microsoft.com/office/word/2010/wordprocessingDrawing" xmlns:wp="http://schemas.openxmlformats.org/drawingml/2006/wordprocessingDrawing" xmlns:w10="urn:schemas-microsoft-com:office:word" xmlns:w="http://schemas.openxmlformats.org/wordprocessingml/2006/main" xmlns:w14="http://schemas.microsoft.com/office/word/2010/wordml" xmlns:w15="http://schemas.microsoft.com/office/word/2012/wordml" xmlns:w16se="http://schemas.microsoft.com/office/word/2015/wordml/symex" xmlns:wpg="http://schemas.microsoft.com/office/word/2010/wordprocessingGroup" xmlns:wpi="http://schemas.microsoft.com/office/word/2010/wordprocessingInk" xmlns:wne="http://schemas.microsoft.com/office/word/2006/wordml" xmlns:wps="http://schemas.microsoft.com/office/word/2010/wordprocessingShape" mc:Ignorable="w14 w15 w16se wp14">
   <w:p>
     <w:pPr>
       <w:pStyle w:val="Header"/>
@@ -3081,8 +4194,8 @@
 </file>
 
 <file path=word/numbering.xml><?xml version="1.0" encoding="utf-8"?>
-<w:numbering xmlns:ve="http://schemas.openxmlformats.org/markup-compatibility/2006" xmlns:o="urn:schemas-microsoft-com:office:office" xmlns:r="http://schemas.openxmlformats.org/officeDocument/2006/relationships" xmlns:m="http://schemas.openxmlformats.org/officeDocument/2006/math" xmlns:v="urn:schemas-microsoft-com:vml" xmlns:wp="http://schemas.openxmlformats.org/drawingml/2006/wordprocessingDrawing" xmlns:w10="urn:schemas-microsoft-com:office:word" xmlns:w="http://schemas.openxmlformats.org/wordprocessingml/2006/main" xmlns:wne="http://schemas.microsoft.com/office/word/2006/wordml">
-  <w:abstractNum w:abstractNumId="0">
+<w:numbering xmlns:wpc="http://schemas.microsoft.com/office/word/2010/wordprocessingCanvas" xmlns:cx="http://schemas.microsoft.com/office/drawing/2014/chartex" xmlns:cx1="http://schemas.microsoft.com/office/drawing/2015/9/8/chartex" xmlns:cx2="http://schemas.microsoft.com/office/drawing/2015/10/21/chartex" xmlns:cx3="http://schemas.microsoft.com/office/drawing/2016/5/9/chartex" xmlns:cx4="http://schemas.microsoft.com/office/drawing/2016/5/10/chartex" xmlns:cx5="http://schemas.microsoft.com/office/drawing/2016/5/11/chartex" xmlns:cx6="http://schemas.microsoft.com/office/drawing/2016/5/12/chartex" xmlns:cx7="http://schemas.microsoft.com/office/drawing/2016/5/13/chartex" xmlns:cx8="http://schemas.microsoft.com/office/drawing/2016/5/14/chartex" xmlns:mc="http://schemas.openxmlformats.org/markup-compatibility/2006" xmlns:o="urn:schemas-microsoft-com:office:office" xmlns:r="http://schemas.openxmlformats.org/officeDocument/2006/relationships" xmlns:m="http://schemas.openxmlformats.org/officeDocument/2006/math" xmlns:v="urn:schemas-microsoft-com:vml" xmlns:wp14="http://schemas.microsoft.com/office/word/2010/wordprocessingDrawing" xmlns:wp="http://schemas.openxmlformats.org/drawingml/2006/wordprocessingDrawing" xmlns:w10="urn:schemas-microsoft-com:office:word" xmlns:w="http://schemas.openxmlformats.org/wordprocessingml/2006/main" xmlns:w14="http://schemas.microsoft.com/office/word/2010/wordml" xmlns:w15="http://schemas.microsoft.com/office/word/2012/wordml" xmlns:w16se="http://schemas.microsoft.com/office/word/2015/wordml/symex" xmlns:wpg="http://schemas.microsoft.com/office/word/2010/wordprocessingGroup" xmlns:wpi="http://schemas.microsoft.com/office/word/2010/wordprocessingInk" xmlns:wne="http://schemas.microsoft.com/office/word/2006/wordml" xmlns:wps="http://schemas.microsoft.com/office/word/2010/wordprocessingShape" mc:Ignorable="w14 w15 w16se wp14">
+  <w:abstractNum w:abstractNumId="0" w15:restartNumberingAfterBreak="0">
     <w:nsid w:val="0018517B"/>
     <w:multiLevelType w:val="hybridMultilevel"/>
     <w:tmpl w:val="38A807EE"/>
@@ -3195,7 +4308,7 @@
       </w:rPr>
     </w:lvl>
   </w:abstractNum>
-  <w:abstractNum w:abstractNumId="1">
+  <w:abstractNum w:abstractNumId="1" w15:restartNumberingAfterBreak="0">
     <w:nsid w:val="022866E3"/>
     <w:multiLevelType w:val="hybridMultilevel"/>
     <w:tmpl w:val="CAB299B0"/>
@@ -3308,7 +4421,7 @@
       </w:rPr>
     </w:lvl>
   </w:abstractNum>
-  <w:abstractNum w:abstractNumId="2">
+  <w:abstractNum w:abstractNumId="2" w15:restartNumberingAfterBreak="0">
     <w:nsid w:val="06356189"/>
     <w:multiLevelType w:val="hybridMultilevel"/>
     <w:tmpl w:val="33A243D2"/>
@@ -3421,7 +4534,7 @@
       </w:rPr>
     </w:lvl>
   </w:abstractNum>
-  <w:abstractNum w:abstractNumId="3">
+  <w:abstractNum w:abstractNumId="3" w15:restartNumberingAfterBreak="0">
     <w:nsid w:val="08E84F38"/>
     <w:multiLevelType w:val="hybridMultilevel"/>
     <w:tmpl w:val="D7FEE69A"/>
@@ -3534,7 +4647,7 @@
       </w:rPr>
     </w:lvl>
   </w:abstractNum>
-  <w:abstractNum w:abstractNumId="4">
+  <w:abstractNum w:abstractNumId="4" w15:restartNumberingAfterBreak="0">
     <w:nsid w:val="09006A7C"/>
     <w:multiLevelType w:val="hybridMultilevel"/>
     <w:tmpl w:val="B74EA364"/>
@@ -3647,7 +4760,7 @@
       </w:rPr>
     </w:lvl>
   </w:abstractNum>
-  <w:abstractNum w:abstractNumId="5">
+  <w:abstractNum w:abstractNumId="5" w15:restartNumberingAfterBreak="0">
     <w:nsid w:val="102E70B2"/>
     <w:multiLevelType w:val="hybridMultilevel"/>
     <w:tmpl w:val="67BAD076"/>
@@ -3760,7 +4873,7 @@
       </w:rPr>
     </w:lvl>
   </w:abstractNum>
-  <w:abstractNum w:abstractNumId="6">
+  <w:abstractNum w:abstractNumId="6" w15:restartNumberingAfterBreak="0">
     <w:nsid w:val="12807843"/>
     <w:multiLevelType w:val="hybridMultilevel"/>
     <w:tmpl w:val="F98874A6"/>
@@ -3873,7 +4986,7 @@
       </w:rPr>
     </w:lvl>
   </w:abstractNum>
-  <w:abstractNum w:abstractNumId="7">
+  <w:abstractNum w:abstractNumId="7" w15:restartNumberingAfterBreak="0">
     <w:nsid w:val="1A9615BD"/>
     <w:multiLevelType w:val="hybridMultilevel"/>
     <w:tmpl w:val="5F6AF0DC"/>
@@ -3986,7 +5099,7 @@
       </w:rPr>
     </w:lvl>
   </w:abstractNum>
-  <w:abstractNum w:abstractNumId="8">
+  <w:abstractNum w:abstractNumId="8" w15:restartNumberingAfterBreak="0">
     <w:nsid w:val="26BF2815"/>
     <w:multiLevelType w:val="hybridMultilevel"/>
     <w:tmpl w:val="B99E988A"/>
@@ -4099,7 +5212,7 @@
       </w:rPr>
     </w:lvl>
   </w:abstractNum>
-  <w:abstractNum w:abstractNumId="9">
+  <w:abstractNum w:abstractNumId="9" w15:restartNumberingAfterBreak="0">
     <w:nsid w:val="27B21A09"/>
     <w:multiLevelType w:val="hybridMultilevel"/>
     <w:tmpl w:val="2B56ED7C"/>
@@ -4189,7 +5302,7 @@
       </w:pPr>
     </w:lvl>
   </w:abstractNum>
-  <w:abstractNum w:abstractNumId="10">
+  <w:abstractNum w:abstractNumId="10" w15:restartNumberingAfterBreak="0">
     <w:nsid w:val="2B5E7A3D"/>
     <w:multiLevelType w:val="hybridMultilevel"/>
     <w:tmpl w:val="9666475C"/>
@@ -4302,7 +5415,7 @@
       </w:rPr>
     </w:lvl>
   </w:abstractNum>
-  <w:abstractNum w:abstractNumId="11">
+  <w:abstractNum w:abstractNumId="11" w15:restartNumberingAfterBreak="0">
     <w:nsid w:val="2DFB3AB6"/>
     <w:multiLevelType w:val="hybridMultilevel"/>
     <w:tmpl w:val="2D28E1F8"/>
@@ -4415,7 +5528,7 @@
       </w:rPr>
     </w:lvl>
   </w:abstractNum>
-  <w:abstractNum w:abstractNumId="12">
+  <w:abstractNum w:abstractNumId="12" w15:restartNumberingAfterBreak="0">
     <w:nsid w:val="4B7A4675"/>
     <w:multiLevelType w:val="hybridMultilevel"/>
     <w:tmpl w:val="833047F0"/>
@@ -4528,7 +5641,7 @@
       </w:rPr>
     </w:lvl>
   </w:abstractNum>
-  <w:abstractNum w:abstractNumId="13">
+  <w:abstractNum w:abstractNumId="13" w15:restartNumberingAfterBreak="0">
     <w:nsid w:val="58BA32E0"/>
     <w:multiLevelType w:val="hybridMultilevel"/>
     <w:tmpl w:val="CEE00CC0"/>
@@ -4641,7 +5754,7 @@
       </w:rPr>
     </w:lvl>
   </w:abstractNum>
-  <w:abstractNum w:abstractNumId="14">
+  <w:abstractNum w:abstractNumId="14" w15:restartNumberingAfterBreak="0">
     <w:nsid w:val="59C0627D"/>
     <w:multiLevelType w:val="hybridMultilevel"/>
     <w:tmpl w:val="637E71C6"/>
@@ -4754,7 +5867,7 @@
       </w:rPr>
     </w:lvl>
   </w:abstractNum>
-  <w:abstractNum w:abstractNumId="15">
+  <w:abstractNum w:abstractNumId="15" w15:restartNumberingAfterBreak="0">
     <w:nsid w:val="7E234898"/>
     <w:multiLevelType w:val="hybridMultilevel"/>
     <w:tmpl w:val="40CA1658"/>
@@ -4920,7 +6033,7 @@
 </file>
 
 <file path=word/styles.xml><?xml version="1.0" encoding="utf-8"?>
-<w:styles xmlns:r="http://schemas.openxmlformats.org/officeDocument/2006/relationships" xmlns:w="http://schemas.openxmlformats.org/wordprocessingml/2006/main">
+<w:styles xmlns:mc="http://schemas.openxmlformats.org/markup-compatibility/2006" xmlns:r="http://schemas.openxmlformats.org/officeDocument/2006/relationships" xmlns:w="http://schemas.openxmlformats.org/wordprocessingml/2006/main" xmlns:w14="http://schemas.microsoft.com/office/word/2010/wordml" xmlns:w15="http://schemas.microsoft.com/office/word/2012/wordml" xmlns:w16se="http://schemas.microsoft.com/office/word/2015/wordml/symex" mc:Ignorable="w14 w15 w16se">
   <w:docDefaults>
     <w:rPrDefault>
       <w:rPr>
@@ -4936,144 +6049,381 @@
       </w:pPr>
     </w:pPrDefault>
   </w:docDefaults>
-  <w:latentStyles w:defLockedState="0" w:defUIPriority="99" w:defSemiHidden="1" w:defUnhideWhenUsed="1" w:defQFormat="0" w:count="267">
-    <w:lsdException w:name="Normal" w:semiHidden="0" w:uiPriority="0" w:unhideWhenUsed="0" w:qFormat="1"/>
-    <w:lsdException w:name="heading 1" w:semiHidden="0" w:uiPriority="9" w:unhideWhenUsed="0" w:qFormat="1"/>
-    <w:lsdException w:name="heading 2" w:uiPriority="9" w:qFormat="1"/>
-    <w:lsdException w:name="heading 3" w:uiPriority="9" w:qFormat="1"/>
-    <w:lsdException w:name="heading 4" w:uiPriority="9" w:qFormat="1"/>
-    <w:lsdException w:name="heading 5" w:uiPriority="9" w:qFormat="1"/>
-    <w:lsdException w:name="heading 6" w:uiPriority="9" w:qFormat="1"/>
-    <w:lsdException w:name="heading 7" w:uiPriority="9" w:qFormat="1"/>
-    <w:lsdException w:name="heading 8" w:uiPriority="9" w:qFormat="1"/>
-    <w:lsdException w:name="heading 9" w:uiPriority="9" w:qFormat="1"/>
-    <w:lsdException w:name="toc 1" w:uiPriority="39"/>
-    <w:lsdException w:name="toc 2" w:uiPriority="39"/>
-    <w:lsdException w:name="toc 3" w:uiPriority="39"/>
-    <w:lsdException w:name="toc 4" w:uiPriority="39"/>
-    <w:lsdException w:name="toc 5" w:uiPriority="39"/>
-    <w:lsdException w:name="toc 6" w:uiPriority="39"/>
-    <w:lsdException w:name="toc 7" w:uiPriority="39"/>
-    <w:lsdException w:name="toc 8" w:uiPriority="39"/>
-    <w:lsdException w:name="toc 9" w:uiPriority="39"/>
-    <w:lsdException w:name="caption" w:uiPriority="35" w:qFormat="1"/>
-    <w:lsdException w:name="Title" w:semiHidden="0" w:uiPriority="10" w:unhideWhenUsed="0"/>
-    <w:lsdException w:name="Default Paragraph Font" w:uiPriority="1"/>
-    <w:lsdException w:name="Subtitle" w:semiHidden="0" w:uiPriority="11" w:unhideWhenUsed="0"/>
-    <w:lsdException w:name="Strong" w:semiHidden="0" w:uiPriority="22" w:unhideWhenUsed="0" w:qFormat="1"/>
-    <w:lsdException w:name="Emphasis" w:semiHidden="0" w:uiPriority="20" w:unhideWhenUsed="0" w:qFormat="1"/>
-    <w:lsdException w:name="Table Grid" w:semiHidden="0" w:uiPriority="59" w:unhideWhenUsed="0"/>
-    <w:lsdException w:name="Placeholder Text" w:unhideWhenUsed="0"/>
-    <w:lsdException w:name="No Spacing" w:semiHidden="0" w:uiPriority="1" w:unhideWhenUsed="0"/>
-    <w:lsdException w:name="Light Shading" w:semiHidden="0" w:uiPriority="60" w:unhideWhenUsed="0"/>
-    <w:lsdException w:name="Light List" w:semiHidden="0" w:uiPriority="61" w:unhideWhenUsed="0"/>
-    <w:lsdException w:name="Light Grid" w:semiHidden="0" w:uiPriority="62" w:unhideWhenUsed="0"/>
-    <w:lsdException w:name="Medium Shading 1" w:semiHidden="0" w:uiPriority="63" w:unhideWhenUsed="0"/>
-    <w:lsdException w:name="Medium Shading 2" w:semiHidden="0" w:uiPriority="64" w:unhideWhenUsed="0"/>
-    <w:lsdException w:name="Medium List 1" w:semiHidden="0" w:uiPriority="65" w:unhideWhenUsed="0"/>
-    <w:lsdException w:name="Medium List 2" w:semiHidden="0" w:uiPriority="66" w:unhideWhenUsed="0"/>
-    <w:lsdException w:name="Medium Grid 1" w:semiHidden="0" w:uiPriority="67" w:unhideWhenUsed="0"/>
-    <w:lsdException w:name="Medium Grid 2" w:semiHidden="0" w:uiPriority="68" w:unhideWhenUsed="0"/>
-    <w:lsdException w:name="Medium Grid 3" w:semiHidden="0" w:uiPriority="69" w:unhideWhenUsed="0"/>
-    <w:lsdException w:name="Dark List" w:semiHidden="0" w:uiPriority="70" w:unhideWhenUsed="0"/>
-    <w:lsdException w:name="Colorful Shading" w:semiHidden="0" w:uiPriority="71" w:unhideWhenUsed="0"/>
-    <w:lsdException w:name="Colorful List" w:semiHidden="0" w:uiPriority="72" w:unhideWhenUsed="0"/>
-    <w:lsdException w:name="Colorful Grid" w:semiHidden="0" w:uiPriority="73" w:unhideWhenUsed="0"/>
-    <w:lsdException w:name="Light Shading Accent 1" w:semiHidden="0" w:uiPriority="60" w:unhideWhenUsed="0"/>
-    <w:lsdException w:name="Light List Accent 1" w:semiHidden="0" w:uiPriority="61" w:unhideWhenUsed="0"/>
-    <w:lsdException w:name="Light Grid Accent 1" w:semiHidden="0" w:uiPriority="62" w:unhideWhenUsed="0"/>
-    <w:lsdException w:name="Medium Shading 1 Accent 1" w:semiHidden="0" w:uiPriority="63" w:unhideWhenUsed="0"/>
-    <w:lsdException w:name="Medium Shading 2 Accent 1" w:semiHidden="0" w:uiPriority="64" w:unhideWhenUsed="0"/>
-    <w:lsdException w:name="Medium List 1 Accent 1" w:semiHidden="0" w:uiPriority="65" w:unhideWhenUsed="0"/>
-    <w:lsdException w:name="Revision" w:unhideWhenUsed="0"/>
-    <w:lsdException w:name="List Paragraph" w:semiHidden="0" w:uiPriority="34" w:unhideWhenUsed="0" w:qFormat="1"/>
-    <w:lsdException w:name="Quote" w:semiHidden="0" w:uiPriority="29" w:unhideWhenUsed="0"/>
-    <w:lsdException w:name="Intense Quote" w:semiHidden="0" w:uiPriority="30" w:unhideWhenUsed="0"/>
-    <w:lsdException w:name="Medium List 2 Accent 1" w:semiHidden="0" w:uiPriority="66" w:unhideWhenUsed="0"/>
-    <w:lsdException w:name="Medium Grid 1 Accent 1" w:semiHidden="0" w:uiPriority="67" w:unhideWhenUsed="0"/>
-    <w:lsdException w:name="Medium Grid 2 Accent 1" w:semiHidden="0" w:uiPriority="68" w:unhideWhenUsed="0"/>
-    <w:lsdException w:name="Medium Grid 3 Accent 1" w:semiHidden="0" w:uiPriority="69" w:unhideWhenUsed="0"/>
-    <w:lsdException w:name="Dark List Accent 1" w:semiHidden="0" w:uiPriority="70" w:unhideWhenUsed="0"/>
-    <w:lsdException w:name="Colorful Shading Accent 1" w:semiHidden="0" w:uiPriority="71" w:unhideWhenUsed="0"/>
-    <w:lsdException w:name="Colorful List Accent 1" w:semiHidden="0" w:uiPriority="72" w:unhideWhenUsed="0"/>
-    <w:lsdException w:name="Colorful Grid Accent 1" w:semiHidden="0" w:uiPriority="73" w:unhideWhenUsed="0"/>
-    <w:lsdException w:name="Light Shading Accent 2" w:semiHidden="0" w:uiPriority="60" w:unhideWhenUsed="0"/>
-    <w:lsdException w:name="Light List Accent 2" w:semiHidden="0" w:uiPriority="61" w:unhideWhenUsed="0"/>
-    <w:lsdException w:name="Light Grid Accent 2" w:semiHidden="0" w:uiPriority="62" w:unhideWhenUsed="0"/>
-    <w:lsdException w:name="Medium Shading 1 Accent 2" w:semiHidden="0" w:uiPriority="63" w:unhideWhenUsed="0"/>
-    <w:lsdException w:name="Medium Shading 2 Accent 2" w:semiHidden="0" w:uiPriority="64" w:unhideWhenUsed="0"/>
-    <w:lsdException w:name="Medium List 1 Accent 2" w:semiHidden="0" w:uiPriority="65" w:unhideWhenUsed="0"/>
-    <w:lsdException w:name="Medium List 2 Accent 2" w:semiHidden="0" w:uiPriority="66" w:unhideWhenUsed="0"/>
-    <w:lsdException w:name="Medium Grid 1 Accent 2" w:semiHidden="0" w:uiPriority="67" w:unhideWhenUsed="0"/>
-    <w:lsdException w:name="Medium Grid 2 Accent 2" w:semiHidden="0" w:uiPriority="68" w:unhideWhenUsed="0"/>
-    <w:lsdException w:name="Medium Grid 3 Accent 2" w:semiHidden="0" w:uiPriority="69" w:unhideWhenUsed="0"/>
-    <w:lsdException w:name="Dark List Accent 2" w:semiHidden="0" w:uiPriority="70" w:unhideWhenUsed="0"/>
-    <w:lsdException w:name="Colorful Shading Accent 2" w:semiHidden="0" w:uiPriority="71" w:unhideWhenUsed="0"/>
-    <w:lsdException w:name="Colorful List Accent 2" w:semiHidden="0" w:uiPriority="72" w:unhideWhenUsed="0"/>
-    <w:lsdException w:name="Colorful Grid Accent 2" w:semiHidden="0" w:uiPriority="73" w:unhideWhenUsed="0"/>
-    <w:lsdException w:name="Light Shading Accent 3" w:semiHidden="0" w:uiPriority="60" w:unhideWhenUsed="0"/>
-    <w:lsdException w:name="Light List Accent 3" w:semiHidden="0" w:uiPriority="61" w:unhideWhenUsed="0"/>
-    <w:lsdException w:name="Light Grid Accent 3" w:semiHidden="0" w:uiPriority="62" w:unhideWhenUsed="0"/>
-    <w:lsdException w:name="Medium Shading 1 Accent 3" w:semiHidden="0" w:uiPriority="63" w:unhideWhenUsed="0"/>
-    <w:lsdException w:name="Medium Shading 2 Accent 3" w:semiHidden="0" w:uiPriority="64" w:unhideWhenUsed="0"/>
-    <w:lsdException w:name="Medium List 1 Accent 3" w:semiHidden="0" w:uiPriority="65" w:unhideWhenUsed="0"/>
-    <w:lsdException w:name="Medium List 2 Accent 3" w:semiHidden="0" w:uiPriority="66" w:unhideWhenUsed="0"/>
-    <w:lsdException w:name="Medium Grid 1 Accent 3" w:semiHidden="0" w:uiPriority="67" w:unhideWhenUsed="0"/>
-    <w:lsdException w:name="Medium Grid 2 Accent 3" w:semiHidden="0" w:uiPriority="68" w:unhideWhenUsed="0"/>
-    <w:lsdException w:name="Medium Grid 3 Accent 3" w:semiHidden="0" w:uiPriority="69" w:unhideWhenUsed="0"/>
-    <w:lsdException w:name="Dark List Accent 3" w:semiHidden="0" w:uiPriority="70" w:unhideWhenUsed="0"/>
-    <w:lsdException w:name="Colorful Shading Accent 3" w:semiHidden="0" w:uiPriority="71" w:unhideWhenUsed="0"/>
-    <w:lsdException w:name="Colorful List Accent 3" w:semiHidden="0" w:uiPriority="72" w:unhideWhenUsed="0"/>
-    <w:lsdException w:name="Colorful Grid Accent 3" w:semiHidden="0" w:uiPriority="73" w:unhideWhenUsed="0"/>
-    <w:lsdException w:name="Light Shading Accent 4" w:semiHidden="0" w:uiPriority="60" w:unhideWhenUsed="0"/>
-    <w:lsdException w:name="Light List Accent 4" w:semiHidden="0" w:uiPriority="61" w:unhideWhenUsed="0"/>
-    <w:lsdException w:name="Light Grid Accent 4" w:semiHidden="0" w:uiPriority="62" w:unhideWhenUsed="0"/>
-    <w:lsdException w:name="Medium Shading 1 Accent 4" w:semiHidden="0" w:uiPriority="63" w:unhideWhenUsed="0"/>
-    <w:lsdException w:name="Medium Shading 2 Accent 4" w:semiHidden="0" w:uiPriority="64" w:unhideWhenUsed="0"/>
-    <w:lsdException w:name="Medium List 1 Accent 4" w:semiHidden="0" w:uiPriority="65" w:unhideWhenUsed="0"/>
-    <w:lsdException w:name="Medium List 2 Accent 4" w:semiHidden="0" w:uiPriority="66" w:unhideWhenUsed="0"/>
-    <w:lsdException w:name="Medium Grid 1 Accent 4" w:semiHidden="0" w:uiPriority="67" w:unhideWhenUsed="0"/>
-    <w:lsdException w:name="Medium Grid 2 Accent 4" w:semiHidden="0" w:uiPriority="68" w:unhideWhenUsed="0"/>
-    <w:lsdException w:name="Medium Grid 3 Accent 4" w:semiHidden="0" w:uiPriority="69" w:unhideWhenUsed="0"/>
-    <w:lsdException w:name="Dark List Accent 4" w:semiHidden="0" w:uiPriority="70" w:unhideWhenUsed="0"/>
-    <w:lsdException w:name="Colorful Shading Accent 4" w:semiHidden="0" w:uiPriority="71" w:unhideWhenUsed="0"/>
-    <w:lsdException w:name="Colorful List Accent 4" w:semiHidden="0" w:uiPriority="72" w:unhideWhenUsed="0"/>
-    <w:lsdException w:name="Colorful Grid Accent 4" w:semiHidden="0" w:uiPriority="73" w:unhideWhenUsed="0"/>
-    <w:lsdException w:name="Light Shading Accent 5" w:semiHidden="0" w:uiPriority="60" w:unhideWhenUsed="0"/>
-    <w:lsdException w:name="Light List Accent 5" w:semiHidden="0" w:uiPriority="61" w:unhideWhenUsed="0"/>
-    <w:lsdException w:name="Light Grid Accent 5" w:semiHidden="0" w:uiPriority="62" w:unhideWhenUsed="0"/>
-    <w:lsdException w:name="Medium Shading 1 Accent 5" w:semiHidden="0" w:uiPriority="63" w:unhideWhenUsed="0"/>
-    <w:lsdException w:name="Medium Shading 2 Accent 5" w:semiHidden="0" w:uiPriority="64" w:unhideWhenUsed="0"/>
-    <w:lsdException w:name="Medium List 1 Accent 5" w:semiHidden="0" w:uiPriority="65" w:unhideWhenUsed="0"/>
-    <w:lsdException w:name="Medium List 2 Accent 5" w:semiHidden="0" w:uiPriority="66" w:unhideWhenUsed="0"/>
-    <w:lsdException w:name="Medium Grid 1 Accent 5" w:semiHidden="0" w:uiPriority="67" w:unhideWhenUsed="0"/>
-    <w:lsdException w:name="Medium Grid 2 Accent 5" w:semiHidden="0" w:uiPriority="68" w:unhideWhenUsed="0"/>
-    <w:lsdException w:name="Medium Grid 3 Accent 5" w:semiHidden="0" w:uiPriority="69" w:unhideWhenUsed="0"/>
-    <w:lsdException w:name="Dark List Accent 5" w:semiHidden="0" w:uiPriority="70" w:unhideWhenUsed="0"/>
-    <w:lsdException w:name="Colorful Shading Accent 5" w:semiHidden="0" w:uiPriority="71" w:unhideWhenUsed="0"/>
-    <w:lsdException w:name="Colorful List Accent 5" w:semiHidden="0" w:uiPriority="72" w:unhideWhenUsed="0"/>
-    <w:lsdException w:name="Colorful Grid Accent 5" w:semiHidden="0" w:uiPriority="73" w:unhideWhenUsed="0"/>
-    <w:lsdException w:name="Light Shading Accent 6" w:semiHidden="0" w:uiPriority="60" w:unhideWhenUsed="0"/>
-    <w:lsdException w:name="Light List Accent 6" w:semiHidden="0" w:uiPriority="61" w:unhideWhenUsed="0"/>
-    <w:lsdException w:name="Light Grid Accent 6" w:semiHidden="0" w:uiPriority="62" w:unhideWhenUsed="0"/>
-    <w:lsdException w:name="Medium Shading 1 Accent 6" w:semiHidden="0" w:uiPriority="63" w:unhideWhenUsed="0"/>
-    <w:lsdException w:name="Medium Shading 2 Accent 6" w:semiHidden="0" w:uiPriority="64" w:unhideWhenUsed="0"/>
-    <w:lsdException w:name="Medium List 1 Accent 6" w:semiHidden="0" w:uiPriority="65" w:unhideWhenUsed="0"/>
-    <w:lsdException w:name="Medium List 2 Accent 6" w:semiHidden="0" w:uiPriority="66" w:unhideWhenUsed="0"/>
-    <w:lsdException w:name="Medium Grid 1 Accent 6" w:semiHidden="0" w:uiPriority="67" w:unhideWhenUsed="0"/>
-    <w:lsdException w:name="Medium Grid 2 Accent 6" w:semiHidden="0" w:uiPriority="68" w:unhideWhenUsed="0"/>
-    <w:lsdException w:name="Medium Grid 3 Accent 6" w:semiHidden="0" w:uiPriority="69" w:unhideWhenUsed="0"/>
-    <w:lsdException w:name="Dark List Accent 6" w:semiHidden="0" w:uiPriority="70" w:unhideWhenUsed="0"/>
-    <w:lsdException w:name="Colorful Shading Accent 6" w:semiHidden="0" w:uiPriority="71" w:unhideWhenUsed="0"/>
-    <w:lsdException w:name="Colorful List Accent 6" w:semiHidden="0" w:uiPriority="72" w:unhideWhenUsed="0"/>
-    <w:lsdException w:name="Colorful Grid Accent 6" w:semiHidden="0" w:uiPriority="73" w:unhideWhenUsed="0"/>
-    <w:lsdException w:name="Subtle Emphasis" w:semiHidden="0" w:uiPriority="19" w:unhideWhenUsed="0"/>
-    <w:lsdException w:name="Intense Emphasis" w:semiHidden="0" w:uiPriority="21" w:unhideWhenUsed="0"/>
-    <w:lsdException w:name="Subtle Reference" w:semiHidden="0" w:uiPriority="31" w:unhideWhenUsed="0"/>
-    <w:lsdException w:name="Intense Reference" w:semiHidden="0" w:uiPriority="32" w:unhideWhenUsed="0"/>
-    <w:lsdException w:name="Book Title" w:semiHidden="0" w:uiPriority="33" w:unhideWhenUsed="0"/>
-    <w:lsdException w:name="Bibliography" w:uiPriority="37"/>
-    <w:lsdException w:name="TOC Heading" w:uiPriority="39" w:qFormat="1"/>
+  <w:latentStyles w:defLockedState="0" w:defUIPriority="99" w:defSemiHidden="0" w:defUnhideWhenUsed="0" w:defQFormat="0" w:count="374">
+    <w:lsdException w:name="Normal" w:uiPriority="0" w:qFormat="1"/>
+    <w:lsdException w:name="heading 1" w:uiPriority="9" w:qFormat="1"/>
+    <w:lsdException w:name="heading 2" w:semiHidden="1" w:uiPriority="9" w:unhideWhenUsed="1" w:qFormat="1"/>
+    <w:lsdException w:name="heading 3" w:semiHidden="1" w:uiPriority="9" w:unhideWhenUsed="1" w:qFormat="1"/>
+    <w:lsdException w:name="heading 4" w:semiHidden="1" w:uiPriority="9" w:unhideWhenUsed="1" w:qFormat="1"/>
+    <w:lsdException w:name="heading 5" w:semiHidden="1" w:uiPriority="9" w:unhideWhenUsed="1" w:qFormat="1"/>
+    <w:lsdException w:name="heading 6" w:semiHidden="1" w:uiPriority="9" w:unhideWhenUsed="1" w:qFormat="1"/>
+    <w:lsdException w:name="heading 7" w:semiHidden="1" w:uiPriority="9" w:unhideWhenUsed="1" w:qFormat="1"/>
+    <w:lsdException w:name="heading 8" w:semiHidden="1" w:uiPriority="9" w:unhideWhenUsed="1" w:qFormat="1"/>
+    <w:lsdException w:name="heading 9" w:semiHidden="1" w:uiPriority="9" w:unhideWhenUsed="1" w:qFormat="1"/>
+    <w:lsdException w:name="index 1" w:semiHidden="1" w:unhideWhenUsed="1"/>
+    <w:lsdException w:name="index 2" w:semiHidden="1" w:unhideWhenUsed="1"/>
+    <w:lsdException w:name="index 3" w:semiHidden="1" w:unhideWhenUsed="1"/>
+    <w:lsdException w:name="index 4" w:semiHidden="1" w:unhideWhenUsed="1"/>
+    <w:lsdException w:name="index 5" w:semiHidden="1" w:unhideWhenUsed="1"/>
+    <w:lsdException w:name="index 6" w:semiHidden="1" w:unhideWhenUsed="1"/>
+    <w:lsdException w:name="index 7" w:semiHidden="1" w:unhideWhenUsed="1"/>
+    <w:lsdException w:name="index 8" w:semiHidden="1" w:unhideWhenUsed="1"/>
+    <w:lsdException w:name="index 9" w:semiHidden="1" w:unhideWhenUsed="1"/>
+    <w:lsdException w:name="toc 1" w:semiHidden="1" w:uiPriority="39" w:unhideWhenUsed="1"/>
+    <w:lsdException w:name="toc 2" w:semiHidden="1" w:uiPriority="39" w:unhideWhenUsed="1"/>
+    <w:lsdException w:name="toc 3" w:semiHidden="1" w:uiPriority="39" w:unhideWhenUsed="1"/>
+    <w:lsdException w:name="toc 4" w:semiHidden="1" w:uiPriority="39" w:unhideWhenUsed="1"/>
+    <w:lsdException w:name="toc 5" w:semiHidden="1" w:uiPriority="39" w:unhideWhenUsed="1"/>
+    <w:lsdException w:name="toc 6" w:semiHidden="1" w:uiPriority="39" w:unhideWhenUsed="1"/>
+    <w:lsdException w:name="toc 7" w:semiHidden="1" w:uiPriority="39" w:unhideWhenUsed="1"/>
+    <w:lsdException w:name="toc 8" w:semiHidden="1" w:uiPriority="39" w:unhideWhenUsed="1"/>
+    <w:lsdException w:name="toc 9" w:semiHidden="1" w:uiPriority="39" w:unhideWhenUsed="1"/>
+    <w:lsdException w:name="Normal Indent" w:semiHidden="1" w:unhideWhenUsed="1"/>
+    <w:lsdException w:name="footnote text" w:semiHidden="1" w:unhideWhenUsed="1"/>
+    <w:lsdException w:name="annotation text" w:semiHidden="1" w:unhideWhenUsed="1"/>
+    <w:lsdException w:name="header" w:semiHidden="1" w:unhideWhenUsed="1"/>
+    <w:lsdException w:name="footer" w:semiHidden="1" w:unhideWhenUsed="1"/>
+    <w:lsdException w:name="index heading" w:semiHidden="1" w:unhideWhenUsed="1"/>
+    <w:lsdException w:name="caption" w:semiHidden="1" w:uiPriority="35" w:unhideWhenUsed="1" w:qFormat="1"/>
+    <w:lsdException w:name="table of figures" w:semiHidden="1" w:unhideWhenUsed="1"/>
+    <w:lsdException w:name="envelope address" w:semiHidden="1" w:unhideWhenUsed="1"/>
+    <w:lsdException w:name="envelope return" w:semiHidden="1" w:unhideWhenUsed="1"/>
+    <w:lsdException w:name="footnote reference" w:semiHidden="1" w:unhideWhenUsed="1"/>
+    <w:lsdException w:name="annotation reference" w:semiHidden="1" w:unhideWhenUsed="1"/>
+    <w:lsdException w:name="line number" w:semiHidden="1" w:unhideWhenUsed="1"/>
+    <w:lsdException w:name="page number" w:semiHidden="1" w:unhideWhenUsed="1"/>
+    <w:lsdException w:name="endnote reference" w:semiHidden="1" w:unhideWhenUsed="1"/>
+    <w:lsdException w:name="endnote text" w:semiHidden="1" w:unhideWhenUsed="1"/>
+    <w:lsdException w:name="table of authorities" w:semiHidden="1" w:unhideWhenUsed="1"/>
+    <w:lsdException w:name="macro" w:semiHidden="1" w:unhideWhenUsed="1"/>
+    <w:lsdException w:name="toa heading" w:semiHidden="1" w:unhideWhenUsed="1"/>
+    <w:lsdException w:name="List" w:semiHidden="1" w:unhideWhenUsed="1"/>
+    <w:lsdException w:name="List Bullet" w:semiHidden="1" w:unhideWhenUsed="1"/>
+    <w:lsdException w:name="List Number" w:semiHidden="1" w:unhideWhenUsed="1"/>
+    <w:lsdException w:name="List 2" w:semiHidden="1" w:unhideWhenUsed="1"/>
+    <w:lsdException w:name="List 3" w:semiHidden="1" w:unhideWhenUsed="1"/>
+    <w:lsdException w:name="List 4" w:semiHidden="1" w:unhideWhenUsed="1"/>
+    <w:lsdException w:name="List 5" w:semiHidden="1" w:unhideWhenUsed="1"/>
+    <w:lsdException w:name="List Bullet 2" w:semiHidden="1" w:unhideWhenUsed="1"/>
+    <w:lsdException w:name="List Bullet 3" w:semiHidden="1" w:unhideWhenUsed="1"/>
+    <w:lsdException w:name="List Bullet 4" w:semiHidden="1" w:unhideWhenUsed="1"/>
+    <w:lsdException w:name="List Bullet 5" w:semiHidden="1" w:unhideWhenUsed="1"/>
+    <w:lsdException w:name="List Number 2" w:semiHidden="1" w:unhideWhenUsed="1"/>
+    <w:lsdException w:name="List Number 3" w:semiHidden="1" w:unhideWhenUsed="1"/>
+    <w:lsdException w:name="List Number 4" w:semiHidden="1" w:unhideWhenUsed="1"/>
+    <w:lsdException w:name="List Number 5" w:semiHidden="1" w:unhideWhenUsed="1"/>
+    <w:lsdException w:name="Title" w:uiPriority="10"/>
+    <w:lsdException w:name="Closing" w:semiHidden="1" w:unhideWhenUsed="1"/>
+    <w:lsdException w:name="Signature" w:semiHidden="1" w:unhideWhenUsed="1"/>
+    <w:lsdException w:name="Default Paragraph Font" w:semiHidden="1" w:uiPriority="1" w:unhideWhenUsed="1"/>
+    <w:lsdException w:name="Body Text" w:semiHidden="1" w:unhideWhenUsed="1"/>
+    <w:lsdException w:name="Body Text Indent" w:semiHidden="1" w:unhideWhenUsed="1"/>
+    <w:lsdException w:name="List Continue" w:semiHidden="1" w:unhideWhenUsed="1"/>
+    <w:lsdException w:name="List Continue 2" w:semiHidden="1" w:unhideWhenUsed="1"/>
+    <w:lsdException w:name="List Continue 3" w:semiHidden="1" w:unhideWhenUsed="1"/>
+    <w:lsdException w:name="List Continue 4" w:semiHidden="1" w:unhideWhenUsed="1"/>
+    <w:lsdException w:name="List Continue 5" w:semiHidden="1" w:unhideWhenUsed="1"/>
+    <w:lsdException w:name="Message Header" w:semiHidden="1" w:unhideWhenUsed="1"/>
+    <w:lsdException w:name="Subtitle" w:uiPriority="11"/>
+    <w:lsdException w:name="Salutation" w:semiHidden="1" w:unhideWhenUsed="1"/>
+    <w:lsdException w:name="Date" w:semiHidden="1" w:unhideWhenUsed="1"/>
+    <w:lsdException w:name="Body Text First Indent" w:semiHidden="1" w:unhideWhenUsed="1"/>
+    <w:lsdException w:name="Body Text First Indent 2" w:semiHidden="1" w:unhideWhenUsed="1"/>
+    <w:lsdException w:name="Note Heading" w:semiHidden="1" w:unhideWhenUsed="1"/>
+    <w:lsdException w:name="Body Text 2" w:semiHidden="1" w:unhideWhenUsed="1"/>
+    <w:lsdException w:name="Body Text 3" w:semiHidden="1" w:unhideWhenUsed="1"/>
+    <w:lsdException w:name="Body Text Indent 2" w:semiHidden="1" w:unhideWhenUsed="1"/>
+    <w:lsdException w:name="Body Text Indent 3" w:semiHidden="1" w:unhideWhenUsed="1"/>
+    <w:lsdException w:name="Block Text" w:semiHidden="1" w:unhideWhenUsed="1"/>
+    <w:lsdException w:name="Hyperlink" w:semiHidden="1" w:unhideWhenUsed="1"/>
+    <w:lsdException w:name="FollowedHyperlink" w:semiHidden="1" w:unhideWhenUsed="1"/>
+    <w:lsdException w:name="Strong" w:uiPriority="22" w:qFormat="1"/>
+    <w:lsdException w:name="Emphasis" w:uiPriority="20" w:qFormat="1"/>
+    <w:lsdException w:name="Document Map" w:semiHidden="1" w:unhideWhenUsed="1"/>
+    <w:lsdException w:name="Plain Text" w:semiHidden="1" w:unhideWhenUsed="1"/>
+    <w:lsdException w:name="E-mail Signature" w:semiHidden="1" w:unhideWhenUsed="1"/>
+    <w:lsdException w:name="HTML Top of Form" w:semiHidden="1" w:unhideWhenUsed="1"/>
+    <w:lsdException w:name="HTML Bottom of Form" w:semiHidden="1" w:unhideWhenUsed="1"/>
+    <w:lsdException w:name="Normal (Web)" w:semiHidden="1" w:unhideWhenUsed="1"/>
+    <w:lsdException w:name="HTML Acronym" w:semiHidden="1" w:unhideWhenUsed="1"/>
+    <w:lsdException w:name="HTML Address" w:semiHidden="1" w:unhideWhenUsed="1"/>
+    <w:lsdException w:name="HTML Cite" w:semiHidden="1" w:unhideWhenUsed="1"/>
+    <w:lsdException w:name="HTML Code" w:semiHidden="1" w:unhideWhenUsed="1"/>
+    <w:lsdException w:name="HTML Definition" w:semiHidden="1" w:unhideWhenUsed="1"/>
+    <w:lsdException w:name="HTML Keyboard" w:semiHidden="1" w:unhideWhenUsed="1"/>
+    <w:lsdException w:name="HTML Preformatted" w:semiHidden="1" w:unhideWhenUsed="1"/>
+    <w:lsdException w:name="HTML Sample" w:semiHidden="1" w:unhideWhenUsed="1"/>
+    <w:lsdException w:name="HTML Typewriter" w:semiHidden="1" w:unhideWhenUsed="1"/>
+    <w:lsdException w:name="HTML Variable" w:semiHidden="1" w:unhideWhenUsed="1"/>
+    <w:lsdException w:name="Normal Table" w:semiHidden="1" w:unhideWhenUsed="1"/>
+    <w:lsdException w:name="annotation subject" w:semiHidden="1" w:unhideWhenUsed="1"/>
+    <w:lsdException w:name="No List" w:semiHidden="1" w:unhideWhenUsed="1"/>
+    <w:lsdException w:name="Outline List 1" w:semiHidden="1" w:unhideWhenUsed="1"/>
+    <w:lsdException w:name="Outline List 2" w:semiHidden="1" w:unhideWhenUsed="1"/>
+    <w:lsdException w:name="Outline List 3" w:semiHidden="1" w:unhideWhenUsed="1"/>
+    <w:lsdException w:name="Table Simple 1" w:semiHidden="1" w:unhideWhenUsed="1"/>
+    <w:lsdException w:name="Table Simple 2" w:semiHidden="1" w:unhideWhenUsed="1"/>
+    <w:lsdException w:name="Table Simple 3" w:semiHidden="1" w:unhideWhenUsed="1"/>
+    <w:lsdException w:name="Table Classic 1" w:semiHidden="1" w:unhideWhenUsed="1"/>
+    <w:lsdException w:name="Table Classic 2" w:semiHidden="1" w:unhideWhenUsed="1"/>
+    <w:lsdException w:name="Table Classic 3" w:semiHidden="1" w:unhideWhenUsed="1"/>
+    <w:lsdException w:name="Table Classic 4" w:semiHidden="1" w:unhideWhenUsed="1"/>
+    <w:lsdException w:name="Table Colorful 1" w:semiHidden="1" w:unhideWhenUsed="1"/>
+    <w:lsdException w:name="Table Colorful 2" w:semiHidden="1" w:unhideWhenUsed="1"/>
+    <w:lsdException w:name="Table Colorful 3" w:semiHidden="1" w:unhideWhenUsed="1"/>
+    <w:lsdException w:name="Table Columns 1" w:semiHidden="1" w:unhideWhenUsed="1"/>
+    <w:lsdException w:name="Table Columns 2" w:semiHidden="1" w:unhideWhenUsed="1"/>
+    <w:lsdException w:name="Table Columns 3" w:semiHidden="1" w:unhideWhenUsed="1"/>
+    <w:lsdException w:name="Table Columns 4" w:semiHidden="1" w:unhideWhenUsed="1"/>
+    <w:lsdException w:name="Table Columns 5" w:semiHidden="1" w:unhideWhenUsed="1"/>
+    <w:lsdException w:name="Table Grid 1" w:semiHidden="1" w:unhideWhenUsed="1"/>
+    <w:lsdException w:name="Table Grid 2" w:semiHidden="1" w:unhideWhenUsed="1"/>
+    <w:lsdException w:name="Table Grid 3" w:semiHidden="1" w:unhideWhenUsed="1"/>
+    <w:lsdException w:name="Table Grid 4" w:semiHidden="1" w:unhideWhenUsed="1"/>
+    <w:lsdException w:name="Table Grid 5" w:semiHidden="1" w:unhideWhenUsed="1"/>
+    <w:lsdException w:name="Table Grid 6" w:semiHidden="1" w:unhideWhenUsed="1"/>
+    <w:lsdException w:name="Table Grid 7" w:semiHidden="1" w:unhideWhenUsed="1"/>
+    <w:lsdException w:name="Table Grid 8" w:semiHidden="1" w:unhideWhenUsed="1"/>
+    <w:lsdException w:name="Table List 1" w:semiHidden="1" w:unhideWhenUsed="1"/>
+    <w:lsdException w:name="Table List 2" w:semiHidden="1" w:unhideWhenUsed="1"/>
+    <w:lsdException w:name="Table List 3" w:semiHidden="1" w:unhideWhenUsed="1"/>
+    <w:lsdException w:name="Table List 4" w:semiHidden="1" w:unhideWhenUsed="1"/>
+    <w:lsdException w:name="Table List 5" w:semiHidden="1" w:unhideWhenUsed="1"/>
+    <w:lsdException w:name="Table List 6" w:semiHidden="1" w:unhideWhenUsed="1"/>
+    <w:lsdException w:name="Table List 7" w:semiHidden="1" w:unhideWhenUsed="1"/>
+    <w:lsdException w:name="Table List 8" w:semiHidden="1" w:unhideWhenUsed="1"/>
+    <w:lsdException w:name="Table 3D effects 1" w:semiHidden="1" w:unhideWhenUsed="1"/>
+    <w:lsdException w:name="Table 3D effects 2" w:semiHidden="1" w:unhideWhenUsed="1"/>
+    <w:lsdException w:name="Table 3D effects 3" w:semiHidden="1" w:unhideWhenUsed="1"/>
+    <w:lsdException w:name="Table Contemporary" w:semiHidden="1" w:unhideWhenUsed="1"/>
+    <w:lsdException w:name="Table Elegant" w:semiHidden="1" w:unhideWhenUsed="1"/>
+    <w:lsdException w:name="Table Professional" w:semiHidden="1" w:unhideWhenUsed="1"/>
+    <w:lsdException w:name="Table Subtle 1" w:semiHidden="1" w:unhideWhenUsed="1"/>
+    <w:lsdException w:name="Table Subtle 2" w:semiHidden="1" w:unhideWhenUsed="1"/>
+    <w:lsdException w:name="Table Web 1" w:semiHidden="1" w:unhideWhenUsed="1"/>
+    <w:lsdException w:name="Table Web 2" w:semiHidden="1" w:unhideWhenUsed="1"/>
+    <w:lsdException w:name="Table Web 3" w:semiHidden="1" w:unhideWhenUsed="1"/>
+    <w:lsdException w:name="Balloon Text" w:semiHidden="1" w:unhideWhenUsed="1"/>
+    <w:lsdException w:name="Table Grid" w:uiPriority="59"/>
+    <w:lsdException w:name="Table Theme" w:semiHidden="1" w:unhideWhenUsed="1"/>
+    <w:lsdException w:name="Placeholder Text" w:semiHidden="1"/>
+    <w:lsdException w:name="No Spacing" w:uiPriority="1"/>
+    <w:lsdException w:name="Light Shading" w:uiPriority="60"/>
+    <w:lsdException w:name="Light List" w:uiPriority="61"/>
+    <w:lsdException w:name="Light Grid" w:uiPriority="62"/>
+    <w:lsdException w:name="Medium Shading 1" w:uiPriority="63"/>
+    <w:lsdException w:name="Medium Shading 2" w:uiPriority="64"/>
+    <w:lsdException w:name="Medium List 1" w:uiPriority="65"/>
+    <w:lsdException w:name="Medium List 2" w:uiPriority="66"/>
+    <w:lsdException w:name="Medium Grid 1" w:uiPriority="67"/>
+    <w:lsdException w:name="Medium Grid 2" w:uiPriority="68"/>
+    <w:lsdException w:name="Medium Grid 3" w:uiPriority="69"/>
+    <w:lsdException w:name="Dark List" w:uiPriority="70"/>
+    <w:lsdException w:name="Colorful Shading" w:uiPriority="71"/>
+    <w:lsdException w:name="Colorful List" w:uiPriority="72"/>
+    <w:lsdException w:name="Colorful Grid" w:uiPriority="73"/>
+    <w:lsdException w:name="Light Shading Accent 1" w:uiPriority="60"/>
+    <w:lsdException w:name="Light List Accent 1" w:uiPriority="61"/>
+    <w:lsdException w:name="Light Grid Accent 1" w:uiPriority="62"/>
+    <w:lsdException w:name="Medium Shading 1 Accent 1" w:uiPriority="63"/>
+    <w:lsdException w:name="Medium Shading 2 Accent 1" w:uiPriority="64"/>
+    <w:lsdException w:name="Medium List 1 Accent 1" w:uiPriority="65"/>
+    <w:lsdException w:name="Revision" w:semiHidden="1"/>
+    <w:lsdException w:name="List Paragraph" w:uiPriority="34" w:qFormat="1"/>
+    <w:lsdException w:name="Quote" w:uiPriority="29"/>
+    <w:lsdException w:name="Intense Quote" w:uiPriority="30"/>
+    <w:lsdException w:name="Medium List 2 Accent 1" w:uiPriority="66"/>
+    <w:lsdException w:name="Medium Grid 1 Accent 1" w:uiPriority="67"/>
+    <w:lsdException w:name="Medium Grid 2 Accent 1" w:uiPriority="68"/>
+    <w:lsdException w:name="Medium Grid 3 Accent 1" w:uiPriority="69"/>
+    <w:lsdException w:name="Dark List Accent 1" w:uiPriority="70"/>
+    <w:lsdException w:name="Colorful Shading Accent 1" w:uiPriority="71"/>
+    <w:lsdException w:name="Colorful List Accent 1" w:uiPriority="72"/>
+    <w:lsdException w:name="Colorful Grid Accent 1" w:uiPriority="73"/>
+    <w:lsdException w:name="Light Shading Accent 2" w:uiPriority="60"/>
+    <w:lsdException w:name="Light List Accent 2" w:uiPriority="61"/>
+    <w:lsdException w:name="Light Grid Accent 2" w:uiPriority="62"/>
+    <w:lsdException w:name="Medium Shading 1 Accent 2" w:uiPriority="63"/>
+    <w:lsdException w:name="Medium Shading 2 Accent 2" w:uiPriority="64"/>
+    <w:lsdException w:name="Medium List 1 Accent 2" w:uiPriority="65"/>
+    <w:lsdException w:name="Medium List 2 Accent 2" w:uiPriority="66"/>
+    <w:lsdException w:name="Medium Grid 1 Accent 2" w:uiPriority="67"/>
+    <w:lsdException w:name="Medium Grid 2 Accent 2" w:uiPriority="68"/>
+    <w:lsdException w:name="Medium Grid 3 Accent 2" w:uiPriority="69"/>
+    <w:lsdException w:name="Dark List Accent 2" w:uiPriority="70"/>
+    <w:lsdException w:name="Colorful Shading Accent 2" w:uiPriority="71"/>
+    <w:lsdException w:name="Colorful List Accent 2" w:uiPriority="72"/>
+    <w:lsdException w:name="Colorful Grid Accent 2" w:uiPriority="73"/>
+    <w:lsdException w:name="Light Shading Accent 3" w:uiPriority="60"/>
+    <w:lsdException w:name="Light List Accent 3" w:uiPriority="61"/>
+    <w:lsdException w:name="Light Grid Accent 3" w:uiPriority="62"/>
+    <w:lsdException w:name="Medium Shading 1 Accent 3" w:uiPriority="63"/>
+    <w:lsdException w:name="Medium Shading 2 Accent 3" w:uiPriority="64"/>
+    <w:lsdException w:name="Medium List 1 Accent 3" w:uiPriority="65"/>
+    <w:lsdException w:name="Medium List 2 Accent 3" w:uiPriority="66"/>
+    <w:lsdException w:name="Medium Grid 1 Accent 3" w:uiPriority="67"/>
+    <w:lsdException w:name="Medium Grid 2 Accent 3" w:uiPriority="68"/>
+    <w:lsdException w:name="Medium Grid 3 Accent 3" w:uiPriority="69"/>
+    <w:lsdException w:name="Dark List Accent 3" w:uiPriority="70"/>
+    <w:lsdException w:name="Colorful Shading Accent 3" w:uiPriority="71"/>
+    <w:lsdException w:name="Colorful List Accent 3" w:uiPriority="72"/>
+    <w:lsdException w:name="Colorful Grid Accent 3" w:uiPriority="73"/>
+    <w:lsdException w:name="Light Shading Accent 4" w:uiPriority="60"/>
+    <w:lsdException w:name="Light List Accent 4" w:uiPriority="61"/>
+    <w:lsdException w:name="Light Grid Accent 4" w:uiPriority="62"/>
+    <w:lsdException w:name="Medium Shading 1 Accent 4" w:uiPriority="63"/>
+    <w:lsdException w:name="Medium Shading 2 Accent 4" w:uiPriority="64"/>
+    <w:lsdException w:name="Medium List 1 Accent 4" w:uiPriority="65"/>
+    <w:lsdException w:name="Medium List 2 Accent 4" w:uiPriority="66"/>
+    <w:lsdException w:name="Medium Grid 1 Accent 4" w:uiPriority="67"/>
+    <w:lsdException w:name="Medium Grid 2 Accent 4" w:uiPriority="68"/>
+    <w:lsdException w:name="Medium Grid 3 Accent 4" w:uiPriority="69"/>
+    <w:lsdException w:name="Dark List Accent 4" w:uiPriority="70"/>
+    <w:lsdException w:name="Colorful Shading Accent 4" w:uiPriority="71"/>
+    <w:lsdException w:name="Colorful List Accent 4" w:uiPriority="72"/>
+    <w:lsdException w:name="Colorful Grid Accent 4" w:uiPriority="73"/>
+    <w:lsdException w:name="Light Shading Accent 5" w:uiPriority="60"/>
+    <w:lsdException w:name="Light List Accent 5" w:uiPriority="61"/>
+    <w:lsdException w:name="Light Grid Accent 5" w:uiPriority="62"/>
+    <w:lsdException w:name="Medium Shading 1 Accent 5" w:uiPriority="63"/>
+    <w:lsdException w:name="Medium Shading 2 Accent 5" w:uiPriority="64"/>
+    <w:lsdException w:name="Medium List 1 Accent 5" w:uiPriority="65"/>
+    <w:lsdException w:name="Medium List 2 Accent 5" w:uiPriority="66"/>
+    <w:lsdException w:name="Medium Grid 1 Accent 5" w:uiPriority="67"/>
+    <w:lsdException w:name="Medium Grid 2 Accent 5" w:uiPriority="68"/>
+    <w:lsdException w:name="Medium Grid 3 Accent 5" w:uiPriority="69"/>
+    <w:lsdException w:name="Dark List Accent 5" w:uiPriority="70"/>
+    <w:lsdException w:name="Colorful Shading Accent 5" w:uiPriority="71"/>
+    <w:lsdException w:name="Colorful List Accent 5" w:uiPriority="72"/>
+    <w:lsdException w:name="Colorful Grid Accent 5" w:uiPriority="73"/>
+    <w:lsdException w:name="Light Shading Accent 6" w:uiPriority="60"/>
+    <w:lsdException w:name="Light List Accent 6" w:uiPriority="61"/>
+    <w:lsdException w:name="Light Grid Accent 6" w:uiPriority="62"/>
+    <w:lsdException w:name="Medium Shading 1 Accent 6" w:uiPriority="63"/>
+    <w:lsdException w:name="Medium Shading 2 Accent 6" w:uiPriority="64"/>
+    <w:lsdException w:name="Medium List 1 Accent 6" w:uiPriority="65"/>
+    <w:lsdException w:name="Medium List 2 Accent 6" w:uiPriority="66"/>
+    <w:lsdException w:name="Medium Grid 1 Accent 6" w:uiPriority="67"/>
+    <w:lsdException w:name="Medium Grid 2 Accent 6" w:uiPriority="68"/>
+    <w:lsdException w:name="Medium Grid 3 Accent 6" w:uiPriority="69"/>
+    <w:lsdException w:name="Dark List Accent 6" w:uiPriority="70"/>
+    <w:lsdException w:name="Colorful Shading Accent 6" w:uiPriority="71"/>
+    <w:lsdException w:name="Colorful List Accent 6" w:uiPriority="72"/>
+    <w:lsdException w:name="Colorful Grid Accent 6" w:uiPriority="73"/>
+    <w:lsdException w:name="Subtle Emphasis" w:uiPriority="19"/>
+    <w:lsdException w:name="Intense Emphasis" w:uiPriority="21"/>
+    <w:lsdException w:name="Subtle Reference" w:uiPriority="31"/>
+    <w:lsdException w:name="Intense Reference" w:uiPriority="32"/>
+    <w:lsdException w:name="Book Title" w:uiPriority="33"/>
+    <w:lsdException w:name="Bibliography" w:semiHidden="1" w:uiPriority="37" w:unhideWhenUsed="1"/>
+    <w:lsdException w:name="TOC Heading" w:semiHidden="1" w:uiPriority="39" w:unhideWhenUsed="1" w:qFormat="1"/>
+    <w:lsdException w:name="Plain Table 1" w:uiPriority="41"/>
+    <w:lsdException w:name="Plain Table 2" w:uiPriority="42"/>
+    <w:lsdException w:name="Plain Table 3" w:uiPriority="43"/>
+    <w:lsdException w:name="Plain Table 4" w:uiPriority="44"/>
+    <w:lsdException w:name="Plain Table 5" w:uiPriority="45"/>
+    <w:lsdException w:name="Grid Table Light" w:uiPriority="40"/>
+    <w:lsdException w:name="Grid Table 1 Light" w:uiPriority="46"/>
+    <w:lsdException w:name="Grid Table 2" w:uiPriority="47"/>
+    <w:lsdException w:name="Grid Table 3" w:uiPriority="48"/>
+    <w:lsdException w:name="Grid Table 4" w:uiPriority="49"/>
+    <w:lsdException w:name="Grid Table 5 Dark" w:uiPriority="50"/>
+    <w:lsdException w:name="Grid Table 6 Colorful" w:uiPriority="51"/>
+    <w:lsdException w:name="Grid Table 7 Colorful" w:uiPriority="52"/>
+    <w:lsdException w:name="Grid Table 1 Light Accent 1" w:uiPriority="46"/>
+    <w:lsdException w:name="Grid Table 2 Accent 1" w:uiPriority="47"/>
+    <w:lsdException w:name="Grid Table 3 Accent 1" w:uiPriority="48"/>
+    <w:lsdException w:name="Grid Table 4 Accent 1" w:uiPriority="49"/>
+    <w:lsdException w:name="Grid Table 5 Dark Accent 1" w:uiPriority="50"/>
+    <w:lsdException w:name="Grid Table 6 Colorful Accent 1" w:uiPriority="51"/>
+    <w:lsdException w:name="Grid Table 7 Colorful Accent 1" w:uiPriority="52"/>
+    <w:lsdException w:name="Grid Table 1 Light Accent 2" w:uiPriority="46"/>
+    <w:lsdException w:name="Grid Table 2 Accent 2" w:uiPriority="47"/>
+    <w:lsdException w:name="Grid Table 3 Accent 2" w:uiPriority="48"/>
+    <w:lsdException w:name="Grid Table 4 Accent 2" w:uiPriority="49"/>
+    <w:lsdException w:name="Grid Table 5 Dark Accent 2" w:uiPriority="50"/>
+    <w:lsdException w:name="Grid Table 6 Colorful Accent 2" w:uiPriority="51"/>
+    <w:lsdException w:name="Grid Table 7 Colorful Accent 2" w:uiPriority="52"/>
+    <w:lsdException w:name="Grid Table 1 Light Accent 3" w:uiPriority="46"/>
+    <w:lsdException w:name="Grid Table 2 Accent 3" w:uiPriority="47"/>
+    <w:lsdException w:name="Grid Table 3 Accent 3" w:uiPriority="48"/>
+    <w:lsdException w:name="Grid Table 4 Accent 3" w:uiPriority="49"/>
+    <w:lsdException w:name="Grid Table 5 Dark Accent 3" w:uiPriority="50"/>
+    <w:lsdException w:name="Grid Table 6 Colorful Accent 3" w:uiPriority="51"/>
+    <w:lsdException w:name="Grid Table 7 Colorful Accent 3" w:uiPriority="52"/>
+    <w:lsdException w:name="Grid Table 1 Light Accent 4" w:uiPriority="46"/>
+    <w:lsdException w:name="Grid Table 2 Accent 4" w:uiPriority="47"/>
+    <w:lsdException w:name="Grid Table 3 Accent 4" w:uiPriority="48"/>
+    <w:lsdException w:name="Grid Table 4 Accent 4" w:uiPriority="49"/>
+    <w:lsdException w:name="Grid Table 5 Dark Accent 4" w:uiPriority="50"/>
+    <w:lsdException w:name="Grid Table 6 Colorful Accent 4" w:uiPriority="51"/>
+    <w:lsdException w:name="Grid Table 7 Colorful Accent 4" w:uiPriority="52"/>
+    <w:lsdException w:name="Grid Table 1 Light Accent 5" w:uiPriority="46"/>
+    <w:lsdException w:name="Grid Table 2 Accent 5" w:uiPriority="47"/>
+    <w:lsdException w:name="Grid Table 3 Accent 5" w:uiPriority="48"/>
+    <w:lsdException w:name="Grid Table 4 Accent 5" w:uiPriority="49"/>
+    <w:lsdException w:name="Grid Table 5 Dark Accent 5" w:uiPriority="50"/>
+    <w:lsdException w:name="Grid Table 6 Colorful Accent 5" w:uiPriority="51"/>
+    <w:lsdException w:name="Grid Table 7 Colorful Accent 5" w:uiPriority="52"/>
+    <w:lsdException w:name="Grid Table 1 Light Accent 6" w:uiPriority="46"/>
+    <w:lsdException w:name="Grid Table 2 Accent 6" w:uiPriority="47"/>
+    <w:lsdException w:name="Grid Table 3 Accent 6" w:uiPriority="48"/>
+    <w:lsdException w:name="Grid Table 4 Accent 6" w:uiPriority="49"/>
+    <w:lsdException w:name="Grid Table 5 Dark Accent 6" w:uiPriority="50"/>
+    <w:lsdException w:name="Grid Table 6 Colorful Accent 6" w:uiPriority="51"/>
+    <w:lsdException w:name="Grid Table 7 Colorful Accent 6" w:uiPriority="52"/>
+    <w:lsdException w:name="List Table 1 Light" w:uiPriority="46"/>
+    <w:lsdException w:name="List Table 2" w:uiPriority="47"/>
+    <w:lsdException w:name="List Table 3" w:uiPriority="48"/>
+    <w:lsdException w:name="List Table 4" w:uiPriority="49"/>
+    <w:lsdException w:name="List Table 5 Dark" w:uiPriority="50"/>
+    <w:lsdException w:name="List Table 6 Colorful" w:uiPriority="51"/>
+    <w:lsdException w:name="List Table 7 Colorful" w:uiPriority="52"/>
+    <w:lsdException w:name="List Table 1 Light Accent 1" w:uiPriority="46"/>
+    <w:lsdException w:name="List Table 2 Accent 1" w:uiPriority="47"/>
+    <w:lsdException w:name="List Table 3 Accent 1" w:uiPriority="48"/>
+    <w:lsdException w:name="List Table 4 Accent 1" w:uiPriority="49"/>
+    <w:lsdException w:name="List Table 5 Dark Accent 1" w:uiPriority="50"/>
+    <w:lsdException w:name="List Table 6 Colorful Accent 1" w:uiPriority="51"/>
+    <w:lsdException w:name="List Table 7 Colorful Accent 1" w:uiPriority="52"/>
+    <w:lsdException w:name="List Table 1 Light Accent 2" w:uiPriority="46"/>
+    <w:lsdException w:name="List Table 2 Accent 2" w:uiPriority="47"/>
+    <w:lsdException w:name="List Table 3 Accent 2" w:uiPriority="48"/>
+    <w:lsdException w:name="List Table 4 Accent 2" w:uiPriority="49"/>
+    <w:lsdException w:name="List Table 5 Dark Accent 2" w:uiPriority="50"/>
+    <w:lsdException w:name="List Table 6 Colorful Accent 2" w:uiPriority="51"/>
+    <w:lsdException w:name="List Table 7 Colorful Accent 2" w:uiPriority="52"/>
+    <w:lsdException w:name="List Table 1 Light Accent 3" w:uiPriority="46"/>
+    <w:lsdException w:name="List Table 2 Accent 3" w:uiPriority="47"/>
+    <w:lsdException w:name="List Table 3 Accent 3" w:uiPriority="48"/>
+    <w:lsdException w:name="List Table 4 Accent 3" w:uiPriority="49"/>
+    <w:lsdException w:name="List Table 5 Dark Accent 3" w:uiPriority="50"/>
+    <w:lsdException w:name="List Table 6 Colorful Accent 3" w:uiPriority="51"/>
+    <w:lsdException w:name="List Table 7 Colorful Accent 3" w:uiPriority="52"/>
+    <w:lsdException w:name="List Table 1 Light Accent 4" w:uiPriority="46"/>
+    <w:lsdException w:name="List Table 2 Accent 4" w:uiPriority="47"/>
+    <w:lsdException w:name="List Table 3 Accent 4" w:uiPriority="48"/>
+    <w:lsdException w:name="List Table 4 Accent 4" w:uiPriority="49"/>
+    <w:lsdException w:name="List Table 5 Dark Accent 4" w:uiPriority="50"/>
+    <w:lsdException w:name="List Table 6 Colorful Accent 4" w:uiPriority="51"/>
+    <w:lsdException w:name="List Table 7 Colorful Accent 4" w:uiPriority="52"/>
+    <w:lsdException w:name="List Table 1 Light Accent 5" w:uiPriority="46"/>
+    <w:lsdException w:name="List Table 2 Accent 5" w:uiPriority="47"/>
+    <w:lsdException w:name="List Table 3 Accent 5" w:uiPriority="48"/>
+    <w:lsdException w:name="List Table 4 Accent 5" w:uiPriority="49"/>
+    <w:lsdException w:name="List Table 5 Dark Accent 5" w:uiPriority="50"/>
+    <w:lsdException w:name="List Table 6 Colorful Accent 5" w:uiPriority="51"/>
+    <w:lsdException w:name="List Table 7 Colorful Accent 5" w:uiPriority="52"/>
+    <w:lsdException w:name="List Table 1 Light Accent 6" w:uiPriority="46"/>
+    <w:lsdException w:name="List Table 2 Accent 6" w:uiPriority="47"/>
+    <w:lsdException w:name="List Table 3 Accent 6" w:uiPriority="48"/>
+    <w:lsdException w:name="List Table 4 Accent 6" w:uiPriority="49"/>
+    <w:lsdException w:name="List Table 5 Dark Accent 6" w:uiPriority="50"/>
+    <w:lsdException w:name="List Table 6 Colorful Accent 6" w:uiPriority="51"/>
+    <w:lsdException w:name="List Table 7 Colorful Accent 6" w:uiPriority="52"/>
+    <w:lsdException w:name="Mention" w:semiHidden="1" w:unhideWhenUsed="1"/>
+    <w:lsdException w:name="Smart Hyperlink" w:semiHidden="1" w:unhideWhenUsed="1"/>
+    <w:lsdException w:name="Hashtag" w:semiHidden="1" w:unhideWhenUsed="1"/>
   </w:latentStyles>
   <w:style w:type="paragraph" w:default="1" w:styleId="Normal">
     <w:name w:val="Normal"/>
@@ -5210,7 +6560,6 @@
     <w:uiPriority w:val="99"/>
     <w:semiHidden/>
     <w:unhideWhenUsed/>
-    <w:qFormat/>
     <w:tblPr>
       <w:tblInd w:w="0" w:type="dxa"/>
       <w:tblCellMar>
@@ -5458,7 +6807,6 @@
       <w:spacing w:after="0" w:line="240" w:lineRule="auto"/>
     </w:pPr>
     <w:tblPr>
-      <w:tblInd w:w="0" w:type="dxa"/>
       <w:tblBorders>
         <w:top w:val="single" w:sz="4" w:space="0" w:color="auto"/>
         <w:left w:val="single" w:sz="4" w:space="0" w:color="auto"/>
@@ -5467,12 +6815,6 @@
         <w:insideH w:val="single" w:sz="4" w:space="0" w:color="auto"/>
         <w:insideV w:val="single" w:sz="4" w:space="0" w:color="auto"/>
       </w:tblBorders>
-      <w:tblCellMar>
-        <w:top w:w="0" w:type="dxa"/>
-        <w:left w:w="108" w:type="dxa"/>
-        <w:bottom w:w="0" w:type="dxa"/>
-        <w:right w:w="108" w:type="dxa"/>
-      </w:tblCellMar>
     </w:tblPr>
   </w:style>
   <w:style w:type="character" w:customStyle="1" w:styleId="ListParagraphChar">
@@ -5509,7 +6851,7 @@
       <w:iCs/>
     </w:rPr>
   </w:style>
-  <w:style w:type="character" w:customStyle="1" w:styleId="Mention">
+  <w:style w:type="character" w:styleId="Mention">
     <w:name w:val="Mention"/>
     <w:basedOn w:val="DefaultParagraphFont"/>
     <w:uiPriority w:val="99"/>
@@ -5814,7 +7156,7 @@
 </file>
 
 <file path=customXml/itemProps1.xml><?xml version="1.0" encoding="utf-8"?>
-<ds:datastoreItem xmlns:ds="http://schemas.openxmlformats.org/officeDocument/2006/customXml" ds:itemID="{90A5E1E8-F960-41A5-B4EC-BC9A7A8D9201}">
+<ds:datastoreItem xmlns:ds="http://schemas.openxmlformats.org/officeDocument/2006/customXml" ds:itemID="{D9401994-9700-4A4C-903F-4567F4BAAA7B}">
   <ds:schemaRefs>
     <ds:schemaRef ds:uri="http://schemas.openxmlformats.org/officeDocument/2006/bibliography"/>
   </ds:schemaRefs>

</xml_diff>